<commit_message>
major cleanup in the files
</commit_message>
<xml_diff>
--- a/Simulator HLD.docx
+++ b/Simulator HLD.docx
@@ -504,6 +504,10 @@
     <w:sdt>
       <w:sdtPr>
         <w:rPr>
+          <w:rFonts w:ascii="Calibri" w:eastAsia="Calibri" w:hAnsi="Calibri" w:cs="Calibri"/>
+          <w:sz w:val="22"/>
+          <w:szCs w:val="22"/>
+          <w:u w:val="none"/>
           <w:lang w:val="he-IL"/>
         </w:rPr>
         <w:id w:val="-1108424550"/>
@@ -514,10 +518,6 @@
       </w:sdtPr>
       <w:sdtEndPr>
         <w:rPr>
-          <w:rFonts w:ascii="Calibri" w:eastAsia="Calibri" w:hAnsi="Calibri" w:cs="Calibri"/>
-          <w:sz w:val="22"/>
-          <w:szCs w:val="22"/>
-          <w:u w:val="none"/>
           <w:lang w:val="en-US"/>
         </w:rPr>
       </w:sdtEndPr>
@@ -556,7 +556,7 @@
           <w:r>
             <w:fldChar w:fldCharType="separate"/>
           </w:r>
-          <w:hyperlink w:anchor="_Toc142055513" w:history="1">
+          <w:hyperlink w:anchor="_Toc142058236" w:history="1">
             <w:r>
               <w:rPr>
                 <w:rStyle w:val="Hyperlink"/>
@@ -573,42 +573,46 @@
             </w:r>
             <w:r>
               <w:rPr>
+                <w:rStyle w:val="Hyperlink"/>
+                <w:noProof/>
+                <w:rtl/>
+              </w:rPr>
+              <w:fldChar w:fldCharType="begin"/>
+            </w:r>
+            <w:r>
+              <w:rPr>
                 <w:noProof/>
                 <w:webHidden/>
               </w:rPr>
-              <w:fldChar w:fldCharType="begin"/>
+              <w:instrText xml:space="preserve"> PAGEREF _Toc142058236 \h </w:instrText>
+            </w:r>
+            <w:r>
+              <w:rPr>
+                <w:rStyle w:val="Hyperlink"/>
+                <w:noProof/>
+                <w:rtl/>
+              </w:rPr>
+            </w:r>
+            <w:r>
+              <w:rPr>
+                <w:rStyle w:val="Hyperlink"/>
+                <w:noProof/>
+                <w:rtl/>
+              </w:rPr>
+              <w:fldChar w:fldCharType="separate"/>
             </w:r>
             <w:r>
               <w:rPr>
                 <w:noProof/>
                 <w:webHidden/>
               </w:rPr>
-              <w:instrText xml:space="preserve"> PAGEREF _Toc142055513 \h </w:instrText>
-            </w:r>
-            <w:r>
-              <w:rPr>
-                <w:noProof/>
-                <w:webHidden/>
-              </w:rPr>
-            </w:r>
-            <w:r>
-              <w:rPr>
-                <w:noProof/>
-                <w:webHidden/>
-              </w:rPr>
-              <w:fldChar w:fldCharType="separate"/>
-            </w:r>
-            <w:r>
-              <w:rPr>
-                <w:noProof/>
-                <w:webHidden/>
-              </w:rPr>
-              <w:t>1</w:t>
-            </w:r>
-            <w:r>
-              <w:rPr>
-                <w:noProof/>
-                <w:webHidden/>
+              <w:t>2</w:t>
+            </w:r>
+            <w:r>
+              <w:rPr>
+                <w:rStyle w:val="Hyperlink"/>
+                <w:noProof/>
+                <w:rtl/>
               </w:rPr>
               <w:fldChar w:fldCharType="end"/>
             </w:r>
@@ -627,7 +631,7 @@
               <w14:ligatures w14:val="standardContextual"/>
             </w:rPr>
           </w:pPr>
-          <w:hyperlink w:anchor="_Toc142055514" w:history="1">
+          <w:hyperlink w:anchor="_Toc142058237" w:history="1">
             <w:r>
               <w:rPr>
                 <w:rStyle w:val="Hyperlink"/>
@@ -644,42 +648,46 @@
             </w:r>
             <w:r>
               <w:rPr>
+                <w:rStyle w:val="Hyperlink"/>
+                <w:noProof/>
+                <w:rtl/>
+              </w:rPr>
+              <w:fldChar w:fldCharType="begin"/>
+            </w:r>
+            <w:r>
+              <w:rPr>
                 <w:noProof/>
                 <w:webHidden/>
               </w:rPr>
-              <w:fldChar w:fldCharType="begin"/>
+              <w:instrText xml:space="preserve"> PAGEREF _Toc142058237 \h </w:instrText>
+            </w:r>
+            <w:r>
+              <w:rPr>
+                <w:rStyle w:val="Hyperlink"/>
+                <w:noProof/>
+                <w:rtl/>
+              </w:rPr>
+            </w:r>
+            <w:r>
+              <w:rPr>
+                <w:rStyle w:val="Hyperlink"/>
+                <w:noProof/>
+                <w:rtl/>
+              </w:rPr>
+              <w:fldChar w:fldCharType="separate"/>
             </w:r>
             <w:r>
               <w:rPr>
                 <w:noProof/>
                 <w:webHidden/>
               </w:rPr>
-              <w:instrText xml:space="preserve"> PAGEREF _Toc142055514 \h </w:instrText>
-            </w:r>
-            <w:r>
-              <w:rPr>
-                <w:noProof/>
-                <w:webHidden/>
-              </w:rPr>
-            </w:r>
-            <w:r>
-              <w:rPr>
-                <w:noProof/>
-                <w:webHidden/>
-              </w:rPr>
-              <w:fldChar w:fldCharType="separate"/>
-            </w:r>
-            <w:r>
-              <w:rPr>
-                <w:noProof/>
-                <w:webHidden/>
-              </w:rPr>
-              <w:t>1</w:t>
-            </w:r>
-            <w:r>
-              <w:rPr>
-                <w:noProof/>
-                <w:webHidden/>
+              <w:t>2</w:t>
+            </w:r>
+            <w:r>
+              <w:rPr>
+                <w:rStyle w:val="Hyperlink"/>
+                <w:noProof/>
+                <w:rtl/>
               </w:rPr>
               <w:fldChar w:fldCharType="end"/>
             </w:r>
@@ -695,7 +703,7 @@
               <w14:ligatures w14:val="standardContextual"/>
             </w:rPr>
           </w:pPr>
-          <w:hyperlink w:anchor="_Toc142055515" w:history="1">
+          <w:hyperlink w:anchor="_Toc142058238" w:history="1">
             <w:r>
               <w:rPr>
                 <w:rStyle w:val="Hyperlink"/>
@@ -712,42 +720,46 @@
             </w:r>
             <w:r>
               <w:rPr>
+                <w:rStyle w:val="Hyperlink"/>
+                <w:noProof/>
+                <w:rtl/>
+              </w:rPr>
+              <w:fldChar w:fldCharType="begin"/>
+            </w:r>
+            <w:r>
+              <w:rPr>
                 <w:noProof/>
                 <w:webHidden/>
               </w:rPr>
-              <w:fldChar w:fldCharType="begin"/>
+              <w:instrText xml:space="preserve"> PAGEREF _Toc142058238 \h </w:instrText>
+            </w:r>
+            <w:r>
+              <w:rPr>
+                <w:rStyle w:val="Hyperlink"/>
+                <w:noProof/>
+                <w:rtl/>
+              </w:rPr>
+            </w:r>
+            <w:r>
+              <w:rPr>
+                <w:rStyle w:val="Hyperlink"/>
+                <w:noProof/>
+                <w:rtl/>
+              </w:rPr>
+              <w:fldChar w:fldCharType="separate"/>
             </w:r>
             <w:r>
               <w:rPr>
                 <w:noProof/>
                 <w:webHidden/>
               </w:rPr>
-              <w:instrText xml:space="preserve"> PAGEREF _Toc142055515 \h </w:instrText>
-            </w:r>
-            <w:r>
-              <w:rPr>
-                <w:noProof/>
-                <w:webHidden/>
-              </w:rPr>
-            </w:r>
-            <w:r>
-              <w:rPr>
-                <w:noProof/>
-                <w:webHidden/>
-              </w:rPr>
-              <w:fldChar w:fldCharType="separate"/>
-            </w:r>
-            <w:r>
-              <w:rPr>
-                <w:noProof/>
-                <w:webHidden/>
-              </w:rPr>
               <w:t>2</w:t>
             </w:r>
             <w:r>
               <w:rPr>
-                <w:noProof/>
-                <w:webHidden/>
+                <w:rStyle w:val="Hyperlink"/>
+                <w:noProof/>
+                <w:rtl/>
               </w:rPr>
               <w:fldChar w:fldCharType="end"/>
             </w:r>
@@ -766,7 +778,7 @@
               <w14:ligatures w14:val="standardContextual"/>
             </w:rPr>
           </w:pPr>
-          <w:hyperlink w:anchor="_Toc142055516" w:history="1">
+          <w:hyperlink w:anchor="_Toc142058239" w:history="1">
             <w:r>
               <w:rPr>
                 <w:rStyle w:val="Hyperlink"/>
@@ -783,42 +795,46 @@
             </w:r>
             <w:r>
               <w:rPr>
+                <w:rStyle w:val="Hyperlink"/>
+                <w:noProof/>
+                <w:rtl/>
+              </w:rPr>
+              <w:fldChar w:fldCharType="begin"/>
+            </w:r>
+            <w:r>
+              <w:rPr>
                 <w:noProof/>
                 <w:webHidden/>
               </w:rPr>
-              <w:fldChar w:fldCharType="begin"/>
+              <w:instrText xml:space="preserve"> PAGEREF _Toc142058239 \h </w:instrText>
+            </w:r>
+            <w:r>
+              <w:rPr>
+                <w:rStyle w:val="Hyperlink"/>
+                <w:noProof/>
+                <w:rtl/>
+              </w:rPr>
+            </w:r>
+            <w:r>
+              <w:rPr>
+                <w:rStyle w:val="Hyperlink"/>
+                <w:noProof/>
+                <w:rtl/>
+              </w:rPr>
+              <w:fldChar w:fldCharType="separate"/>
             </w:r>
             <w:r>
               <w:rPr>
                 <w:noProof/>
                 <w:webHidden/>
               </w:rPr>
-              <w:instrText xml:space="preserve"> PAGEREF _Toc142055516 \h </w:instrText>
-            </w:r>
-            <w:r>
-              <w:rPr>
-                <w:noProof/>
-                <w:webHidden/>
-              </w:rPr>
-            </w:r>
-            <w:r>
-              <w:rPr>
-                <w:noProof/>
-                <w:webHidden/>
-              </w:rPr>
-              <w:fldChar w:fldCharType="separate"/>
-            </w:r>
-            <w:r>
-              <w:rPr>
-                <w:noProof/>
-                <w:webHidden/>
-              </w:rPr>
               <w:t>2</w:t>
             </w:r>
             <w:r>
               <w:rPr>
-                <w:noProof/>
-                <w:webHidden/>
+                <w:rStyle w:val="Hyperlink"/>
+                <w:noProof/>
+                <w:rtl/>
               </w:rPr>
               <w:fldChar w:fldCharType="end"/>
             </w:r>
@@ -837,7 +853,7 @@
               <w14:ligatures w14:val="standardContextual"/>
             </w:rPr>
           </w:pPr>
-          <w:hyperlink w:anchor="_Toc142055517" w:history="1">
+          <w:hyperlink w:anchor="_Toc142058240" w:history="1">
             <w:r>
               <w:rPr>
                 <w:rStyle w:val="Hyperlink"/>
@@ -854,42 +870,46 @@
             </w:r>
             <w:r>
               <w:rPr>
+                <w:rStyle w:val="Hyperlink"/>
+                <w:noProof/>
+                <w:rtl/>
+              </w:rPr>
+              <w:fldChar w:fldCharType="begin"/>
+            </w:r>
+            <w:r>
+              <w:rPr>
                 <w:noProof/>
                 <w:webHidden/>
               </w:rPr>
-              <w:fldChar w:fldCharType="begin"/>
+              <w:instrText xml:space="preserve"> PAGEREF _Toc142058240 \h </w:instrText>
+            </w:r>
+            <w:r>
+              <w:rPr>
+                <w:rStyle w:val="Hyperlink"/>
+                <w:noProof/>
+                <w:rtl/>
+              </w:rPr>
+            </w:r>
+            <w:r>
+              <w:rPr>
+                <w:rStyle w:val="Hyperlink"/>
+                <w:noProof/>
+                <w:rtl/>
+              </w:rPr>
+              <w:fldChar w:fldCharType="separate"/>
             </w:r>
             <w:r>
               <w:rPr>
                 <w:noProof/>
                 <w:webHidden/>
               </w:rPr>
-              <w:instrText xml:space="preserve"> PAGEREF _Toc142055517 \h </w:instrText>
-            </w:r>
-            <w:r>
-              <w:rPr>
-                <w:noProof/>
-                <w:webHidden/>
-              </w:rPr>
-            </w:r>
-            <w:r>
-              <w:rPr>
-                <w:noProof/>
-                <w:webHidden/>
-              </w:rPr>
-              <w:fldChar w:fldCharType="separate"/>
-            </w:r>
-            <w:r>
-              <w:rPr>
-                <w:noProof/>
-                <w:webHidden/>
-              </w:rPr>
               <w:t>2</w:t>
             </w:r>
             <w:r>
               <w:rPr>
-                <w:noProof/>
-                <w:webHidden/>
+                <w:rStyle w:val="Hyperlink"/>
+                <w:noProof/>
+                <w:rtl/>
               </w:rPr>
               <w:fldChar w:fldCharType="end"/>
             </w:r>
@@ -908,7 +928,7 @@
               <w14:ligatures w14:val="standardContextual"/>
             </w:rPr>
           </w:pPr>
-          <w:hyperlink w:anchor="_Toc142055518" w:history="1">
+          <w:hyperlink w:anchor="_Toc142058241" w:history="1">
             <w:r>
               <w:rPr>
                 <w:rStyle w:val="Hyperlink"/>
@@ -925,42 +945,46 @@
             </w:r>
             <w:r>
               <w:rPr>
+                <w:rStyle w:val="Hyperlink"/>
+                <w:noProof/>
+                <w:rtl/>
+              </w:rPr>
+              <w:fldChar w:fldCharType="begin"/>
+            </w:r>
+            <w:r>
+              <w:rPr>
                 <w:noProof/>
                 <w:webHidden/>
               </w:rPr>
-              <w:fldChar w:fldCharType="begin"/>
+              <w:instrText xml:space="preserve"> PAGEREF _Toc142058241 \h </w:instrText>
+            </w:r>
+            <w:r>
+              <w:rPr>
+                <w:rStyle w:val="Hyperlink"/>
+                <w:noProof/>
+                <w:rtl/>
+              </w:rPr>
+            </w:r>
+            <w:r>
+              <w:rPr>
+                <w:rStyle w:val="Hyperlink"/>
+                <w:noProof/>
+                <w:rtl/>
+              </w:rPr>
+              <w:fldChar w:fldCharType="separate"/>
             </w:r>
             <w:r>
               <w:rPr>
                 <w:noProof/>
                 <w:webHidden/>
               </w:rPr>
-              <w:instrText xml:space="preserve"> PAGEREF _Toc142055518 \h </w:instrText>
-            </w:r>
-            <w:r>
-              <w:rPr>
-                <w:noProof/>
-                <w:webHidden/>
-              </w:rPr>
-            </w:r>
-            <w:r>
-              <w:rPr>
-                <w:noProof/>
-                <w:webHidden/>
-              </w:rPr>
-              <w:fldChar w:fldCharType="separate"/>
-            </w:r>
-            <w:r>
-              <w:rPr>
-                <w:noProof/>
-                <w:webHidden/>
-              </w:rPr>
-              <w:t>2</w:t>
-            </w:r>
-            <w:r>
-              <w:rPr>
-                <w:noProof/>
-                <w:webHidden/>
+              <w:t>3</w:t>
+            </w:r>
+            <w:r>
+              <w:rPr>
+                <w:rStyle w:val="Hyperlink"/>
+                <w:noProof/>
+                <w:rtl/>
               </w:rPr>
               <w:fldChar w:fldCharType="end"/>
             </w:r>
@@ -976,7 +1000,7 @@
               <w14:ligatures w14:val="standardContextual"/>
             </w:rPr>
           </w:pPr>
-          <w:hyperlink w:anchor="_Toc142055519" w:history="1">
+          <w:hyperlink w:anchor="_Toc142058242" w:history="1">
             <w:r>
               <w:rPr>
                 <w:rStyle w:val="Hyperlink"/>
@@ -993,42 +1017,46 @@
             </w:r>
             <w:r>
               <w:rPr>
+                <w:rStyle w:val="Hyperlink"/>
+                <w:noProof/>
+                <w:rtl/>
+              </w:rPr>
+              <w:fldChar w:fldCharType="begin"/>
+            </w:r>
+            <w:r>
+              <w:rPr>
                 <w:noProof/>
                 <w:webHidden/>
               </w:rPr>
-              <w:fldChar w:fldCharType="begin"/>
+              <w:instrText xml:space="preserve"> PAGEREF _Toc142058242 \h </w:instrText>
+            </w:r>
+            <w:r>
+              <w:rPr>
+                <w:rStyle w:val="Hyperlink"/>
+                <w:noProof/>
+                <w:rtl/>
+              </w:rPr>
+            </w:r>
+            <w:r>
+              <w:rPr>
+                <w:rStyle w:val="Hyperlink"/>
+                <w:noProof/>
+                <w:rtl/>
+              </w:rPr>
+              <w:fldChar w:fldCharType="separate"/>
             </w:r>
             <w:r>
               <w:rPr>
                 <w:noProof/>
                 <w:webHidden/>
               </w:rPr>
-              <w:instrText xml:space="preserve"> PAGEREF _Toc142055519 \h </w:instrText>
-            </w:r>
-            <w:r>
-              <w:rPr>
-                <w:noProof/>
-                <w:webHidden/>
-              </w:rPr>
-            </w:r>
-            <w:r>
-              <w:rPr>
-                <w:noProof/>
-                <w:webHidden/>
-              </w:rPr>
-              <w:fldChar w:fldCharType="separate"/>
-            </w:r>
-            <w:r>
-              <w:rPr>
-                <w:noProof/>
-                <w:webHidden/>
-              </w:rPr>
               <w:t>3</w:t>
             </w:r>
             <w:r>
               <w:rPr>
-                <w:noProof/>
-                <w:webHidden/>
+                <w:rStyle w:val="Hyperlink"/>
+                <w:noProof/>
+                <w:rtl/>
               </w:rPr>
               <w:fldChar w:fldCharType="end"/>
             </w:r>
@@ -1047,7 +1075,7 @@
               <w14:ligatures w14:val="standardContextual"/>
             </w:rPr>
           </w:pPr>
-          <w:hyperlink w:anchor="_Toc142055520" w:history="1">
+          <w:hyperlink w:anchor="_Toc142058243" w:history="1">
             <w:r>
               <w:rPr>
                 <w:rStyle w:val="Hyperlink"/>
@@ -1064,42 +1092,46 @@
             </w:r>
             <w:r>
               <w:rPr>
+                <w:rStyle w:val="Hyperlink"/>
+                <w:noProof/>
+                <w:rtl/>
+              </w:rPr>
+              <w:fldChar w:fldCharType="begin"/>
+            </w:r>
+            <w:r>
+              <w:rPr>
                 <w:noProof/>
                 <w:webHidden/>
               </w:rPr>
-              <w:fldChar w:fldCharType="begin"/>
+              <w:instrText xml:space="preserve"> PAGEREF _Toc142058243 \h </w:instrText>
+            </w:r>
+            <w:r>
+              <w:rPr>
+                <w:rStyle w:val="Hyperlink"/>
+                <w:noProof/>
+                <w:rtl/>
+              </w:rPr>
+            </w:r>
+            <w:r>
+              <w:rPr>
+                <w:rStyle w:val="Hyperlink"/>
+                <w:noProof/>
+                <w:rtl/>
+              </w:rPr>
+              <w:fldChar w:fldCharType="separate"/>
             </w:r>
             <w:r>
               <w:rPr>
                 <w:noProof/>
                 <w:webHidden/>
               </w:rPr>
-              <w:instrText xml:space="preserve"> PAGEREF _Toc142055520 \h </w:instrText>
-            </w:r>
-            <w:r>
-              <w:rPr>
-                <w:noProof/>
-                <w:webHidden/>
-              </w:rPr>
-            </w:r>
-            <w:r>
-              <w:rPr>
-                <w:noProof/>
-                <w:webHidden/>
-              </w:rPr>
-              <w:fldChar w:fldCharType="separate"/>
-            </w:r>
-            <w:r>
-              <w:rPr>
-                <w:noProof/>
-                <w:webHidden/>
-              </w:rPr>
               <w:t>3</w:t>
             </w:r>
             <w:r>
               <w:rPr>
-                <w:noProof/>
-                <w:webHidden/>
+                <w:rStyle w:val="Hyperlink"/>
+                <w:noProof/>
+                <w:rtl/>
               </w:rPr>
               <w:fldChar w:fldCharType="end"/>
             </w:r>
@@ -1118,7 +1150,7 @@
               <w14:ligatures w14:val="standardContextual"/>
             </w:rPr>
           </w:pPr>
-          <w:hyperlink w:anchor="_Toc142055521" w:history="1">
+          <w:hyperlink w:anchor="_Toc142058244" w:history="1">
             <w:r>
               <w:rPr>
                 <w:rStyle w:val="Hyperlink"/>
@@ -1135,42 +1167,46 @@
             </w:r>
             <w:r>
               <w:rPr>
+                <w:rStyle w:val="Hyperlink"/>
+                <w:noProof/>
+                <w:rtl/>
+              </w:rPr>
+              <w:fldChar w:fldCharType="begin"/>
+            </w:r>
+            <w:r>
+              <w:rPr>
                 <w:noProof/>
                 <w:webHidden/>
               </w:rPr>
-              <w:fldChar w:fldCharType="begin"/>
+              <w:instrText xml:space="preserve"> PAGEREF _Toc142058244 \h </w:instrText>
+            </w:r>
+            <w:r>
+              <w:rPr>
+                <w:rStyle w:val="Hyperlink"/>
+                <w:noProof/>
+                <w:rtl/>
+              </w:rPr>
+            </w:r>
+            <w:r>
+              <w:rPr>
+                <w:rStyle w:val="Hyperlink"/>
+                <w:noProof/>
+                <w:rtl/>
+              </w:rPr>
+              <w:fldChar w:fldCharType="separate"/>
             </w:r>
             <w:r>
               <w:rPr>
                 <w:noProof/>
                 <w:webHidden/>
               </w:rPr>
-              <w:instrText xml:space="preserve"> PAGEREF _Toc142055521 \h </w:instrText>
-            </w:r>
-            <w:r>
-              <w:rPr>
-                <w:noProof/>
-                <w:webHidden/>
-              </w:rPr>
-            </w:r>
-            <w:r>
-              <w:rPr>
-                <w:noProof/>
-                <w:webHidden/>
-              </w:rPr>
-              <w:fldChar w:fldCharType="separate"/>
-            </w:r>
-            <w:r>
-              <w:rPr>
-                <w:noProof/>
-                <w:webHidden/>
-              </w:rPr>
               <w:t>3</w:t>
             </w:r>
             <w:r>
               <w:rPr>
-                <w:noProof/>
-                <w:webHidden/>
+                <w:rStyle w:val="Hyperlink"/>
+                <w:noProof/>
+                <w:rtl/>
               </w:rPr>
               <w:fldChar w:fldCharType="end"/>
             </w:r>
@@ -1189,7 +1225,7 @@
               <w14:ligatures w14:val="standardContextual"/>
             </w:rPr>
           </w:pPr>
-          <w:hyperlink w:anchor="_Toc142055522" w:history="1">
+          <w:hyperlink w:anchor="_Toc142058245" w:history="1">
             <w:r>
               <w:rPr>
                 <w:rStyle w:val="Hyperlink"/>
@@ -1206,42 +1242,46 @@
             </w:r>
             <w:r>
               <w:rPr>
+                <w:rStyle w:val="Hyperlink"/>
+                <w:noProof/>
+                <w:rtl/>
+              </w:rPr>
+              <w:fldChar w:fldCharType="begin"/>
+            </w:r>
+            <w:r>
+              <w:rPr>
                 <w:noProof/>
                 <w:webHidden/>
               </w:rPr>
-              <w:fldChar w:fldCharType="begin"/>
+              <w:instrText xml:space="preserve"> PAGEREF _Toc142058245 \h </w:instrText>
+            </w:r>
+            <w:r>
+              <w:rPr>
+                <w:rStyle w:val="Hyperlink"/>
+                <w:noProof/>
+                <w:rtl/>
+              </w:rPr>
+            </w:r>
+            <w:r>
+              <w:rPr>
+                <w:rStyle w:val="Hyperlink"/>
+                <w:noProof/>
+                <w:rtl/>
+              </w:rPr>
+              <w:fldChar w:fldCharType="separate"/>
             </w:r>
             <w:r>
               <w:rPr>
                 <w:noProof/>
                 <w:webHidden/>
               </w:rPr>
-              <w:instrText xml:space="preserve"> PAGEREF _Toc142055522 \h </w:instrText>
-            </w:r>
-            <w:r>
-              <w:rPr>
-                <w:noProof/>
-                <w:webHidden/>
-              </w:rPr>
-            </w:r>
-            <w:r>
-              <w:rPr>
-                <w:noProof/>
-                <w:webHidden/>
-              </w:rPr>
-              <w:fldChar w:fldCharType="separate"/>
-            </w:r>
-            <w:r>
-              <w:rPr>
-                <w:noProof/>
-                <w:webHidden/>
-              </w:rPr>
               <w:t>3</w:t>
             </w:r>
             <w:r>
               <w:rPr>
-                <w:noProof/>
-                <w:webHidden/>
+                <w:rStyle w:val="Hyperlink"/>
+                <w:noProof/>
+                <w:rtl/>
               </w:rPr>
               <w:fldChar w:fldCharType="end"/>
             </w:r>
@@ -1260,7 +1300,7 @@
               <w14:ligatures w14:val="standardContextual"/>
             </w:rPr>
           </w:pPr>
-          <w:hyperlink w:anchor="_Toc142055523" w:history="1">
+          <w:hyperlink w:anchor="_Toc142058246" w:history="1">
             <w:r>
               <w:rPr>
                 <w:rStyle w:val="Hyperlink"/>
@@ -1277,42 +1317,46 @@
             </w:r>
             <w:r>
               <w:rPr>
+                <w:rStyle w:val="Hyperlink"/>
+                <w:noProof/>
+                <w:rtl/>
+              </w:rPr>
+              <w:fldChar w:fldCharType="begin"/>
+            </w:r>
+            <w:r>
+              <w:rPr>
                 <w:noProof/>
                 <w:webHidden/>
               </w:rPr>
-              <w:fldChar w:fldCharType="begin"/>
+              <w:instrText xml:space="preserve"> PAGEREF _Toc142058246 \h </w:instrText>
+            </w:r>
+            <w:r>
+              <w:rPr>
+                <w:rStyle w:val="Hyperlink"/>
+                <w:noProof/>
+                <w:rtl/>
+              </w:rPr>
+            </w:r>
+            <w:r>
+              <w:rPr>
+                <w:rStyle w:val="Hyperlink"/>
+                <w:noProof/>
+                <w:rtl/>
+              </w:rPr>
+              <w:fldChar w:fldCharType="separate"/>
             </w:r>
             <w:r>
               <w:rPr>
                 <w:noProof/>
                 <w:webHidden/>
               </w:rPr>
-              <w:instrText xml:space="preserve"> PAGEREF _Toc142055523 \h </w:instrText>
-            </w:r>
-            <w:r>
-              <w:rPr>
-                <w:noProof/>
-                <w:webHidden/>
-              </w:rPr>
-            </w:r>
-            <w:r>
-              <w:rPr>
-                <w:noProof/>
-                <w:webHidden/>
-              </w:rPr>
-              <w:fldChar w:fldCharType="separate"/>
-            </w:r>
-            <w:r>
-              <w:rPr>
-                <w:noProof/>
-                <w:webHidden/>
-              </w:rPr>
               <w:t>3</w:t>
             </w:r>
             <w:r>
               <w:rPr>
-                <w:noProof/>
-                <w:webHidden/>
+                <w:rStyle w:val="Hyperlink"/>
+                <w:noProof/>
+                <w:rtl/>
               </w:rPr>
               <w:fldChar w:fldCharType="end"/>
             </w:r>
@@ -1328,7 +1372,7 @@
               <w14:ligatures w14:val="standardContextual"/>
             </w:rPr>
           </w:pPr>
-          <w:hyperlink w:anchor="_Toc142055524" w:history="1">
+          <w:hyperlink w:anchor="_Toc142058247" w:history="1">
             <w:r>
               <w:rPr>
                 <w:rStyle w:val="Hyperlink"/>
@@ -1345,42 +1389,46 @@
             </w:r>
             <w:r>
               <w:rPr>
+                <w:rStyle w:val="Hyperlink"/>
+                <w:noProof/>
+                <w:rtl/>
+              </w:rPr>
+              <w:fldChar w:fldCharType="begin"/>
+            </w:r>
+            <w:r>
+              <w:rPr>
                 <w:noProof/>
                 <w:webHidden/>
               </w:rPr>
-              <w:fldChar w:fldCharType="begin"/>
+              <w:instrText xml:space="preserve"> PAGEREF _Toc142058247 \h </w:instrText>
+            </w:r>
+            <w:r>
+              <w:rPr>
+                <w:rStyle w:val="Hyperlink"/>
+                <w:noProof/>
+                <w:rtl/>
+              </w:rPr>
+            </w:r>
+            <w:r>
+              <w:rPr>
+                <w:rStyle w:val="Hyperlink"/>
+                <w:noProof/>
+                <w:rtl/>
+              </w:rPr>
+              <w:fldChar w:fldCharType="separate"/>
             </w:r>
             <w:r>
               <w:rPr>
                 <w:noProof/>
                 <w:webHidden/>
               </w:rPr>
-              <w:instrText xml:space="preserve"> PAGEREF _Toc142055524 \h </w:instrText>
-            </w:r>
-            <w:r>
-              <w:rPr>
-                <w:noProof/>
-                <w:webHidden/>
-              </w:rPr>
-            </w:r>
-            <w:r>
-              <w:rPr>
-                <w:noProof/>
-                <w:webHidden/>
-              </w:rPr>
-              <w:fldChar w:fldCharType="separate"/>
-            </w:r>
-            <w:r>
-              <w:rPr>
-                <w:noProof/>
-                <w:webHidden/>
-              </w:rPr>
-              <w:t>4</w:t>
-            </w:r>
-            <w:r>
-              <w:rPr>
-                <w:noProof/>
-                <w:webHidden/>
+              <w:t>5</w:t>
+            </w:r>
+            <w:r>
+              <w:rPr>
+                <w:rStyle w:val="Hyperlink"/>
+                <w:noProof/>
+                <w:rtl/>
               </w:rPr>
               <w:fldChar w:fldCharType="end"/>
             </w:r>
@@ -1399,7 +1447,7 @@
               <w14:ligatures w14:val="standardContextual"/>
             </w:rPr>
           </w:pPr>
-          <w:hyperlink w:anchor="_Toc142055525" w:history="1">
+          <w:hyperlink w:anchor="_Toc142058248" w:history="1">
             <w:r>
               <w:rPr>
                 <w:rStyle w:val="Hyperlink"/>
@@ -1416,42 +1464,46 @@
             </w:r>
             <w:r>
               <w:rPr>
+                <w:rStyle w:val="Hyperlink"/>
+                <w:noProof/>
+                <w:rtl/>
+              </w:rPr>
+              <w:fldChar w:fldCharType="begin"/>
+            </w:r>
+            <w:r>
+              <w:rPr>
                 <w:noProof/>
                 <w:webHidden/>
               </w:rPr>
-              <w:fldChar w:fldCharType="begin"/>
+              <w:instrText xml:space="preserve"> PAGEREF _Toc142058248 \h </w:instrText>
+            </w:r>
+            <w:r>
+              <w:rPr>
+                <w:rStyle w:val="Hyperlink"/>
+                <w:noProof/>
+                <w:rtl/>
+              </w:rPr>
+            </w:r>
+            <w:r>
+              <w:rPr>
+                <w:rStyle w:val="Hyperlink"/>
+                <w:noProof/>
+                <w:rtl/>
+              </w:rPr>
+              <w:fldChar w:fldCharType="separate"/>
             </w:r>
             <w:r>
               <w:rPr>
                 <w:noProof/>
                 <w:webHidden/>
               </w:rPr>
-              <w:instrText xml:space="preserve"> PAGEREF _Toc142055525 \h </w:instrText>
-            </w:r>
-            <w:r>
-              <w:rPr>
-                <w:noProof/>
-                <w:webHidden/>
-              </w:rPr>
-            </w:r>
-            <w:r>
-              <w:rPr>
-                <w:noProof/>
-                <w:webHidden/>
-              </w:rPr>
-              <w:fldChar w:fldCharType="separate"/>
-            </w:r>
-            <w:r>
-              <w:rPr>
-                <w:noProof/>
-                <w:webHidden/>
-              </w:rPr>
-              <w:t>4</w:t>
-            </w:r>
-            <w:r>
-              <w:rPr>
-                <w:noProof/>
-                <w:webHidden/>
+              <w:t>5</w:t>
+            </w:r>
+            <w:r>
+              <w:rPr>
+                <w:rStyle w:val="Hyperlink"/>
+                <w:noProof/>
+                <w:rtl/>
               </w:rPr>
               <w:fldChar w:fldCharType="end"/>
             </w:r>
@@ -1470,7 +1522,7 @@
               <w14:ligatures w14:val="standardContextual"/>
             </w:rPr>
           </w:pPr>
-          <w:hyperlink w:anchor="_Toc142055526" w:history="1">
+          <w:hyperlink w:anchor="_Toc142058249" w:history="1">
             <w:r>
               <w:rPr>
                 <w:rStyle w:val="Hyperlink"/>
@@ -1487,42 +1539,46 @@
             </w:r>
             <w:r>
               <w:rPr>
+                <w:rStyle w:val="Hyperlink"/>
+                <w:noProof/>
+                <w:rtl/>
+              </w:rPr>
+              <w:fldChar w:fldCharType="begin"/>
+            </w:r>
+            <w:r>
+              <w:rPr>
                 <w:noProof/>
                 <w:webHidden/>
               </w:rPr>
-              <w:fldChar w:fldCharType="begin"/>
+              <w:instrText xml:space="preserve"> PAGEREF _Toc142058249 \h </w:instrText>
+            </w:r>
+            <w:r>
+              <w:rPr>
+                <w:rStyle w:val="Hyperlink"/>
+                <w:noProof/>
+                <w:rtl/>
+              </w:rPr>
+            </w:r>
+            <w:r>
+              <w:rPr>
+                <w:rStyle w:val="Hyperlink"/>
+                <w:noProof/>
+                <w:rtl/>
+              </w:rPr>
+              <w:fldChar w:fldCharType="separate"/>
             </w:r>
             <w:r>
               <w:rPr>
                 <w:noProof/>
                 <w:webHidden/>
               </w:rPr>
-              <w:instrText xml:space="preserve"> PAGEREF _Toc142055526 \h </w:instrText>
-            </w:r>
-            <w:r>
-              <w:rPr>
-                <w:noProof/>
-                <w:webHidden/>
-              </w:rPr>
-            </w:r>
-            <w:r>
-              <w:rPr>
-                <w:noProof/>
-                <w:webHidden/>
-              </w:rPr>
-              <w:fldChar w:fldCharType="separate"/>
-            </w:r>
-            <w:r>
-              <w:rPr>
-                <w:noProof/>
-                <w:webHidden/>
-              </w:rPr>
-              <w:t>5</w:t>
-            </w:r>
-            <w:r>
-              <w:rPr>
-                <w:noProof/>
-                <w:webHidden/>
+              <w:t>6</w:t>
+            </w:r>
+            <w:r>
+              <w:rPr>
+                <w:rStyle w:val="Hyperlink"/>
+                <w:noProof/>
+                <w:rtl/>
               </w:rPr>
               <w:fldChar w:fldCharType="end"/>
             </w:r>
@@ -1538,7 +1594,7 @@
               <w14:ligatures w14:val="standardContextual"/>
             </w:rPr>
           </w:pPr>
-          <w:hyperlink w:anchor="_Toc142055527" w:history="1">
+          <w:hyperlink w:anchor="_Toc142058250" w:history="1">
             <w:r>
               <w:rPr>
                 <w:rStyle w:val="Hyperlink"/>
@@ -1555,42 +1611,46 @@
             </w:r>
             <w:r>
               <w:rPr>
+                <w:rStyle w:val="Hyperlink"/>
+                <w:noProof/>
+                <w:rtl/>
+              </w:rPr>
+              <w:fldChar w:fldCharType="begin"/>
+            </w:r>
+            <w:r>
+              <w:rPr>
                 <w:noProof/>
                 <w:webHidden/>
               </w:rPr>
-              <w:fldChar w:fldCharType="begin"/>
+              <w:instrText xml:space="preserve"> PAGEREF _Toc142058250 \h </w:instrText>
+            </w:r>
+            <w:r>
+              <w:rPr>
+                <w:rStyle w:val="Hyperlink"/>
+                <w:noProof/>
+                <w:rtl/>
+              </w:rPr>
+            </w:r>
+            <w:r>
+              <w:rPr>
+                <w:rStyle w:val="Hyperlink"/>
+                <w:noProof/>
+                <w:rtl/>
+              </w:rPr>
+              <w:fldChar w:fldCharType="separate"/>
             </w:r>
             <w:r>
               <w:rPr>
                 <w:noProof/>
                 <w:webHidden/>
               </w:rPr>
-              <w:instrText xml:space="preserve"> PAGEREF _Toc142055527 \h </w:instrText>
-            </w:r>
-            <w:r>
-              <w:rPr>
-                <w:noProof/>
-                <w:webHidden/>
-              </w:rPr>
-            </w:r>
-            <w:r>
-              <w:rPr>
-                <w:noProof/>
-                <w:webHidden/>
-              </w:rPr>
-              <w:fldChar w:fldCharType="separate"/>
-            </w:r>
-            <w:r>
-              <w:rPr>
-                <w:noProof/>
-                <w:webHidden/>
-              </w:rPr>
-              <w:t>5</w:t>
-            </w:r>
-            <w:r>
-              <w:rPr>
-                <w:noProof/>
-                <w:webHidden/>
+              <w:t>6</w:t>
+            </w:r>
+            <w:r>
+              <w:rPr>
+                <w:rStyle w:val="Hyperlink"/>
+                <w:noProof/>
+                <w:rtl/>
               </w:rPr>
               <w:fldChar w:fldCharType="end"/>
             </w:r>
@@ -1606,7 +1666,7 @@
               <w14:ligatures w14:val="standardContextual"/>
             </w:rPr>
           </w:pPr>
-          <w:hyperlink w:anchor="_Toc142055528" w:history="1">
+          <w:hyperlink w:anchor="_Toc142058251" w:history="1">
             <w:r>
               <w:rPr>
                 <w:rStyle w:val="Hyperlink"/>
@@ -1623,42 +1683,46 @@
             </w:r>
             <w:r>
               <w:rPr>
+                <w:rStyle w:val="Hyperlink"/>
+                <w:noProof/>
+                <w:rtl/>
+              </w:rPr>
+              <w:fldChar w:fldCharType="begin"/>
+            </w:r>
+            <w:r>
+              <w:rPr>
                 <w:noProof/>
                 <w:webHidden/>
               </w:rPr>
-              <w:fldChar w:fldCharType="begin"/>
+              <w:instrText xml:space="preserve"> PAGEREF _Toc142058251 \h </w:instrText>
+            </w:r>
+            <w:r>
+              <w:rPr>
+                <w:rStyle w:val="Hyperlink"/>
+                <w:noProof/>
+                <w:rtl/>
+              </w:rPr>
+            </w:r>
+            <w:r>
+              <w:rPr>
+                <w:rStyle w:val="Hyperlink"/>
+                <w:noProof/>
+                <w:rtl/>
+              </w:rPr>
+              <w:fldChar w:fldCharType="separate"/>
             </w:r>
             <w:r>
               <w:rPr>
                 <w:noProof/>
                 <w:webHidden/>
               </w:rPr>
-              <w:instrText xml:space="preserve"> PAGEREF _Toc142055528 \h </w:instrText>
-            </w:r>
-            <w:r>
-              <w:rPr>
-                <w:noProof/>
-                <w:webHidden/>
-              </w:rPr>
-            </w:r>
-            <w:r>
-              <w:rPr>
-                <w:noProof/>
-                <w:webHidden/>
-              </w:rPr>
-              <w:fldChar w:fldCharType="separate"/>
-            </w:r>
-            <w:r>
-              <w:rPr>
-                <w:noProof/>
-                <w:webHidden/>
-              </w:rPr>
-              <w:t>8</w:t>
-            </w:r>
-            <w:r>
-              <w:rPr>
-                <w:noProof/>
-                <w:webHidden/>
+              <w:t>9</w:t>
+            </w:r>
+            <w:r>
+              <w:rPr>
+                <w:rStyle w:val="Hyperlink"/>
+                <w:noProof/>
+                <w:rtl/>
               </w:rPr>
               <w:fldChar w:fldCharType="end"/>
             </w:r>
@@ -1674,40 +1738,185 @@
               <w14:ligatures w14:val="standardContextual"/>
             </w:rPr>
           </w:pPr>
-          <w:hyperlink w:anchor="_Toc142055529" w:history="1">
+          <w:hyperlink w:anchor="_Toc142058252" w:history="1">
             <w:r>
               <w:rPr>
                 <w:rStyle w:val="Hyperlink"/>
                 <w:noProof/>
               </w:rPr>
-              <w:t>Class: Shortest_path_</w:t>
+              <w:t>Class: Shortest_path_route (Route)</w:t>
+            </w:r>
+            <w:r>
+              <w:rPr>
+                <w:noProof/>
+                <w:webHidden/>
+              </w:rPr>
+              <w:tab/>
             </w:r>
             <w:r>
               <w:rPr>
                 <w:rStyle w:val="Hyperlink"/>
                 <w:noProof/>
-              </w:rPr>
-              <w:t>r</w:t>
+                <w:rtl/>
+              </w:rPr>
+              <w:fldChar w:fldCharType="begin"/>
+            </w:r>
+            <w:r>
+              <w:rPr>
+                <w:noProof/>
+                <w:webHidden/>
+              </w:rPr>
+              <w:instrText xml:space="preserve"> PAGEREF _Toc142058252 \h </w:instrText>
             </w:r>
             <w:r>
               <w:rPr>
                 <w:rStyle w:val="Hyperlink"/>
                 <w:noProof/>
-              </w:rPr>
-              <w:t>oute (Route)</w:t>
+                <w:rtl/>
+              </w:rPr>
+            </w:r>
+            <w:r>
+              <w:rPr>
+                <w:rStyle w:val="Hyperlink"/>
+                <w:noProof/>
+                <w:rtl/>
+              </w:rPr>
+              <w:fldChar w:fldCharType="separate"/>
             </w:r>
             <w:r>
               <w:rPr>
                 <w:noProof/>
                 <w:webHidden/>
               </w:rPr>
+              <w:t>11</w:t>
+            </w:r>
+            <w:r>
+              <w:rPr>
+                <w:rStyle w:val="Hyperlink"/>
+                <w:noProof/>
+                <w:rtl/>
+              </w:rPr>
+              <w:fldChar w:fldCharType="end"/>
+            </w:r>
+          </w:hyperlink>
+        </w:p>
+        <w:p>
+          <w:pPr>
+            <w:pStyle w:val="TOC1"/>
+            <w:rPr>
+              <w:rFonts w:asciiTheme="minorHAnsi" w:eastAsiaTheme="minorEastAsia" w:hAnsiTheme="minorHAnsi" w:cstheme="minorBidi"/>
+              <w:noProof/>
+              <w:kern w:val="2"/>
+              <w14:ligatures w14:val="standardContextual"/>
+            </w:rPr>
+          </w:pPr>
+          <w:hyperlink w:anchor="_Toc142058253" w:history="1">
+            <w:r>
+              <w:rPr>
+                <w:rStyle w:val="Hyperlink"/>
+                <w:noProof/>
+              </w:rPr>
+              <w:t>Class: Car</w:t>
+            </w:r>
+            <w:r>
+              <w:rPr>
+                <w:noProof/>
+                <w:webHidden/>
+              </w:rPr>
               <w:tab/>
             </w:r>
             <w:r>
               <w:rPr>
+                <w:rStyle w:val="Hyperlink"/>
+                <w:noProof/>
+                <w:rtl/>
+              </w:rPr>
+              <w:fldChar w:fldCharType="begin"/>
+            </w:r>
+            <w:r>
+              <w:rPr>
                 <w:noProof/>
                 <w:webHidden/>
               </w:rPr>
+              <w:instrText xml:space="preserve"> PAGEREF _Toc142058253 \h </w:instrText>
+            </w:r>
+            <w:r>
+              <w:rPr>
+                <w:rStyle w:val="Hyperlink"/>
+                <w:noProof/>
+                <w:rtl/>
+              </w:rPr>
+            </w:r>
+            <w:r>
+              <w:rPr>
+                <w:rStyle w:val="Hyperlink"/>
+                <w:noProof/>
+                <w:rtl/>
+              </w:rPr>
+              <w:fldChar w:fldCharType="separate"/>
+            </w:r>
+            <w:r>
+              <w:rPr>
+                <w:noProof/>
+                <w:webHidden/>
+              </w:rPr>
+              <w:t>12</w:t>
+            </w:r>
+            <w:r>
+              <w:rPr>
+                <w:rStyle w:val="Hyperlink"/>
+                <w:noProof/>
+                <w:rtl/>
+              </w:rPr>
+              <w:fldChar w:fldCharType="end"/>
+            </w:r>
+          </w:hyperlink>
+        </w:p>
+        <w:p>
+          <w:pPr>
+            <w:pStyle w:val="TOC1"/>
+            <w:rPr>
+              <w:rFonts w:asciiTheme="minorHAnsi" w:eastAsiaTheme="minorEastAsia" w:hAnsiTheme="minorHAnsi" w:cstheme="minorBidi"/>
+              <w:noProof/>
+              <w:kern w:val="2"/>
+              <w14:ligatures w14:val="standardContextual"/>
+            </w:rPr>
+          </w:pPr>
+          <w:hyperlink w:anchor="_Toc142058254" w:history="1">
+            <w:r>
+              <w:rPr>
+                <w:rStyle w:val="Hyperlink"/>
+                <w:noProof/>
+              </w:rPr>
+              <w:t>Class: R</w:t>
+            </w:r>
+            <w:r>
+              <w:rPr>
+                <w:rStyle w:val="Hyperlink"/>
+                <w:noProof/>
+              </w:rPr>
+              <w:t>o</w:t>
+            </w:r>
+            <w:r>
+              <w:rPr>
+                <w:rStyle w:val="Hyperlink"/>
+                <w:noProof/>
+              </w:rPr>
+              <w:t>ad</w:t>
+            </w:r>
+            <w:r>
+              <w:rPr>
+                <w:noProof/>
+                <w:webHidden/>
+              </w:rPr>
+              <w:tab/>
+            </w:r>
+            <w:r>
+              <w:rPr>
+                <w:rStyle w:val="Hyperlink"/>
+                <w:noProof/>
+                <w:rtl/>
+              </w:rPr>
               <w:fldChar w:fldCharType="begin"/>
             </w:r>
             <w:r>
@@ -1715,32 +1924,35 @@
                 <w:noProof/>
                 <w:webHidden/>
               </w:rPr>
-              <w:instrText xml:space="preserve"> PAGEREF _Toc142055529 \h </w:instrText>
+              <w:instrText xml:space="preserve"> PAGEREF _Toc142058254 \h </w:instrText>
+            </w:r>
+            <w:r>
+              <w:rPr>
+                <w:rStyle w:val="Hyperlink"/>
+                <w:noProof/>
+                <w:rtl/>
+              </w:rPr>
+            </w:r>
+            <w:r>
+              <w:rPr>
+                <w:rStyle w:val="Hyperlink"/>
+                <w:noProof/>
+                <w:rtl/>
+              </w:rPr>
+              <w:fldChar w:fldCharType="separate"/>
             </w:r>
             <w:r>
               <w:rPr>
                 <w:noProof/>
                 <w:webHidden/>
               </w:rPr>
-            </w:r>
-            <w:r>
-              <w:rPr>
-                <w:noProof/>
-                <w:webHidden/>
-              </w:rPr>
-              <w:fldChar w:fldCharType="separate"/>
-            </w:r>
-            <w:r>
-              <w:rPr>
-                <w:noProof/>
-                <w:webHidden/>
-              </w:rPr>
-              <w:t>10</w:t>
-            </w:r>
-            <w:r>
-              <w:rPr>
-                <w:noProof/>
-                <w:webHidden/>
+              <w:t>16</w:t>
+            </w:r>
+            <w:r>
+              <w:rPr>
+                <w:rStyle w:val="Hyperlink"/>
+                <w:noProof/>
+                <w:rtl/>
               </w:rPr>
               <w:fldChar w:fldCharType="end"/>
             </w:r>
@@ -1759,7 +1971,7 @@
               <w14:ligatures w14:val="standardContextual"/>
             </w:rPr>
           </w:pPr>
-          <w:hyperlink w:anchor="_Toc142055530" w:history="1">
+          <w:hyperlink w:anchor="_Toc142058255" w:history="1">
             <w:r>
               <w:rPr>
                 <w:rStyle w:val="Hyperlink"/>
@@ -1776,42 +1988,46 @@
             </w:r>
             <w:r>
               <w:rPr>
+                <w:rStyle w:val="Hyperlink"/>
+                <w:noProof/>
+                <w:rtl/>
+              </w:rPr>
+              <w:fldChar w:fldCharType="begin"/>
+            </w:r>
+            <w:r>
+              <w:rPr>
                 <w:noProof/>
                 <w:webHidden/>
               </w:rPr>
-              <w:fldChar w:fldCharType="begin"/>
+              <w:instrText xml:space="preserve"> PAGEREF _Toc142058255 \h </w:instrText>
+            </w:r>
+            <w:r>
+              <w:rPr>
+                <w:rStyle w:val="Hyperlink"/>
+                <w:noProof/>
+                <w:rtl/>
+              </w:rPr>
+            </w:r>
+            <w:r>
+              <w:rPr>
+                <w:rStyle w:val="Hyperlink"/>
+                <w:noProof/>
+                <w:rtl/>
+              </w:rPr>
+              <w:fldChar w:fldCharType="separate"/>
             </w:r>
             <w:r>
               <w:rPr>
                 <w:noProof/>
                 <w:webHidden/>
               </w:rPr>
-              <w:instrText xml:space="preserve"> PAGEREF _Toc142055530 \h </w:instrText>
-            </w:r>
-            <w:r>
-              <w:rPr>
-                <w:noProof/>
-                <w:webHidden/>
-              </w:rPr>
-            </w:r>
-            <w:r>
-              <w:rPr>
-                <w:noProof/>
-                <w:webHidden/>
-              </w:rPr>
-              <w:fldChar w:fldCharType="separate"/>
-            </w:r>
-            <w:r>
-              <w:rPr>
-                <w:noProof/>
-                <w:webHidden/>
-              </w:rPr>
-              <w:t>15</w:t>
-            </w:r>
-            <w:r>
-              <w:rPr>
-                <w:noProof/>
-                <w:webHidden/>
+              <w:t>20</w:t>
+            </w:r>
+            <w:r>
+              <w:rPr>
+                <w:rStyle w:val="Hyperlink"/>
+                <w:noProof/>
+                <w:rtl/>
               </w:rPr>
               <w:fldChar w:fldCharType="end"/>
             </w:r>
@@ -1830,7 +2046,7 @@
               <w14:ligatures w14:val="standardContextual"/>
             </w:rPr>
           </w:pPr>
-          <w:hyperlink w:anchor="_Toc142055531" w:history="1">
+          <w:hyperlink w:anchor="_Toc142058256" w:history="1">
             <w:r>
               <w:rPr>
                 <w:rStyle w:val="Hyperlink"/>
@@ -1847,42 +2063,46 @@
             </w:r>
             <w:r>
               <w:rPr>
+                <w:rStyle w:val="Hyperlink"/>
+                <w:noProof/>
+                <w:rtl/>
+              </w:rPr>
+              <w:fldChar w:fldCharType="begin"/>
+            </w:r>
+            <w:r>
+              <w:rPr>
                 <w:noProof/>
                 <w:webHidden/>
               </w:rPr>
-              <w:fldChar w:fldCharType="begin"/>
+              <w:instrText xml:space="preserve"> PAGEREF _Toc142058256 \h </w:instrText>
+            </w:r>
+            <w:r>
+              <w:rPr>
+                <w:rStyle w:val="Hyperlink"/>
+                <w:noProof/>
+                <w:rtl/>
+              </w:rPr>
+            </w:r>
+            <w:r>
+              <w:rPr>
+                <w:rStyle w:val="Hyperlink"/>
+                <w:noProof/>
+                <w:rtl/>
+              </w:rPr>
+              <w:fldChar w:fldCharType="separate"/>
             </w:r>
             <w:r>
               <w:rPr>
                 <w:noProof/>
                 <w:webHidden/>
               </w:rPr>
-              <w:instrText xml:space="preserve"> PAGEREF _Toc142055531 \h </w:instrText>
-            </w:r>
-            <w:r>
-              <w:rPr>
-                <w:noProof/>
-                <w:webHidden/>
-              </w:rPr>
-            </w:r>
-            <w:r>
-              <w:rPr>
-                <w:noProof/>
-                <w:webHidden/>
-              </w:rPr>
-              <w:fldChar w:fldCharType="separate"/>
-            </w:r>
-            <w:r>
-              <w:rPr>
-                <w:noProof/>
-                <w:webHidden/>
-              </w:rPr>
-              <w:t>15</w:t>
-            </w:r>
-            <w:r>
-              <w:rPr>
-                <w:noProof/>
-                <w:webHidden/>
+              <w:t>20</w:t>
+            </w:r>
+            <w:r>
+              <w:rPr>
+                <w:rStyle w:val="Hyperlink"/>
+                <w:noProof/>
+                <w:rtl/>
               </w:rPr>
               <w:fldChar w:fldCharType="end"/>
             </w:r>
@@ -2123,8 +2343,9 @@
       <w:pPr>
         <w:pStyle w:val="2"/>
       </w:pPr>
-      <w:bookmarkStart w:id="0" w:name="_Toc142055513"/>
-      <w:r>
+      <w:bookmarkStart w:id="0" w:name="_Toc142058236"/>
+      <w:r>
+        <w:lastRenderedPageBreak/>
         <w:t>Preface</w:t>
       </w:r>
       <w:bookmarkEnd w:id="0"/>
@@ -2138,7 +2359,7 @@
       <w:pPr>
         <w:pStyle w:val="3"/>
       </w:pPr>
-      <w:bookmarkStart w:id="1" w:name="_Toc142055514"/>
+      <w:bookmarkStart w:id="1" w:name="_Toc142058237"/>
       <w:r>
         <w:t>Notes for current version</w:t>
       </w:r>
@@ -2154,9 +2375,8 @@
       <w:pPr>
         <w:pStyle w:val="1"/>
       </w:pPr>
-      <w:bookmarkStart w:id="2" w:name="_Toc142055515"/>
-      <w:r>
-        <w:lastRenderedPageBreak/>
+      <w:bookmarkStart w:id="2" w:name="_Toc142058238"/>
+      <w:r>
         <w:t>Simulation Concept – Model Description</w:t>
       </w:r>
       <w:bookmarkEnd w:id="2"/>
@@ -2165,7 +2385,7 @@
       <w:pPr>
         <w:pStyle w:val="2"/>
       </w:pPr>
-      <w:bookmarkStart w:id="3" w:name="_Toc142055516"/>
+      <w:bookmarkStart w:id="3" w:name="_Toc142058239"/>
       <w:r>
         <w:t>Environment</w:t>
       </w:r>
@@ -2180,7 +2400,7 @@
       <w:pPr>
         <w:pStyle w:val="2"/>
       </w:pPr>
-      <w:bookmarkStart w:id="4" w:name="_Toc142055517"/>
+      <w:bookmarkStart w:id="4" w:name="_Toc142058240"/>
       <w:r>
         <w:t>Agent</w:t>
       </w:r>
@@ -2284,7 +2504,7 @@
       <w:pPr>
         <w:pStyle w:val="2"/>
       </w:pPr>
-      <w:bookmarkStart w:id="5" w:name="_Toc142055518"/>
+      <w:bookmarkStart w:id="5" w:name="_Toc142058241"/>
       <w:r>
         <w:t>GUI</w:t>
       </w:r>
@@ -2342,7 +2562,6 @@
         <w:rPr>
           <w:rtl/>
         </w:rPr>
-        <w:lastRenderedPageBreak/>
         <w:t>2</w:t>
       </w:r>
       <w:r>
@@ -2356,7 +2575,7 @@
       <w:pPr>
         <w:pStyle w:val="1"/>
       </w:pPr>
-      <w:bookmarkStart w:id="6" w:name="_Toc142055519"/>
+      <w:bookmarkStart w:id="6" w:name="_Toc142058242"/>
       <w:r>
         <w:t>Simulation Parameters</w:t>
       </w:r>
@@ -2366,7 +2585,7 @@
       <w:pPr>
         <w:pStyle w:val="3"/>
       </w:pPr>
-      <w:bookmarkStart w:id="7" w:name="_Toc142055520"/>
+      <w:bookmarkStart w:id="7" w:name="_Toc142058243"/>
       <w:r>
         <w:t>Imported Data</w:t>
       </w:r>
@@ -2584,7 +2803,7 @@
       <w:pPr>
         <w:pStyle w:val="3"/>
       </w:pPr>
-      <w:bookmarkStart w:id="8" w:name="_Toc142055521"/>
+      <w:bookmarkStart w:id="8" w:name="_Toc142058244"/>
       <w:r>
         <w:t>Fixed parameters</w:t>
       </w:r>
@@ -2757,7 +2976,7 @@
       <w:pPr>
         <w:pStyle w:val="3"/>
       </w:pPr>
-      <w:bookmarkStart w:id="9" w:name="_Toc142055522"/>
+      <w:bookmarkStart w:id="9" w:name="_Toc142058245"/>
       <w:r>
         <w:t>Configurable parameters</w:t>
       </w:r>
@@ -2988,7 +3207,7 @@
       <w:pPr>
         <w:pStyle w:val="3"/>
       </w:pPr>
-      <w:bookmarkStart w:id="10" w:name="_Toc142055523"/>
+      <w:bookmarkStart w:id="10" w:name="_Toc142058246"/>
       <w:r>
         <w:t>Exported Data</w:t>
       </w:r>
@@ -3091,6 +3310,7 @@
               <w:jc w:val="center"/>
             </w:pPr>
             <w:r>
+              <w:lastRenderedPageBreak/>
               <w:t>route</w:t>
             </w:r>
           </w:p>
@@ -3170,7 +3390,7 @@
       <w:pPr>
         <w:pStyle w:val="1"/>
       </w:pPr>
-      <w:bookmarkStart w:id="11" w:name="_Toc142055524"/>
+      <w:bookmarkStart w:id="11" w:name="_Toc142058247"/>
       <w:r>
         <w:lastRenderedPageBreak/>
         <w:t>Software Architecture</w:t>
@@ -3184,7 +3404,7 @@
       <w:r>
         <w:t xml:space="preserve"> </w:t>
       </w:r>
-      <w:bookmarkStart w:id="12" w:name="_Toc142055525"/>
+      <w:bookmarkStart w:id="12" w:name="_Toc142058248"/>
       <w:r>
         <w:t>Class Diagram (Unified Modeling Language)</w:t>
       </w:r>
@@ -3417,7 +3637,7 @@
       <w:pPr>
         <w:pStyle w:val="2"/>
       </w:pPr>
-      <w:bookmarkStart w:id="20" w:name="_Toc142055526"/>
+      <w:bookmarkStart w:id="20" w:name="_Toc142058249"/>
       <w:r>
         <w:lastRenderedPageBreak/>
         <w:t>Data Structures</w:t>
@@ -3436,7 +3656,7 @@
       <w:pPr>
         <w:pStyle w:val="1"/>
       </w:pPr>
-      <w:bookmarkStart w:id="21" w:name="_Toc142055527"/>
+      <w:bookmarkStart w:id="21" w:name="_Toc142058250"/>
       <w:r>
         <w:t>Class: Route (Abstract Base Class)</w:t>
       </w:r>
@@ -3452,10 +3672,7 @@
         </w:rPr>
       </w:pPr>
       <w:r>
-        <w:t xml:space="preserve">This abstract base class defines the interface and common methods for different routing </w:t>
-      </w:r>
-      <w:r>
-        <w:t>strategies.</w:t>
+        <w:t>This abstract base class defines the interface and common methods for different routing strategies.</w:t>
       </w:r>
     </w:p>
     <w:p>
@@ -4238,7 +4455,7 @@
       <w:pPr>
         <w:pStyle w:val="1"/>
       </w:pPr>
-      <w:bookmarkStart w:id="22" w:name="_Toc142055528"/>
+      <w:bookmarkStart w:id="22" w:name="_Toc142058251"/>
       <w:r>
         <w:lastRenderedPageBreak/>
         <w:t>Class: Q_Learning_Route (Route)</w:t>
@@ -4646,7 +4863,7 @@
       <w:pPr>
         <w:pStyle w:val="1"/>
       </w:pPr>
-      <w:bookmarkStart w:id="23" w:name="_Toc142055529"/>
+      <w:bookmarkStart w:id="23" w:name="_Toc142058252"/>
       <w:r>
         <w:lastRenderedPageBreak/>
         <w:t>Class: Shortest_path_route (Route)</w:t>
@@ -4948,6 +5165,7 @@
       <w:pPr>
         <w:pStyle w:val="1"/>
       </w:pPr>
+      <w:bookmarkStart w:id="24" w:name="_Toc142058253"/>
       <w:r>
         <w:lastRenderedPageBreak/>
         <w:t xml:space="preserve">Class: </w:t>
@@ -4955,6 +5173,7 @@
       <w:r>
         <w:t>Car</w:t>
       </w:r>
+      <w:bookmarkEnd w:id="24"/>
     </w:p>
     <w:p>
       <w:pPr>
@@ -6243,6 +6462,7 @@
       <w:pPr>
         <w:pStyle w:val="1"/>
       </w:pPr>
+      <w:bookmarkStart w:id="25" w:name="_Toc142058254"/>
       <w:r>
         <w:lastRenderedPageBreak/>
         <w:t xml:space="preserve">Class: </w:t>
@@ -6250,36 +6470,21 @@
       <w:r>
         <w:t>Road</w:t>
       </w:r>
-    </w:p>
-    <w:p>
-      <w:pPr>
-        <w:rPr>
-          <w:b/>
-          <w:bCs/>
-        </w:rPr>
-      </w:pPr>
-      <w:r>
-        <w:rPr>
-          <w:b/>
-          <w:bCs/>
-        </w:rPr>
-        <w:t xml:space="preserve">__init__(self, id: int, source_node, destination_node, length, </w:t>
-      </w:r>
-      <w:proofErr w:type="spellStart"/>
-      <w:r>
-        <w:rPr>
-          <w:b/>
-          <w:bCs/>
-        </w:rPr>
-        <w:t>max_speed</w:t>
-      </w:r>
-      <w:proofErr w:type="spellEnd"/>
-      <w:r>
-        <w:rPr>
-          <w:b/>
-          <w:bCs/>
-        </w:rPr>
-        <w:t>)</w:t>
+      <w:bookmarkEnd w:id="25"/>
+    </w:p>
+    <w:p>
+      <w:pPr>
+        <w:rPr>
+          <w:b/>
+          <w:bCs/>
+        </w:rPr>
+      </w:pPr>
+      <w:r>
+        <w:rPr>
+          <w:b/>
+          <w:bCs/>
+        </w:rPr>
+        <w:t>__init__(self, id: int, source_node, destination_node, length, max_speed)</w:t>
       </w:r>
     </w:p>
     <w:p>
@@ -6360,13 +6565,8 @@
           <w:numId w:val="45"/>
         </w:numPr>
       </w:pPr>
-      <w:proofErr w:type="spellStart"/>
-      <w:r>
-        <w:t>max_speed</w:t>
-      </w:r>
-      <w:proofErr w:type="spellEnd"/>
-      <w:r>
-        <w:t xml:space="preserve"> (int): Maximum speed limit of the road in km/h.</w:t>
+      <w:r>
+        <w:t>max_speed (int): Maximum speed limit of the road in km/h.</w:t>
       </w:r>
     </w:p>
     <w:p/>
@@ -7326,12 +7526,12 @@
       <w:pPr>
         <w:pStyle w:val="2"/>
       </w:pPr>
-      <w:bookmarkStart w:id="24" w:name="_Toc142055530"/>
+      <w:bookmarkStart w:id="26" w:name="_Toc142058255"/>
       <w:r>
         <w:lastRenderedPageBreak/>
         <w:t>Timing Diagram</w:t>
       </w:r>
-      <w:bookmarkEnd w:id="24"/>
+      <w:bookmarkEnd w:id="26"/>
     </w:p>
     <w:p>
       <w:r>
@@ -7342,11 +7542,11 @@
       <w:pPr>
         <w:pStyle w:val="2"/>
       </w:pPr>
-      <w:bookmarkStart w:id="25" w:name="_Toc142055531"/>
+      <w:bookmarkStart w:id="27" w:name="_Toc142058256"/>
       <w:r>
         <w:t>Bibliography</w:t>
       </w:r>
-      <w:bookmarkEnd w:id="25"/>
+      <w:bookmarkEnd w:id="27"/>
     </w:p>
     <w:tbl>
       <w:tblPr>
@@ -15083,6 +15283,7 @@
   <w:style w:type="character" w:default="1" w:styleId="a0">
     <w:name w:val="Default Paragraph Font"/>
     <w:uiPriority w:val="1"/>
+    <w:semiHidden/>
     <w:unhideWhenUsed/>
   </w:style>
   <w:style w:type="table" w:default="1" w:styleId="a1">

</xml_diff>

<commit_message>
changing wording in the documents.
</commit_message>
<xml_diff>
--- a/Simulator HLD.docx
+++ b/Simulator HLD.docx
@@ -219,7 +219,7 @@
                       <w:txbxContent>
                         <w:p>
                           <w:pPr>
-                            <w:pStyle w:val="ae"/>
+                            <w:pStyle w:val="NoSpacing"/>
                             <w:spacing w:before="40" w:after="560" w:line="216" w:lineRule="auto"/>
                             <w:rPr>
                               <w:color w:val="4F81BD" w:themeColor="accent1"/>
@@ -254,7 +254,7 @@
                         </w:p>
                         <w:p>
                           <w:pPr>
-                            <w:pStyle w:val="ae"/>
+                            <w:pStyle w:val="NoSpacing"/>
                             <w:spacing w:before="40" w:after="40"/>
                             <w:rPr>
                               <w:caps/>
@@ -281,7 +281,7 @@
                           <w:sdtContent>
                             <w:p>
                               <w:pPr>
-                                <w:pStyle w:val="ae"/>
+                                <w:pStyle w:val="NoSpacing"/>
                                 <w:spacing w:before="80" w:after="40"/>
                                 <w:rPr>
                                   <w:caps/>
@@ -466,7 +466,7 @@
                           <w:sdtContent>
                             <w:p>
                               <w:pPr>
-                                <w:pStyle w:val="ae"/>
+                                <w:pStyle w:val="NoSpacing"/>
                                 <w:jc w:val="right"/>
                                 <w:rPr>
                                   <w:color w:val="FFFFFF" w:themeColor="background1"/>
@@ -13740,13 +13740,8 @@
             <w:r>
               <w:t xml:space="preserve"> </w:t>
             </w:r>
-            <w:proofErr w:type="gramStart"/>
-            <w:r>
-              <w:t>including:</w:t>
-            </w:r>
-            <w:proofErr w:type="gramEnd"/>
-            <w:r>
-              <w:t xml:space="preserve"> has it reached destination, start time, end time, day of the week, routing algorithm, drive time, nodes route, roads route and drive time in each road.</w:t>
+            <w:r>
+              <w:t>including: has it reached destination, start time, end time, day of the week, routing algorithm, drive time, nodes route, roads route and drive time in each road.</w:t>
             </w:r>
           </w:p>
         </w:tc>
@@ -13895,10 +13890,13 @@
       </w:pPr>
       <w:bookmarkStart w:id="12" w:name="_Toc143274879"/>
       <w:r>
+        <w:t xml:space="preserve">Model </w:t>
+      </w:r>
+      <w:r>
         <w:t>Class Diagram (Unified Modeling Language)</w:t>
       </w:r>
       <w:r>
-        <w:footnoteReference w:id="1"/>
+        <w:t>:</w:t>
       </w:r>
       <w:bookmarkEnd w:id="12"/>
     </w:p>
@@ -14287,15 +14285,7 @@
       </w:r>
       <w:proofErr w:type="spellEnd"/>
       <w:r>
-        <w:t>_</w:t>
-      </w:r>
-      <w:proofErr w:type="gramStart"/>
-      <w:r>
-        <w:t>_(</w:t>
-      </w:r>
-      <w:proofErr w:type="gramEnd"/>
-      <w:r>
-        <w:t xml:space="preserve">self, </w:t>
+        <w:t xml:space="preserve">__(self, </w:t>
       </w:r>
       <w:proofErr w:type="spellStart"/>
       <w:r>
@@ -14746,15 +14736,7 @@
       </w:r>
       <w:proofErr w:type="spellEnd"/>
       <w:r>
-        <w:t>_</w:t>
-      </w:r>
-      <w:proofErr w:type="gramStart"/>
-      <w:r>
-        <w:t>_(</w:t>
-      </w:r>
-      <w:proofErr w:type="gramEnd"/>
-      <w:r>
-        <w:t xml:space="preserve">self, </w:t>
+        <w:t xml:space="preserve">__(self, </w:t>
       </w:r>
       <w:proofErr w:type="spellStart"/>
       <w:r>
@@ -14867,12 +14849,10 @@
         <w:t xml:space="preserve"> (</w:t>
       </w:r>
       <w:proofErr w:type="spellStart"/>
-      <w:proofErr w:type="gramStart"/>
       <w:r>
         <w:t>datetime.datetime</w:t>
       </w:r>
       <w:proofErr w:type="spellEnd"/>
-      <w:proofErr w:type="gramEnd"/>
       <w:r>
         <w:t>): The starting time of the simulation.</w:t>
       </w:r>
@@ -15099,19 +15079,11 @@
       </w:r>
       <w:proofErr w:type="spellStart"/>
       <w:r>
-        <w:t>load_q_</w:t>
-      </w:r>
-      <w:proofErr w:type="gramStart"/>
-      <w:r>
-        <w:t>table</w:t>
-      </w:r>
-      <w:proofErr w:type="spellEnd"/>
-      <w:r>
-        <w:t>(</w:t>
-      </w:r>
-      <w:proofErr w:type="gramEnd"/>
-      <w:r>
-        <w:t xml:space="preserve">self, </w:t>
+        <w:t>load_q_table</w:t>
+      </w:r>
+      <w:proofErr w:type="spellEnd"/>
+      <w:r>
+        <w:t xml:space="preserve">(self, </w:t>
       </w:r>
       <w:proofErr w:type="spellStart"/>
       <w:r>
@@ -15725,15 +15697,7 @@
       </w:r>
       <w:proofErr w:type="spellEnd"/>
       <w:r>
-        <w:t>_</w:t>
-      </w:r>
-      <w:proofErr w:type="gramStart"/>
-      <w:r>
-        <w:t>_(</w:t>
-      </w:r>
-      <w:proofErr w:type="gramEnd"/>
-      <w:r>
-        <w:t xml:space="preserve">self, </w:t>
+        <w:t xml:space="preserve">__(self, </w:t>
       </w:r>
       <w:proofErr w:type="spellStart"/>
       <w:r>
@@ -16138,15 +16102,7 @@
       </w:r>
       <w:proofErr w:type="spellEnd"/>
       <w:r>
-        <w:t>_</w:t>
-      </w:r>
-      <w:proofErr w:type="gramStart"/>
-      <w:r>
-        <w:t>_(</w:t>
-      </w:r>
-      <w:proofErr w:type="gramEnd"/>
-      <w:r>
-        <w:t xml:space="preserve">self, id, </w:t>
+        <w:t xml:space="preserve">__(self, id, </w:t>
       </w:r>
       <w:proofErr w:type="spellStart"/>
       <w:r>
@@ -16353,15 +16309,7 @@
       </w:r>
       <w:proofErr w:type="spellEnd"/>
       <w:r>
-        <w:t xml:space="preserve"> (bool): *only matters if the car uses Q Learning*. Determines if the Q Learning agent will use </w:t>
-      </w:r>
-      <w:proofErr w:type="gramStart"/>
-      <w:r>
-        <w:t>past experience</w:t>
-      </w:r>
-      <w:proofErr w:type="gramEnd"/>
-      <w:r>
-        <w:t xml:space="preserve"> of the same path, if exists.</w:t>
+        <w:t xml:space="preserve"> (bool): *only matters if the car uses Q Learning*. Determines if the Q Learning agent will use past experience of the same path, if exists.</w:t>
       </w:r>
     </w:p>
     <w:p>
@@ -16439,19 +16387,11 @@
       <w:proofErr w:type="spellStart"/>
       <w:r>
         <w:lastRenderedPageBreak/>
-        <w:t>decide_route_</w:t>
-      </w:r>
-      <w:proofErr w:type="gramStart"/>
-      <w:r>
-        <w:t>algorithm</w:t>
-      </w:r>
-      <w:proofErr w:type="spellEnd"/>
-      <w:r>
-        <w:t>(</w:t>
-      </w:r>
-      <w:proofErr w:type="gramEnd"/>
-      <w:r>
-        <w:t xml:space="preserve">self, </w:t>
+        <w:t>decide_route_algorithm</w:t>
+      </w:r>
+      <w:proofErr w:type="spellEnd"/>
+      <w:r>
+        <w:t xml:space="preserve">(self, </w:t>
       </w:r>
       <w:proofErr w:type="spellStart"/>
       <w:r>
@@ -16683,19 +16623,11 @@
       <w:bookmarkStart w:id="42" w:name="_Toc143274908"/>
       <w:proofErr w:type="spellStart"/>
       <w:r>
-        <w:t>move_next_</w:t>
-      </w:r>
-      <w:proofErr w:type="gramStart"/>
-      <w:r>
-        <w:t>road</w:t>
-      </w:r>
-      <w:proofErr w:type="spellEnd"/>
-      <w:r>
-        <w:t>(</w:t>
-      </w:r>
-      <w:proofErr w:type="gramEnd"/>
-      <w:r>
-        <w:t>self, time):</w:t>
+        <w:t>move_next_road</w:t>
+      </w:r>
+      <w:proofErr w:type="spellEnd"/>
+      <w:r>
+        <w:t>(self, time):</w:t>
       </w:r>
       <w:bookmarkEnd w:id="42"/>
     </w:p>
@@ -16888,13 +16820,8 @@
         </w:numPr>
       </w:pPr>
       <w:r>
-        <w:t xml:space="preserve">Used on we force the car to </w:t>
-      </w:r>
-      <w:proofErr w:type="gramStart"/>
-      <w:r>
-        <w:t>finish</w:t>
-      </w:r>
-      <w:proofErr w:type="gramEnd"/>
+        <w:t>Used on we force the car to finish</w:t>
+      </w:r>
     </w:p>
     <w:p>
       <w:pPr>
@@ -16947,38 +16874,30 @@
       <w:bookmarkStart w:id="45" w:name="_Toc143274911"/>
       <w:proofErr w:type="spellStart"/>
       <w:r>
-        <w:t>update_time_until_next_</w:t>
-      </w:r>
-      <w:proofErr w:type="gramStart"/>
+        <w:t>update_time_until_next_road</w:t>
+      </w:r>
+      <w:proofErr w:type="spellEnd"/>
+      <w:r>
+        <w:t>(self, road):</w:t>
+      </w:r>
+      <w:bookmarkEnd w:id="45"/>
+    </w:p>
+    <w:p>
+      <w:r>
+        <w:t>Input:</w:t>
+      </w:r>
+    </w:p>
+    <w:p>
+      <w:pPr>
+        <w:pStyle w:val="ListParagraph"/>
+        <w:numPr>
+          <w:ilvl w:val="0"/>
+          <w:numId w:val="14"/>
+        </w:numPr>
+      </w:pPr>
       <w:r>
         <w:t>road</w:t>
       </w:r>
-      <w:proofErr w:type="spellEnd"/>
-      <w:r>
-        <w:t>(</w:t>
-      </w:r>
-      <w:proofErr w:type="gramEnd"/>
-      <w:r>
-        <w:t>self, road):</w:t>
-      </w:r>
-      <w:bookmarkEnd w:id="45"/>
-    </w:p>
-    <w:p>
-      <w:r>
-        <w:t>Input:</w:t>
-      </w:r>
-    </w:p>
-    <w:p>
-      <w:pPr>
-        <w:pStyle w:val="ListParagraph"/>
-        <w:numPr>
-          <w:ilvl w:val="0"/>
-          <w:numId w:val="14"/>
-        </w:numPr>
-      </w:pPr>
-      <w:r>
-        <w:t>road</w:t>
-      </w:r>
       <w:r>
         <w:t xml:space="preserve"> (Road)</w:t>
       </w:r>
@@ -16986,13 +16905,8 @@
         <w:t>:</w:t>
       </w:r>
       <w:r>
-        <w:t xml:space="preserve"> the road that the car is driving </w:t>
-      </w:r>
-      <w:proofErr w:type="gramStart"/>
-      <w:r>
-        <w:t>in</w:t>
-      </w:r>
-      <w:proofErr w:type="gramEnd"/>
+        <w:t xml:space="preserve"> the road that the car is driving in</w:t>
+      </w:r>
       <w:r>
         <w:t>.</w:t>
       </w:r>
@@ -17052,85 +16966,75 @@
       <w:bookmarkStart w:id="46" w:name="_Toc143274912"/>
       <w:proofErr w:type="spellStart"/>
       <w:r>
-        <w:t>update_travel_</w:t>
-      </w:r>
-      <w:proofErr w:type="gramStart"/>
+        <w:t>update_travel_time</w:t>
+      </w:r>
+      <w:proofErr w:type="spellEnd"/>
+      <w:r>
+        <w:t>(self, time):</w:t>
+      </w:r>
+      <w:bookmarkEnd w:id="46"/>
+    </w:p>
+    <w:p>
+      <w:r>
+        <w:t>Input:</w:t>
+      </w:r>
+    </w:p>
+    <w:p>
+      <w:pPr>
+        <w:pStyle w:val="ListParagraph"/>
+        <w:numPr>
+          <w:ilvl w:val="0"/>
+          <w:numId w:val="14"/>
+        </w:numPr>
+      </w:pPr>
       <w:r>
         <w:t>time</w:t>
       </w:r>
-      <w:proofErr w:type="spellEnd"/>
+      <w:r>
+        <w:t xml:space="preserve"> (float)</w:t>
+      </w:r>
+      <w:r>
+        <w:t>: The time interval.</w:t>
+      </w:r>
+    </w:p>
+    <w:p>
+      <w:r>
+        <w:t>Functionality:</w:t>
+      </w:r>
+    </w:p>
+    <w:p>
+      <w:pPr>
+        <w:pStyle w:val="ListParagraph"/>
+        <w:numPr>
+          <w:ilvl w:val="0"/>
+          <w:numId w:val="14"/>
+        </w:numPr>
+      </w:pPr>
+      <w:r>
+        <w:t>Updates the total travel time and the time until the next road.</w:t>
+      </w:r>
+    </w:p>
+    <w:p>
+      <w:r>
+        <w:t>Output:</w:t>
+      </w:r>
+    </w:p>
+    <w:p>
+      <w:pPr>
+        <w:pStyle w:val="ListParagraph"/>
+        <w:numPr>
+          <w:ilvl w:val="0"/>
+          <w:numId w:val="14"/>
+        </w:numPr>
+      </w:pPr>
       <w:r>
         <w:t>(</w:t>
       </w:r>
-      <w:proofErr w:type="gramEnd"/>
-      <w:r>
-        <w:t>self, time):</w:t>
-      </w:r>
-      <w:bookmarkEnd w:id="46"/>
-    </w:p>
-    <w:p>
-      <w:r>
-        <w:t>Input:</w:t>
-      </w:r>
-    </w:p>
-    <w:p>
-      <w:pPr>
-        <w:pStyle w:val="ListParagraph"/>
-        <w:numPr>
-          <w:ilvl w:val="0"/>
-          <w:numId w:val="14"/>
-        </w:numPr>
-      </w:pPr>
-      <w:r>
-        <w:t>time</w:t>
-      </w:r>
-      <w:r>
-        <w:t xml:space="preserve"> (float)</w:t>
-      </w:r>
-      <w:r>
-        <w:t>: The time interval.</w:t>
-      </w:r>
-    </w:p>
-    <w:p>
-      <w:r>
-        <w:t>Functionality:</w:t>
-      </w:r>
-    </w:p>
-    <w:p>
-      <w:pPr>
-        <w:pStyle w:val="ListParagraph"/>
-        <w:numPr>
-          <w:ilvl w:val="0"/>
-          <w:numId w:val="14"/>
-        </w:numPr>
-      </w:pPr>
-      <w:r>
-        <w:t>Updates the total travel time and the time until the next road.</w:t>
-      </w:r>
-    </w:p>
-    <w:p>
-      <w:r>
-        <w:t>Output:</w:t>
-      </w:r>
-    </w:p>
-    <w:p>
-      <w:pPr>
-        <w:pStyle w:val="ListParagraph"/>
-        <w:numPr>
-          <w:ilvl w:val="0"/>
-          <w:numId w:val="14"/>
-        </w:numPr>
-      </w:pPr>
-      <w:r>
-        <w:t>(</w:t>
-      </w:r>
-      <w:proofErr w:type="spellStart"/>
-      <w:proofErr w:type="gramStart"/>
+      <w:proofErr w:type="spellStart"/>
       <w:r>
         <w:t>datetime.timedelta</w:t>
       </w:r>
       <w:proofErr w:type="spellEnd"/>
-      <w:proofErr w:type="gramEnd"/>
       <w:r>
         <w:t>): the car's total travel time</w:t>
       </w:r>
@@ -17239,15 +17143,7 @@
         </w:numPr>
       </w:pPr>
       <w:r>
-        <w:t xml:space="preserve">If car is </w:t>
-      </w:r>
-      <w:proofErr w:type="gramStart"/>
-      <w:r>
-        <w:t>blocked</w:t>
-      </w:r>
-      <w:proofErr w:type="gramEnd"/>
-      <w:r>
-        <w:t xml:space="preserve"> then return 600 seconds.</w:t>
+        <w:t>If car is blocked then return 600 seconds.</w:t>
       </w:r>
     </w:p>
     <w:p>
@@ -17313,15 +17209,7 @@
         </w:numPr>
       </w:pPr>
       <w:r>
-        <w:t xml:space="preserve">Gets the </w:t>
-      </w:r>
-      <w:proofErr w:type="gramStart"/>
-      <w:r>
-        <w:t>x,</w:t>
-      </w:r>
-      <w:proofErr w:type="gramEnd"/>
-      <w:r>
-        <w:t xml:space="preserve"> y coordinates of the source node.</w:t>
+        <w:t>Gets the x, y coordinates of the source node.</w:t>
       </w:r>
     </w:p>
     <w:p>
@@ -17501,15 +17389,7 @@
       </w:r>
       <w:proofErr w:type="spellEnd"/>
       <w:r>
-        <w:t>_</w:t>
-      </w:r>
-      <w:proofErr w:type="gramStart"/>
-      <w:r>
-        <w:t>_(</w:t>
-      </w:r>
-      <w:proofErr w:type="gramEnd"/>
-      <w:r>
-        <w:t xml:space="preserve">self, id, </w:t>
+        <w:t xml:space="preserve">__(self, id, </w:t>
       </w:r>
       <w:proofErr w:type="spellStart"/>
       <w:r>
@@ -17713,15 +17593,7 @@
       </w:r>
       <w:proofErr w:type="spellEnd"/>
       <w:r>
-        <w:t xml:space="preserve">, represents the intensity of the rain where 0 = no rain, 1 = little bit of rain, 2 = moderate rain, 3 </w:t>
-      </w:r>
-      <w:proofErr w:type="gramStart"/>
-      <w:r>
-        <w:t>=  heavy</w:t>
-      </w:r>
-      <w:proofErr w:type="gramEnd"/>
-      <w:r>
-        <w:t xml:space="preserve"> rain.</w:t>
+        <w:t>, represents the intensity of the rain where 0 = no rain, 1 = little bit of rain, 2 = moderate rain, 3 =  heavy rain.</w:t>
       </w:r>
     </w:p>
     <w:p>
@@ -17812,13 +17684,8 @@
         <w:t xml:space="preserve">, based on </w:t>
       </w:r>
       <w:proofErr w:type="spellStart"/>
-      <w:proofErr w:type="gramStart"/>
-      <w:r>
-        <w:t>self.current</w:t>
-      </w:r>
-      <w:proofErr w:type="gramEnd"/>
-      <w:r>
-        <w:t>_speed</w:t>
+      <w:r>
+        <w:t>self.current_speed</w:t>
       </w:r>
       <w:proofErr w:type="spellEnd"/>
       <w:r>
@@ -17842,15 +17709,7 @@
       </w:r>
       <w:proofErr w:type="spellEnd"/>
       <w:r>
-        <w:t xml:space="preserve"> </w:t>
-      </w:r>
-      <w:proofErr w:type="gramStart"/>
-      <w:r>
-        <w:t>is</w:t>
-      </w:r>
-      <w:proofErr w:type="gramEnd"/>
-      <w:r>
-        <w:t xml:space="preserve"> true then, adds a random time based on the road's destination node</w:t>
+        <w:t xml:space="preserve"> is true then, adds a random time based on the road's destination node</w:t>
       </w:r>
       <w:r>
         <w:t xml:space="preserve"> number of intersecting roads. Supposed to simulate real life traffic signals time.</w:t>
@@ -17897,19 +17756,11 @@
       <w:bookmarkStart w:id="55" w:name="_Toc143274921"/>
       <w:proofErr w:type="spellStart"/>
       <w:r>
-        <w:t>update_</w:t>
-      </w:r>
-      <w:proofErr w:type="gramStart"/>
-      <w:r>
-        <w:t>speed</w:t>
-      </w:r>
-      <w:proofErr w:type="spellEnd"/>
-      <w:r>
-        <w:t>(</w:t>
-      </w:r>
-      <w:proofErr w:type="gramEnd"/>
-      <w:r>
-        <w:t xml:space="preserve">self, </w:t>
+        <w:t>update_speed</w:t>
+      </w:r>
+      <w:proofErr w:type="spellEnd"/>
+      <w:r>
+        <w:t xml:space="preserve">(self, </w:t>
       </w:r>
       <w:proofErr w:type="spellStart"/>
       <w:r>
@@ -18065,19 +17916,11 @@
       <w:bookmarkStart w:id="56" w:name="_Toc143274922"/>
       <w:proofErr w:type="spellStart"/>
       <w:r>
-        <w:t>update_road_speed_</w:t>
-      </w:r>
-      <w:proofErr w:type="gramStart"/>
-      <w:r>
-        <w:t>dict</w:t>
-      </w:r>
-      <w:proofErr w:type="spellEnd"/>
-      <w:r>
-        <w:t>(</w:t>
-      </w:r>
-      <w:proofErr w:type="gramEnd"/>
-      <w:r>
-        <w:t xml:space="preserve">self, </w:t>
+        <w:t>update_road_speed_dict</w:t>
+      </w:r>
+      <w:proofErr w:type="spellEnd"/>
+      <w:r>
+        <w:t xml:space="preserve">(self, </w:t>
       </w:r>
       <w:proofErr w:type="spellStart"/>
       <w:r>
@@ -18233,19 +18076,11 @@
       <w:bookmarkStart w:id="58" w:name="_Toc143274924"/>
       <w:proofErr w:type="spellStart"/>
       <w:r>
-        <w:t>calculate_</w:t>
-      </w:r>
-      <w:proofErr w:type="gramStart"/>
-      <w:r>
-        <w:t>eta</w:t>
-      </w:r>
-      <w:proofErr w:type="spellEnd"/>
-      <w:r>
-        <w:t>(</w:t>
-      </w:r>
-      <w:proofErr w:type="gramEnd"/>
-      <w:r>
-        <w:t>self, speed):</w:t>
+        <w:t>calculate_eta</w:t>
+      </w:r>
+      <w:proofErr w:type="spellEnd"/>
+      <w:r>
+        <w:t>(self, speed):</w:t>
       </w:r>
       <w:bookmarkEnd w:id="58"/>
     </w:p>
@@ -18301,15 +18136,7 @@
         </w:numPr>
       </w:pPr>
       <w:r>
-        <w:t xml:space="preserve">This function </w:t>
-      </w:r>
-      <w:proofErr w:type="gramStart"/>
-      <w:r>
-        <w:t>used</w:t>
-      </w:r>
-      <w:proofErr w:type="gramEnd"/>
-      <w:r>
-        <w:t xml:space="preserve"> in </w:t>
+        <w:t xml:space="preserve">This function used in </w:t>
       </w:r>
       <w:proofErr w:type="spellStart"/>
       <w:r>
@@ -18351,19 +18178,11 @@
       <w:bookmarkStart w:id="59" w:name="_Toc143274925"/>
       <w:proofErr w:type="spellStart"/>
       <w:r>
-        <w:t>get_</w:t>
-      </w:r>
-      <w:proofErr w:type="gramStart"/>
-      <w:r>
-        <w:t>eta</w:t>
-      </w:r>
-      <w:proofErr w:type="spellEnd"/>
-      <w:r>
-        <w:t>(</w:t>
-      </w:r>
-      <w:proofErr w:type="gramEnd"/>
-      <w:r>
-        <w:t>self, time):</w:t>
+        <w:t>get_eta</w:t>
+      </w:r>
+      <w:proofErr w:type="spellEnd"/>
+      <w:r>
+        <w:t>(self, time):</w:t>
       </w:r>
       <w:bookmarkEnd w:id="59"/>
     </w:p>
@@ -18553,13 +18372,8 @@
         </w:numPr>
       </w:pPr>
       <w:r>
-        <w:t xml:space="preserve">Recalculates the road's </w:t>
-      </w:r>
-      <w:proofErr w:type="gramStart"/>
-      <w:r>
-        <w:t>eta</w:t>
-      </w:r>
-      <w:proofErr w:type="gramEnd"/>
+        <w:t>Recalculates the road's eta</w:t>
+      </w:r>
     </w:p>
     <w:p>
       <w:r>
@@ -18575,15 +18389,7 @@
         </w:numPr>
       </w:pPr>
       <w:r>
-        <w:t>(</w:t>
-      </w:r>
-      <w:proofErr w:type="gramStart"/>
-      <w:r>
-        <w:t>float</w:t>
-      </w:r>
-      <w:proofErr w:type="gramEnd"/>
-      <w:r>
-        <w:t>, int): the new eta and the new current speed.</w:t>
+        <w:t>(float, int): the new eta and the new current speed.</w:t>
       </w:r>
     </w:p>
     <w:p/>
@@ -18616,23 +18422,7 @@
     </w:p>
     <w:p>
       <w:r>
-        <w:t xml:space="preserve">This is an helper class, stores the </w:t>
-      </w:r>
-      <w:proofErr w:type="gramStart"/>
-      <w:r>
-        <w:t>attributes  of</w:t>
-      </w:r>
-      <w:proofErr w:type="gramEnd"/>
-      <w:r>
-        <w:t xml:space="preserve"> every node in the graph, and </w:t>
-      </w:r>
-      <w:proofErr w:type="gramStart"/>
-      <w:r>
-        <w:t>making</w:t>
-      </w:r>
-      <w:proofErr w:type="gramEnd"/>
-      <w:r>
-        <w:t xml:space="preserve"> it easily </w:t>
+        <w:t xml:space="preserve">This is an helper class, stores the attributes  of every node in the graph, and making it easily </w:t>
       </w:r>
       <w:proofErr w:type="spellStart"/>
       <w:r>
@@ -18657,15 +18447,7 @@
       </w:r>
       <w:proofErr w:type="spellEnd"/>
       <w:r>
-        <w:t>_</w:t>
-      </w:r>
-      <w:proofErr w:type="gramStart"/>
-      <w:r>
-        <w:t>_(</w:t>
-      </w:r>
-      <w:proofErr w:type="gramEnd"/>
-      <w:r>
-        <w:t xml:space="preserve">self, id, </w:t>
+        <w:t xml:space="preserve">__(self, id, </w:t>
       </w:r>
       <w:proofErr w:type="spellStart"/>
       <w:r>
@@ -18889,15 +18671,7 @@
       </w:r>
       <w:proofErr w:type="spellEnd"/>
       <w:r>
-        <w:t>_</w:t>
-      </w:r>
-      <w:proofErr w:type="gramStart"/>
-      <w:r>
-        <w:t>_(</w:t>
-      </w:r>
-      <w:proofErr w:type="gramEnd"/>
-      <w:r>
-        <w:t xml:space="preserve">self, </w:t>
+        <w:t xml:space="preserve">__(self, </w:t>
       </w:r>
       <w:proofErr w:type="spellStart"/>
       <w:r>
@@ -18973,15 +18747,7 @@
         <w:t>graph</w:t>
       </w:r>
       <w:r>
-        <w:t xml:space="preserve"> (if </w:t>
-      </w:r>
-      <w:proofErr w:type="gramStart"/>
-      <w:r>
-        <w:t>exist</w:t>
-      </w:r>
-      <w:proofErr w:type="gramEnd"/>
-      <w:r>
-        <w:t>) or alternatively the name of the desired city</w:t>
+        <w:t xml:space="preserve"> (if exist) or alternatively the name of the desired city</w:t>
       </w:r>
       <w:r>
         <w:t>.</w:t>
@@ -19026,15 +18792,7 @@
       </w:r>
       <w:proofErr w:type="spellEnd"/>
       <w:r>
-        <w:t xml:space="preserve"> the intensity of the rain where 0 = no rain, 3 = heavy rain. (</w:t>
-      </w:r>
-      <w:proofErr w:type="gramStart"/>
-      <w:r>
-        <w:t>default</w:t>
-      </w:r>
-      <w:proofErr w:type="gramEnd"/>
-      <w:r>
-        <w:t>: 0).</w:t>
+        <w:t xml:space="preserve"> the intensity of the rain where 0 = no rain, 3 = heavy rain. (default: 0).</w:t>
       </w:r>
     </w:p>
     <w:p>
@@ -19187,19 +18945,11 @@
       <w:bookmarkStart w:id="67" w:name="_Toc143274933"/>
       <w:proofErr w:type="spellStart"/>
       <w:r>
-        <w:t>set_roads_</w:t>
-      </w:r>
-      <w:proofErr w:type="gramStart"/>
-      <w:r>
-        <w:t>array</w:t>
-      </w:r>
-      <w:proofErr w:type="spellEnd"/>
-      <w:r>
-        <w:t>(</w:t>
-      </w:r>
-      <w:proofErr w:type="gramEnd"/>
-      <w:r>
-        <w:t xml:space="preserve">self, </w:t>
+        <w:t>set_roads_array</w:t>
+      </w:r>
+      <w:proofErr w:type="spellEnd"/>
+      <w:r>
+        <w:t xml:space="preserve">(self, </w:t>
       </w:r>
       <w:proofErr w:type="spellStart"/>
       <w:r>
@@ -19335,12 +19085,10 @@
         <w:t xml:space="preserve">new </w:t>
       </w:r>
       <w:proofErr w:type="spellStart"/>
-      <w:proofErr w:type="gramStart"/>
       <w:r>
         <w:t>nx.MultiDiGraph</w:t>
       </w:r>
       <w:proofErr w:type="spellEnd"/>
-      <w:proofErr w:type="gramEnd"/>
       <w:r>
         <w:t xml:space="preserve"> </w:t>
       </w:r>
@@ -19464,18 +19212,10 @@
         <w:t xml:space="preserve"> </w:t>
       </w:r>
       <w:r>
-        <w:t>(</w:t>
-      </w:r>
-      <w:proofErr w:type="gramStart"/>
-      <w:r>
-        <w:t>self</w:t>
-      </w:r>
-      <w:r>
-        <w:t xml:space="preserve"> ,</w:t>
-      </w:r>
-      <w:proofErr w:type="gramEnd"/>
-      <w:r>
-        <w:t xml:space="preserve"> </w:t>
+        <w:t>(self</w:t>
+      </w:r>
+      <w:r>
+        <w:t xml:space="preserve"> , </w:t>
       </w:r>
       <w:proofErr w:type="spellStart"/>
       <w:r>
@@ -19610,19 +19350,11 @@
       <w:bookmarkStart w:id="71" w:name="_Toc143274937"/>
       <w:proofErr w:type="spellStart"/>
       <w:r>
-        <w:t>block_</w:t>
-      </w:r>
-      <w:proofErr w:type="gramStart"/>
-      <w:r>
-        <w:t>road</w:t>
-      </w:r>
-      <w:proofErr w:type="spellEnd"/>
-      <w:r>
-        <w:t>(</w:t>
-      </w:r>
-      <w:proofErr w:type="gramEnd"/>
-      <w:r>
-        <w:t xml:space="preserve">self, </w:t>
+        <w:t>block_road</w:t>
+      </w:r>
+      <w:proofErr w:type="spellEnd"/>
+      <w:r>
+        <w:t xml:space="preserve">(self, </w:t>
       </w:r>
       <w:proofErr w:type="spellStart"/>
       <w:r>
@@ -19697,13 +19429,8 @@
         <w:t xml:space="preserve">Change attributes in </w:t>
       </w:r>
       <w:proofErr w:type="spellStart"/>
-      <w:proofErr w:type="gramStart"/>
-      <w:r>
-        <w:t>self.nx</w:t>
-      </w:r>
-      <w:proofErr w:type="gramEnd"/>
-      <w:r>
-        <w:t>_graph</w:t>
+      <w:r>
+        <w:t>self.nx_graph</w:t>
       </w:r>
       <w:proofErr w:type="spellEnd"/>
       <w:r>
@@ -19741,19 +19468,11 @@
       <w:bookmarkStart w:id="72" w:name="_Toc143274938"/>
       <w:proofErr w:type="spellStart"/>
       <w:r>
-        <w:t>unblock_</w:t>
-      </w:r>
-      <w:proofErr w:type="gramStart"/>
-      <w:r>
-        <w:t>road</w:t>
-      </w:r>
-      <w:proofErr w:type="spellEnd"/>
-      <w:r>
-        <w:t>(</w:t>
-      </w:r>
-      <w:proofErr w:type="gramEnd"/>
-      <w:r>
-        <w:t xml:space="preserve">self, </w:t>
+        <w:t>unblock_road</w:t>
+      </w:r>
+      <w:proofErr w:type="spellEnd"/>
+      <w:r>
+        <w:t xml:space="preserve">(self, </w:t>
       </w:r>
       <w:proofErr w:type="spellStart"/>
       <w:r>
@@ -19829,13 +19548,8 @@
         <w:t xml:space="preserve">Change attributes in </w:t>
       </w:r>
       <w:proofErr w:type="spellStart"/>
-      <w:proofErr w:type="gramStart"/>
-      <w:r>
-        <w:t>self.nx</w:t>
-      </w:r>
-      <w:proofErr w:type="gramEnd"/>
-      <w:r>
-        <w:t>_graph</w:t>
+      <w:r>
+        <w:t>self.nx_graph</w:t>
       </w:r>
       <w:proofErr w:type="spellEnd"/>
       <w:r>
@@ -19873,19 +19587,11 @@
       <w:bookmarkStart w:id="73" w:name="_Toc143274939"/>
       <w:proofErr w:type="spellStart"/>
       <w:r>
-        <w:t>set_roads_speeds_from_</w:t>
-      </w:r>
-      <w:proofErr w:type="gramStart"/>
-      <w:r>
-        <w:t>dict</w:t>
-      </w:r>
-      <w:proofErr w:type="spellEnd"/>
-      <w:r>
-        <w:t>(</w:t>
-      </w:r>
-      <w:proofErr w:type="gramEnd"/>
-      <w:r>
-        <w:t xml:space="preserve">self, </w:t>
+        <w:t>set_roads_speeds_from_dict</w:t>
+      </w:r>
+      <w:proofErr w:type="spellEnd"/>
+      <w:r>
+        <w:t xml:space="preserve">(self, </w:t>
       </w:r>
       <w:proofErr w:type="spellStart"/>
       <w:r>
@@ -20008,19 +19714,11 @@
       <w:bookmarkStart w:id="74" w:name="_Toc143274940"/>
       <w:proofErr w:type="spellStart"/>
       <w:r>
-        <w:t>update_roads_</w:t>
-      </w:r>
-      <w:proofErr w:type="gramStart"/>
-      <w:r>
-        <w:t>speeds</w:t>
-      </w:r>
-      <w:proofErr w:type="spellEnd"/>
-      <w:r>
-        <w:t>(</w:t>
-      </w:r>
-      <w:proofErr w:type="gramEnd"/>
-      <w:r>
-        <w:t xml:space="preserve">self, </w:t>
+        <w:t>update_roads_speeds</w:t>
+      </w:r>
+      <w:proofErr w:type="spellEnd"/>
+      <w:r>
+        <w:t xml:space="preserve">(self, </w:t>
       </w:r>
       <w:proofErr w:type="spellStart"/>
       <w:r>
@@ -20412,13 +20110,8 @@
       <w:r>
         <w:t xml:space="preserve">(Road): </w:t>
       </w:r>
-      <w:proofErr w:type="gramStart"/>
-      <w:r>
-        <w:t>Next road</w:t>
-      </w:r>
-      <w:proofErr w:type="gramEnd"/>
-      <w:r>
-        <w:t xml:space="preserve"> on the shortest path.</w:t>
+      <w:r>
+        <w:t>Next road on the shortest path.</w:t>
       </w:r>
     </w:p>
     <w:p>
@@ -20597,13 +20290,8 @@
       <w:r>
         <w:t xml:space="preserve">(Road): </w:t>
       </w:r>
-      <w:proofErr w:type="gramStart"/>
-      <w:r>
-        <w:t>Next road</w:t>
-      </w:r>
-      <w:proofErr w:type="gramEnd"/>
-      <w:r>
-        <w:t xml:space="preserve"> on the shortest path.</w:t>
+      <w:r>
+        <w:t>Next road on the shortest path.</w:t>
       </w:r>
     </w:p>
     <w:p/>
@@ -20623,19 +20311,11 @@
       <w:bookmarkStart w:id="80" w:name="_Toc143274944"/>
       <w:proofErr w:type="spellStart"/>
       <w:r>
-        <w:t>get_xy_from_node_</w:t>
-      </w:r>
-      <w:proofErr w:type="gramStart"/>
-      <w:r>
-        <w:t>id</w:t>
-      </w:r>
-      <w:proofErr w:type="spellEnd"/>
-      <w:r>
-        <w:t>(</w:t>
-      </w:r>
-      <w:proofErr w:type="gramEnd"/>
-      <w:r>
-        <w:t xml:space="preserve">self, </w:t>
+        <w:t>get_xy_from_node_id</w:t>
+      </w:r>
+      <w:proofErr w:type="spellEnd"/>
+      <w:r>
+        <w:t xml:space="preserve">(self, </w:t>
       </w:r>
       <w:proofErr w:type="spellStart"/>
       <w:r>
@@ -20717,19 +20397,11 @@
       <w:bookmarkStart w:id="81" w:name="_Toc143274945"/>
       <w:proofErr w:type="spellStart"/>
       <w:r>
-        <w:t>get_xy_from_osm_</w:t>
-      </w:r>
-      <w:proofErr w:type="gramStart"/>
-      <w:r>
-        <w:t>id</w:t>
-      </w:r>
-      <w:proofErr w:type="spellEnd"/>
-      <w:r>
-        <w:t>(</w:t>
-      </w:r>
-      <w:proofErr w:type="gramEnd"/>
-      <w:r>
-        <w:t xml:space="preserve">self, </w:t>
+        <w:t>get_xy_from_osm_id</w:t>
+      </w:r>
+      <w:proofErr w:type="spellEnd"/>
+      <w:r>
+        <w:t xml:space="preserve">(self, </w:t>
       </w:r>
       <w:proofErr w:type="spellStart"/>
       <w:r>
@@ -20812,19 +20484,11 @@
       <w:bookmarkStart w:id="82" w:name="_Toc143274946"/>
       <w:proofErr w:type="spellStart"/>
       <w:r>
-        <w:t>get_node_from_osm_</w:t>
-      </w:r>
-      <w:proofErr w:type="gramStart"/>
-      <w:r>
-        <w:t>id</w:t>
-      </w:r>
-      <w:proofErr w:type="spellEnd"/>
-      <w:r>
-        <w:t>(</w:t>
-      </w:r>
-      <w:proofErr w:type="gramEnd"/>
-      <w:r>
-        <w:t xml:space="preserve">self, </w:t>
+        <w:t>get_node_from_osm_id</w:t>
+      </w:r>
+      <w:proofErr w:type="spellEnd"/>
+      <w:r>
+        <w:t xml:space="preserve">(self, </w:t>
       </w:r>
       <w:proofErr w:type="spellStart"/>
       <w:r>
@@ -20907,19 +20571,11 @@
       <w:bookmarkStart w:id="84" w:name="_Toc143274947"/>
       <w:proofErr w:type="spellStart"/>
       <w:r>
-        <w:t>get_road_from_src_</w:t>
-      </w:r>
-      <w:proofErr w:type="gramStart"/>
-      <w:r>
-        <w:t>dst</w:t>
-      </w:r>
-      <w:proofErr w:type="spellEnd"/>
-      <w:r>
-        <w:t>(</w:t>
-      </w:r>
-      <w:proofErr w:type="gramEnd"/>
-      <w:r>
-        <w:t xml:space="preserve">self, </w:t>
+        <w:t>get_road_from_src_dst</w:t>
+      </w:r>
+      <w:proofErr w:type="spellEnd"/>
+      <w:r>
+        <w:t xml:space="preserve">(self, </w:t>
       </w:r>
       <w:proofErr w:type="spellStart"/>
       <w:r>
@@ -21028,19 +20684,11 @@
       <w:proofErr w:type="spellStart"/>
       <w:r>
         <w:lastRenderedPageBreak/>
-        <w:t>get_shortest_</w:t>
-      </w:r>
-      <w:proofErr w:type="gramStart"/>
-      <w:r>
-        <w:t>path</w:t>
-      </w:r>
-      <w:proofErr w:type="spellEnd"/>
-      <w:r>
-        <w:t>(</w:t>
-      </w:r>
-      <w:proofErr w:type="gramEnd"/>
-      <w:r>
-        <w:t xml:space="preserve">self, </w:t>
+        <w:t>get_shortest_path</w:t>
+      </w:r>
+      <w:proofErr w:type="spellEnd"/>
+      <w:r>
+        <w:t xml:space="preserve">(self, </w:t>
       </w:r>
       <w:proofErr w:type="spellStart"/>
       <w:r>
@@ -21182,19 +20830,11 @@
       <w:bookmarkStart w:id="87" w:name="_Toc143274949"/>
       <w:proofErr w:type="spellStart"/>
       <w:r>
-        <w:t>check_if_path_is_</w:t>
-      </w:r>
-      <w:proofErr w:type="gramStart"/>
-      <w:r>
-        <w:t>blocked</w:t>
-      </w:r>
-      <w:proofErr w:type="spellEnd"/>
-      <w:r>
-        <w:t>(</w:t>
-      </w:r>
-      <w:proofErr w:type="gramEnd"/>
-      <w:r>
-        <w:t>self, path):</w:t>
+        <w:t>check_if_path_is_blocked</w:t>
+      </w:r>
+      <w:proofErr w:type="spellEnd"/>
+      <w:r>
+        <w:t>(self, path):</w:t>
       </w:r>
       <w:bookmarkEnd w:id="86"/>
       <w:bookmarkEnd w:id="87"/>
@@ -21377,19 +21017,11 @@
       <w:bookmarkStart w:id="90" w:name="_Toc143274952"/>
       <w:proofErr w:type="spellStart"/>
       <w:r>
-        <w:t>add_update_to_</w:t>
-      </w:r>
-      <w:proofErr w:type="gramStart"/>
-      <w:r>
-        <w:t>dictionary</w:t>
-      </w:r>
-      <w:proofErr w:type="spellEnd"/>
-      <w:r>
-        <w:t>(</w:t>
-      </w:r>
-      <w:proofErr w:type="gramEnd"/>
-      <w:r>
-        <w:t xml:space="preserve">self, time, </w:t>
+        <w:t>add_update_to_dictionary</w:t>
+      </w:r>
+      <w:proofErr w:type="spellEnd"/>
+      <w:r>
+        <w:t xml:space="preserve">(self, time, </w:t>
       </w:r>
       <w:proofErr w:type="spellStart"/>
       <w:r>
@@ -21426,12 +21058,10 @@
         <w:t>time (</w:t>
       </w:r>
       <w:proofErr w:type="spellStart"/>
-      <w:proofErr w:type="gramStart"/>
       <w:r>
         <w:t>datetime.datetime</w:t>
       </w:r>
       <w:proofErr w:type="spellEnd"/>
-      <w:proofErr w:type="gramEnd"/>
       <w:r>
         <w:t>): Time of the update.</w:t>
       </w:r>
@@ -21543,19 +21173,11 @@
       <w:proofErr w:type="spellStart"/>
       <w:r>
         <w:lastRenderedPageBreak/>
-        <w:t>add_</w:t>
-      </w:r>
-      <w:proofErr w:type="gramStart"/>
-      <w:r>
-        <w:t>car</w:t>
-      </w:r>
-      <w:proofErr w:type="spellEnd"/>
-      <w:r>
-        <w:t>(</w:t>
-      </w:r>
-      <w:proofErr w:type="gramEnd"/>
-      <w:r>
-        <w:t>self, car, time):</w:t>
+        <w:t>add_car</w:t>
+      </w:r>
+      <w:proofErr w:type="spellEnd"/>
+      <w:r>
+        <w:t>(self, car, time):</w:t>
       </w:r>
       <w:bookmarkEnd w:id="91"/>
     </w:p>
@@ -21588,12 +21210,10 @@
         <w:t>time (</w:t>
       </w:r>
       <w:proofErr w:type="spellStart"/>
-      <w:proofErr w:type="gramStart"/>
       <w:r>
         <w:t>datetime.datetime</w:t>
       </w:r>
       <w:proofErr w:type="spellEnd"/>
-      <w:proofErr w:type="gramEnd"/>
       <w:r>
         <w:t>): Current time in the simulation.</w:t>
       </w:r>
@@ -21714,19 +21334,11 @@
       <w:bookmarkStart w:id="93" w:name="_Toc143274955"/>
       <w:proofErr w:type="spellStart"/>
       <w:r>
-        <w:t>calc_nearest_update_</w:t>
-      </w:r>
-      <w:proofErr w:type="gramStart"/>
-      <w:r>
-        <w:t>time</w:t>
-      </w:r>
-      <w:proofErr w:type="spellEnd"/>
-      <w:r>
-        <w:t>(</w:t>
-      </w:r>
-      <w:proofErr w:type="gramEnd"/>
-      <w:r>
-        <w:t xml:space="preserve">self, time: </w:t>
+        <w:t>calc_nearest_update_time</w:t>
+      </w:r>
+      <w:proofErr w:type="spellEnd"/>
+      <w:r>
+        <w:t xml:space="preserve">(self, time: </w:t>
       </w:r>
       <w:proofErr w:type="spellStart"/>
       <w:r>
@@ -21755,12 +21367,10 @@
         <w:t>time (</w:t>
       </w:r>
       <w:proofErr w:type="spellStart"/>
-      <w:proofErr w:type="gramStart"/>
       <w:r>
         <w:t>datetime.datetime</w:t>
       </w:r>
       <w:proofErr w:type="spellEnd"/>
-      <w:proofErr w:type="gramEnd"/>
       <w:r>
         <w:t>): Current time in the simulation.</w:t>
       </w:r>
@@ -21855,12 +21465,10 @@
         </w:numPr>
       </w:pPr>
       <w:proofErr w:type="spellStart"/>
-      <w:proofErr w:type="gramStart"/>
       <w:r>
         <w:t>datetime.datetime</w:t>
       </w:r>
       <w:proofErr w:type="spellEnd"/>
-      <w:proofErr w:type="gramEnd"/>
       <w:r>
         <w:t xml:space="preserve"> or None: The earliest starting time of a waiting car, or None if no cars are waiting.</w:t>
       </w:r>
@@ -21879,19 +21487,11 @@
       <w:bookmarkStart w:id="95" w:name="_Toc143274957"/>
       <w:proofErr w:type="spellStart"/>
       <w:r>
-        <w:t>update_</w:t>
-      </w:r>
-      <w:proofErr w:type="gramStart"/>
-      <w:r>
-        <w:t>cars</w:t>
-      </w:r>
-      <w:proofErr w:type="spellEnd"/>
-      <w:r>
-        <w:t>(</w:t>
-      </w:r>
-      <w:proofErr w:type="gramEnd"/>
-      <w:r>
-        <w:t xml:space="preserve">self, </w:t>
+        <w:t>update_cars</w:t>
+      </w:r>
+      <w:proofErr w:type="spellEnd"/>
+      <w:r>
+        <w:t xml:space="preserve">(self, </w:t>
       </w:r>
       <w:proofErr w:type="spellStart"/>
       <w:r>
@@ -21958,12 +21558,10 @@
         <w:t xml:space="preserve"> (</w:t>
       </w:r>
       <w:proofErr w:type="spellStart"/>
-      <w:proofErr w:type="gramStart"/>
       <w:r>
         <w:t>datetime.datetime</w:t>
       </w:r>
       <w:proofErr w:type="spellEnd"/>
-      <w:proofErr w:type="gramEnd"/>
       <w:r>
         <w:t>): Current time in the simulation.</w:t>
       </w:r>
@@ -22046,19 +21644,11 @@
       <w:bookmarkStart w:id="96" w:name="_Toc143274958"/>
       <w:proofErr w:type="spellStart"/>
       <w:r>
-        <w:t>is_car_</w:t>
-      </w:r>
-      <w:proofErr w:type="gramStart"/>
-      <w:r>
-        <w:t>stuck</w:t>
-      </w:r>
-      <w:proofErr w:type="spellEnd"/>
-      <w:r>
-        <w:t>(</w:t>
-      </w:r>
-      <w:proofErr w:type="gramEnd"/>
-      <w:r>
-        <w:t>self, car):</w:t>
+        <w:t>is_car_stuck</w:t>
+      </w:r>
+      <w:proofErr w:type="spellEnd"/>
+      <w:r>
+        <w:t>(self, car):</w:t>
       </w:r>
       <w:bookmarkEnd w:id="96"/>
     </w:p>
@@ -22128,19 +21718,11 @@
       <w:bookmarkStart w:id="97" w:name="_Toc143274959"/>
       <w:proofErr w:type="spellStart"/>
       <w:r>
-        <w:t>is_car_</w:t>
-      </w:r>
-      <w:proofErr w:type="gramStart"/>
-      <w:r>
-        <w:t>finished</w:t>
-      </w:r>
-      <w:proofErr w:type="spellEnd"/>
-      <w:r>
-        <w:t>(</w:t>
-      </w:r>
-      <w:proofErr w:type="gramEnd"/>
-      <w:r>
-        <w:t>self, car):</w:t>
+        <w:t>is_car_finished</w:t>
+      </w:r>
+      <w:proofErr w:type="spellEnd"/>
+      <w:r>
+        <w:t>(self, car):</w:t>
       </w:r>
       <w:bookmarkEnd w:id="97"/>
     </w:p>
@@ -22416,15 +21998,7 @@
       </w:r>
       <w:proofErr w:type="spellEnd"/>
       <w:r>
-        <w:t>_</w:t>
-      </w:r>
-      <w:proofErr w:type="gramStart"/>
-      <w:r>
-        <w:t>_(</w:t>
-      </w:r>
-      <w:proofErr w:type="gramEnd"/>
-      <w:r>
-        <w:t xml:space="preserve">self, </w:t>
+        <w:t xml:space="preserve">__(self, </w:t>
       </w:r>
       <w:proofErr w:type="spellStart"/>
       <w:r>
@@ -22594,15 +22168,7 @@
       </w:r>
       <w:proofErr w:type="spellEnd"/>
       <w:r>
-        <w:t xml:space="preserve"> (bool, optional): if true then, the road's speeds in the simulation will be a little bit different from the speeds in the simulation speeds JSON file. </w:t>
-      </w:r>
-      <w:proofErr w:type="gramStart"/>
-      <w:r>
-        <w:t>Default</w:t>
-      </w:r>
-      <w:proofErr w:type="gramEnd"/>
-      <w:r>
-        <w:t xml:space="preserve"> is true.</w:t>
+        <w:t xml:space="preserve"> (bool, optional): if true then, the road's speeds in the simulation will be a little bit different from the speeds in the simulation speeds JSON file. Default is true.</w:t>
       </w:r>
     </w:p>
     <w:p>
@@ -22622,12 +22188,10 @@
         <w:t xml:space="preserve"> (</w:t>
       </w:r>
       <w:proofErr w:type="spellStart"/>
-      <w:proofErr w:type="gramStart"/>
       <w:r>
         <w:t>datetime.datetime</w:t>
       </w:r>
       <w:proofErr w:type="spellEnd"/>
-      <w:proofErr w:type="gramEnd"/>
       <w:r>
         <w:t>, optional): The starting datetime of the simulation. Default is June 29, 2023, 08:00:00.</w:t>
       </w:r>
@@ -22693,19 +22257,11 @@
       <w:bookmarkStart w:id="102" w:name="_Toc143274964"/>
       <w:proofErr w:type="spellStart"/>
       <w:r>
-        <w:t>run_full_</w:t>
-      </w:r>
-      <w:proofErr w:type="gramStart"/>
-      <w:r>
-        <w:t>simulation</w:t>
-      </w:r>
-      <w:proofErr w:type="spellEnd"/>
-      <w:r>
-        <w:t>(</w:t>
-      </w:r>
-      <w:proofErr w:type="gramEnd"/>
-      <w:r>
-        <w:t xml:space="preserve">self, cars, </w:t>
+        <w:t>run_full_simulation</w:t>
+      </w:r>
+      <w:proofErr w:type="spellEnd"/>
+      <w:r>
+        <w:t xml:space="preserve">(self, cars, </w:t>
       </w:r>
       <w:proofErr w:type="spellStart"/>
       <w:r>
@@ -22795,9 +22351,9 @@
           <w:bCs/>
           <w:sz w:val="24"/>
         </w:rPr>
-        <w:t>start_q_learning_</w:t>
-      </w:r>
-      <w:proofErr w:type="gramStart"/>
+        <w:t>start_q_learning_simulation</w:t>
+      </w:r>
+      <w:proofErr w:type="spellEnd"/>
       <w:r>
         <w:rPr>
           <w:rFonts w:eastAsiaTheme="majorEastAsia" w:cstheme="majorBidi"/>
@@ -22805,27 +22361,7 @@
           <w:bCs/>
           <w:sz w:val="24"/>
         </w:rPr>
-        <w:t>simulation</w:t>
-      </w:r>
-      <w:proofErr w:type="spellEnd"/>
-      <w:r>
-        <w:rPr>
-          <w:rFonts w:eastAsiaTheme="majorEastAsia" w:cstheme="majorBidi"/>
-          <w:b/>
-          <w:bCs/>
-          <w:sz w:val="24"/>
-        </w:rPr>
-        <w:t>(</w:t>
-      </w:r>
-      <w:proofErr w:type="gramEnd"/>
-      <w:r>
-        <w:rPr>
-          <w:rFonts w:eastAsiaTheme="majorEastAsia" w:cstheme="majorBidi"/>
-          <w:b/>
-          <w:bCs/>
-          <w:sz w:val="24"/>
-        </w:rPr>
-        <w:t xml:space="preserve">self, </w:t>
+        <w:t xml:space="preserve">(self, </w:t>
       </w:r>
       <w:proofErr w:type="spellStart"/>
       <w:r>
@@ -22989,19 +22525,11 @@
       <w:bookmarkStart w:id="103" w:name="_Toc143274965"/>
       <w:proofErr w:type="spellStart"/>
       <w:r>
-        <w:t>set_up_</w:t>
-      </w:r>
-      <w:proofErr w:type="gramStart"/>
-      <w:r>
-        <w:t>simulation</w:t>
-      </w:r>
-      <w:proofErr w:type="spellEnd"/>
-      <w:r>
-        <w:t>(</w:t>
-      </w:r>
-      <w:proofErr w:type="gramEnd"/>
-      <w:r>
-        <w:t>self, cars: list):</w:t>
+        <w:t>set_up_simulation</w:t>
+      </w:r>
+      <w:proofErr w:type="spellEnd"/>
+      <w:r>
+        <w:t>(self, cars: list):</w:t>
       </w:r>
       <w:bookmarkEnd w:id="103"/>
     </w:p>
@@ -23156,19 +22684,11 @@
       <w:bookmarkStart w:id="105" w:name="_Toc143274967"/>
       <w:proofErr w:type="spellStart"/>
       <w:r>
-        <w:t>end_</w:t>
-      </w:r>
-      <w:proofErr w:type="gramStart"/>
-      <w:r>
-        <w:t>simulation</w:t>
-      </w:r>
-      <w:proofErr w:type="spellEnd"/>
-      <w:r>
-        <w:t>(</w:t>
-      </w:r>
-      <w:proofErr w:type="gramEnd"/>
-      <w:r>
-        <w:t xml:space="preserve">self, </w:t>
+        <w:t>end_simulation</w:t>
+      </w:r>
+      <w:proofErr w:type="spellEnd"/>
+      <w:r>
+        <w:t xml:space="preserve">(self, </w:t>
       </w:r>
       <w:proofErr w:type="spellStart"/>
       <w:r>
@@ -23243,19 +22763,11 @@
       <w:bookmarkStart w:id="106" w:name="_Toc143274968"/>
       <w:proofErr w:type="spellStart"/>
       <w:r>
-        <w:t>update_simulation_</w:t>
-      </w:r>
-      <w:proofErr w:type="gramStart"/>
-      <w:r>
-        <w:t>clocks</w:t>
-      </w:r>
-      <w:proofErr w:type="spellEnd"/>
-      <w:r>
-        <w:t>(</w:t>
-      </w:r>
-      <w:proofErr w:type="gramEnd"/>
-      <w:r>
-        <w:t>self, time: int):</w:t>
+        <w:t>update_simulation_clocks</w:t>
+      </w:r>
+      <w:proofErr w:type="spellEnd"/>
+      <w:r>
+        <w:t>(self, time: int):</w:t>
       </w:r>
       <w:bookmarkEnd w:id="106"/>
     </w:p>
@@ -23427,7 +22939,6 @@
         <w:pStyle w:val="Heading3"/>
       </w:pPr>
       <w:bookmarkStart w:id="109" w:name="_Toc143274971"/>
-      <w:proofErr w:type="spellStart"/>
       <w:r>
         <w:t>Update_</w:t>
       </w:r>
@@ -23437,7 +22948,6 @@
       <w:r>
         <w:t>s</w:t>
       </w:r>
-      <w:proofErr w:type="spellEnd"/>
       <w:r>
         <w:t>(self):</w:t>
       </w:r>
@@ -23458,15 +22968,7 @@
       </w:pPr>
       <w:proofErr w:type="spellStart"/>
       <w:r>
-        <w:t>Road_</w:t>
-      </w:r>
-      <w:proofErr w:type="gramStart"/>
-      <w:r>
-        <w:t>network.blocked</w:t>
-      </w:r>
-      <w:proofErr w:type="gramEnd"/>
-      <w:r>
-        <w:t>_roads_dict</w:t>
+        <w:t>Road_network.blocked_roads_dict</w:t>
       </w:r>
       <w:proofErr w:type="spellEnd"/>
       <w:r>
@@ -23483,15 +22985,7 @@
       </w:pPr>
       <w:proofErr w:type="spellStart"/>
       <w:r>
-        <w:t>Road_</w:t>
-      </w:r>
-      <w:proofErr w:type="gramStart"/>
-      <w:r>
-        <w:t>network.block</w:t>
-      </w:r>
-      <w:proofErr w:type="gramEnd"/>
-      <w:r>
-        <w:t>_road</w:t>
+        <w:t>Road_network.block_road</w:t>
       </w:r>
       <w:proofErr w:type="spellEnd"/>
       <w:r>
@@ -23516,15 +23010,7 @@
       </w:pPr>
       <w:proofErr w:type="spellStart"/>
       <w:r>
-        <w:t>Road_</w:t>
-      </w:r>
-      <w:proofErr w:type="gramStart"/>
-      <w:r>
-        <w:t>network.unblock</w:t>
-      </w:r>
-      <w:proofErr w:type="gramEnd"/>
-      <w:r>
-        <w:t>_road</w:t>
+        <w:t>Road_network.unblock_road</w:t>
       </w:r>
       <w:proofErr w:type="spellEnd"/>
       <w:r>
@@ -23553,15 +23039,7 @@
         </w:numPr>
       </w:pPr>
       <w:r>
-        <w:t xml:space="preserve">Update all the blocked and soon to be blocked roads in the </w:t>
-      </w:r>
-      <w:proofErr w:type="gramStart"/>
-      <w:r>
-        <w:t>simulation,  according</w:t>
-      </w:r>
-      <w:proofErr w:type="gramEnd"/>
-      <w:r>
-        <w:t xml:space="preserve"> to the current time.</w:t>
+        <w:t>Update all the blocked and soon to be blocked roads in the simulation,  according to the current time.</w:t>
       </w:r>
     </w:p>
     <w:p>
@@ -23596,27 +23074,111 @@
       <w:proofErr w:type="spellStart"/>
       <w:r>
         <w:lastRenderedPageBreak/>
-        <w:t>read_road_</w:t>
-      </w:r>
-      <w:proofErr w:type="gramStart"/>
-      <w:r>
-        <w:t>speeds</w:t>
+        <w:t>read_road_speeds</w:t>
+      </w:r>
+      <w:proofErr w:type="spellEnd"/>
+      <w:r>
+        <w:t xml:space="preserve">(self, </w:t>
+      </w:r>
+      <w:proofErr w:type="spellStart"/>
+      <w:r>
+        <w:t>datetime_obj</w:t>
+      </w:r>
+      <w:proofErr w:type="spellEnd"/>
+      <w:r>
+        <w:t xml:space="preserve">: </w:t>
+      </w:r>
+      <w:proofErr w:type="spellStart"/>
+      <w:r>
+        <w:t>datetime.datetime</w:t>
+      </w:r>
+      <w:proofErr w:type="spellEnd"/>
+      <w:r>
+        <w:t>):</w:t>
+      </w:r>
+      <w:bookmarkEnd w:id="110"/>
+    </w:p>
+    <w:p>
+      <w:r>
+        <w:t>Uses:</w:t>
+      </w:r>
+    </w:p>
+    <w:p>
+      <w:pPr>
+        <w:pStyle w:val="ListParagraph"/>
+        <w:numPr>
+          <w:ilvl w:val="0"/>
+          <w:numId w:val="16"/>
+        </w:numPr>
+      </w:pPr>
+      <w:r>
+        <w:t>Getters.</w:t>
+      </w:r>
+      <w:r>
+        <w:t xml:space="preserve"> </w:t>
+      </w:r>
+      <w:proofErr w:type="spellStart"/>
+      <w:r>
+        <w:t>get_simulation_speeds_file_path</w:t>
+      </w:r>
+      <w:proofErr w:type="spellEnd"/>
+      <w:r>
+        <w:t xml:space="preserve">(graph, </w:t>
+      </w:r>
+      <w:proofErr w:type="spellStart"/>
+      <w:r>
+        <w:t>graph_name</w:t>
+      </w:r>
+      <w:proofErr w:type="spellEnd"/>
+      <w:r>
+        <w:t>).</w:t>
+      </w:r>
+    </w:p>
+    <w:p>
+      <w:pPr>
+        <w:pStyle w:val="ListParagraph"/>
+        <w:numPr>
+          <w:ilvl w:val="0"/>
+          <w:numId w:val="16"/>
+        </w:numPr>
+      </w:pPr>
+      <w:proofErr w:type="spellStart"/>
+      <w:r>
+        <w:t>Road_network.set_roads_speeds_from_dict</w:t>
       </w:r>
       <w:proofErr w:type="spellEnd"/>
       <w:r>
         <w:t>(</w:t>
       </w:r>
-      <w:proofErr w:type="gramEnd"/>
-      <w:r>
-        <w:t xml:space="preserve">self, </w:t>
-      </w:r>
+      <w:proofErr w:type="spellStart"/>
+      <w:r>
+        <w:t>data,time</w:t>
+      </w:r>
+      <w:proofErr w:type="spellEnd"/>
+      <w:r>
+        <w:t>).</w:t>
+      </w:r>
+    </w:p>
+    <w:p>
+      <w:r>
+        <w:t>Input:</w:t>
+      </w:r>
+    </w:p>
+    <w:p>
+      <w:pPr>
+        <w:pStyle w:val="ListParagraph"/>
+        <w:numPr>
+          <w:ilvl w:val="0"/>
+          <w:numId w:val="14"/>
+        </w:numPr>
+      </w:pPr>
       <w:proofErr w:type="spellStart"/>
       <w:r>
         <w:t>datetime_obj</w:t>
       </w:r>
       <w:proofErr w:type="spellEnd"/>
       <w:r>
-        <w:t xml:space="preserve">: </w:t>
+        <w:t xml:space="preserve"> (</w:t>
       </w:r>
       <w:proofErr w:type="spellStart"/>
       <w:r>
@@ -23624,9 +23186,93 @@
       </w:r>
       <w:proofErr w:type="spellEnd"/>
       <w:r>
+        <w:t>): The datetime for which road speeds are to be read.</w:t>
+      </w:r>
+    </w:p>
+    <w:p>
+      <w:r>
+        <w:t>Functionality:</w:t>
+      </w:r>
+    </w:p>
+    <w:p>
+      <w:pPr>
+        <w:pStyle w:val="ListParagraph"/>
+        <w:numPr>
+          <w:ilvl w:val="0"/>
+          <w:numId w:val="14"/>
+        </w:numPr>
+      </w:pPr>
+      <w:r>
+        <w:t>Read road speeds from a JSON file and update the road</w:t>
+      </w:r>
+      <w:r>
+        <w:t>s using road</w:t>
+      </w:r>
+      <w:r>
+        <w:t xml:space="preserve"> network.</w:t>
+      </w:r>
+    </w:p>
+    <w:p>
+      <w:r>
+        <w:t>Output:</w:t>
+      </w:r>
+    </w:p>
+    <w:p>
+      <w:pPr>
+        <w:pStyle w:val="ListParagraph"/>
+        <w:numPr>
+          <w:ilvl w:val="0"/>
+          <w:numId w:val="14"/>
+        </w:numPr>
+      </w:pPr>
+      <w:r>
+        <w:t>None</w:t>
+      </w:r>
+    </w:p>
+    <w:p>
+      <w:pPr>
+        <w:pStyle w:val="Heading3"/>
+      </w:pPr>
+      <w:bookmarkStart w:id="111" w:name="_Toc143274973"/>
+      <w:proofErr w:type="spellStart"/>
+      <w:r>
+        <w:t>update_road_blockage</w:t>
+      </w:r>
+      <w:proofErr w:type="spellEnd"/>
+      <w:r>
+        <w:t xml:space="preserve"> </w:t>
+      </w:r>
+      <w:r>
+        <w:t xml:space="preserve">(self, </w:t>
+      </w:r>
+      <w:proofErr w:type="spellStart"/>
+      <w:r>
+        <w:t>road_id</w:t>
+      </w:r>
+      <w:proofErr w:type="spellEnd"/>
+      <w:r>
+        <w:t xml:space="preserve">, </w:t>
+      </w:r>
+      <w:proofErr w:type="spellStart"/>
+      <w:r>
+        <w:t>start_time</w:t>
+      </w:r>
+      <w:proofErr w:type="spellEnd"/>
+      <w:r>
+        <w:t xml:space="preserve"> = None, </w:t>
+      </w:r>
+      <w:proofErr w:type="spellStart"/>
+      <w:r>
+        <w:t>end_time</w:t>
+      </w:r>
+      <w:proofErr w:type="spellEnd"/>
+      <w:r>
+        <w:t xml:space="preserve"> = None</w:t>
+      </w:r>
+      <w:r>
         <w:t>):</w:t>
       </w:r>
-      <w:bookmarkEnd w:id="110"/>
+      <w:bookmarkEnd w:id="111"/>
     </w:p>
     <w:p>
       <w:r>
@@ -23638,65 +23284,40 @@
         <w:pStyle w:val="ListParagraph"/>
         <w:numPr>
           <w:ilvl w:val="0"/>
-          <w:numId w:val="16"/>
-        </w:numPr>
-      </w:pPr>
-      <w:r>
-        <w:t>Getters.</w:t>
-      </w:r>
-      <w:r>
-        <w:t xml:space="preserve"> </w:t>
-      </w:r>
-      <w:proofErr w:type="spellStart"/>
-      <w:r>
-        <w:t>get_simulation_speeds_file_</w:t>
-      </w:r>
-      <w:proofErr w:type="gramStart"/>
-      <w:r>
-        <w:t>path</w:t>
+          <w:numId w:val="18"/>
+        </w:numPr>
+      </w:pPr>
+      <w:proofErr w:type="spellStart"/>
+      <w:r>
+        <w:t>road_network.plan_road_blockage</w:t>
       </w:r>
       <w:proofErr w:type="spellEnd"/>
       <w:r>
         <w:t>(</w:t>
       </w:r>
-      <w:proofErr w:type="gramEnd"/>
-      <w:r>
-        <w:t xml:space="preserve">graph, </w:t>
-      </w:r>
-      <w:proofErr w:type="spellStart"/>
-      <w:r>
-        <w:t>graph_name</w:t>
-      </w:r>
-      <w:proofErr w:type="spellEnd"/>
-      <w:r>
-        <w:t>).</w:t>
-      </w:r>
-    </w:p>
-    <w:p>
-      <w:pPr>
-        <w:pStyle w:val="ListParagraph"/>
-        <w:numPr>
-          <w:ilvl w:val="0"/>
-          <w:numId w:val="16"/>
-        </w:numPr>
-      </w:pPr>
-      <w:proofErr w:type="spellStart"/>
-      <w:r>
-        <w:t>Road_network.set_roads_speeds_from_dict</w:t>
-      </w:r>
-      <w:proofErr w:type="spellEnd"/>
-      <w:r>
-        <w:t>(</w:t>
-      </w:r>
-      <w:proofErr w:type="spellStart"/>
-      <w:proofErr w:type="gramStart"/>
-      <w:r>
-        <w:t>data,time</w:t>
-      </w:r>
-      <w:proofErr w:type="spellEnd"/>
-      <w:proofErr w:type="gramEnd"/>
-      <w:r>
-        <w:t>).</w:t>
+      <w:proofErr w:type="spellStart"/>
+      <w:r>
+        <w:t>road_id</w:t>
+      </w:r>
+      <w:proofErr w:type="spellEnd"/>
+      <w:r>
+        <w:t xml:space="preserve">, </w:t>
+      </w:r>
+      <w:proofErr w:type="spellStart"/>
+      <w:r>
+        <w:t>start_time</w:t>
+      </w:r>
+      <w:proofErr w:type="spellEnd"/>
+      <w:r>
+        <w:t xml:space="preserve">, </w:t>
+      </w:r>
+      <w:proofErr w:type="spellStart"/>
+      <w:r>
+        <w:t>end_time</w:t>
+      </w:r>
+      <w:proofErr w:type="spellEnd"/>
+      <w:r>
+        <w:t>)</w:t>
       </w:r>
     </w:p>
     <w:p>
@@ -23709,239 +23330,64 @@
         <w:pStyle w:val="ListParagraph"/>
         <w:numPr>
           <w:ilvl w:val="0"/>
-          <w:numId w:val="14"/>
-        </w:numPr>
-      </w:pPr>
-      <w:proofErr w:type="spellStart"/>
-      <w:r>
-        <w:t>datetime_obj</w:t>
+          <w:numId w:val="17"/>
+        </w:numPr>
+      </w:pPr>
+      <w:proofErr w:type="spellStart"/>
+      <w:r>
+        <w:t>road_id</w:t>
+      </w:r>
+      <w:proofErr w:type="spellEnd"/>
+      <w:r>
+        <w:t xml:space="preserve"> (int): The id of the road to be blocked.</w:t>
+      </w:r>
+    </w:p>
+    <w:p>
+      <w:pPr>
+        <w:pStyle w:val="ListParagraph"/>
+        <w:numPr>
+          <w:ilvl w:val="0"/>
+          <w:numId w:val="17"/>
+        </w:numPr>
+      </w:pPr>
+      <w:proofErr w:type="spellStart"/>
+      <w:r>
+        <w:t>start_time</w:t>
       </w:r>
       <w:proofErr w:type="spellEnd"/>
       <w:r>
         <w:t xml:space="preserve"> (</w:t>
       </w:r>
       <w:proofErr w:type="spellStart"/>
-      <w:proofErr w:type="gramStart"/>
       <w:r>
         <w:t>datetime.datetime</w:t>
       </w:r>
       <w:proofErr w:type="spellEnd"/>
-      <w:proofErr w:type="gramEnd"/>
-      <w:r>
-        <w:t>): The datetime for which road speeds are to be read.</w:t>
-      </w:r>
-    </w:p>
-    <w:p>
-      <w:r>
-        <w:t>Functionality:</w:t>
-      </w:r>
-    </w:p>
-    <w:p>
-      <w:pPr>
-        <w:pStyle w:val="ListParagraph"/>
-        <w:numPr>
-          <w:ilvl w:val="0"/>
-          <w:numId w:val="14"/>
-        </w:numPr>
-      </w:pPr>
-      <w:r>
-        <w:t>Read road speeds from a JSON file and update the road</w:t>
-      </w:r>
-      <w:r>
-        <w:t>s using road</w:t>
-      </w:r>
-      <w:r>
-        <w:t xml:space="preserve"> network.</w:t>
-      </w:r>
-    </w:p>
-    <w:p>
-      <w:r>
-        <w:t>Output:</w:t>
-      </w:r>
-    </w:p>
-    <w:p>
-      <w:pPr>
-        <w:pStyle w:val="ListParagraph"/>
-        <w:numPr>
-          <w:ilvl w:val="0"/>
-          <w:numId w:val="14"/>
-        </w:numPr>
-      </w:pPr>
-      <w:r>
-        <w:t>None</w:t>
-      </w:r>
-    </w:p>
-    <w:p>
-      <w:pPr>
-        <w:pStyle w:val="Heading3"/>
-      </w:pPr>
-      <w:bookmarkStart w:id="111" w:name="_Toc143274973"/>
-      <w:proofErr w:type="spellStart"/>
-      <w:r>
-        <w:t>update_road_blockage</w:t>
-      </w:r>
-      <w:proofErr w:type="spellEnd"/>
-      <w:r>
-        <w:t xml:space="preserve"> </w:t>
-      </w:r>
-      <w:r>
-        <w:t xml:space="preserve">(self, </w:t>
-      </w:r>
-      <w:proofErr w:type="spellStart"/>
-      <w:r>
-        <w:t>road_id</w:t>
-      </w:r>
-      <w:proofErr w:type="spellEnd"/>
-      <w:r>
-        <w:t xml:space="preserve">, </w:t>
-      </w:r>
-      <w:proofErr w:type="spellStart"/>
-      <w:r>
-        <w:t>start_time</w:t>
-      </w:r>
-      <w:proofErr w:type="spellEnd"/>
-      <w:r>
-        <w:t xml:space="preserve"> = None, </w:t>
-      </w:r>
+      <w:r>
+        <w:t>): The datetime the road is blocked.</w:t>
+      </w:r>
+    </w:p>
+    <w:p>
+      <w:pPr>
+        <w:pStyle w:val="ListParagraph"/>
+        <w:numPr>
+          <w:ilvl w:val="0"/>
+          <w:numId w:val="17"/>
+        </w:numPr>
+      </w:pPr>
       <w:proofErr w:type="spellStart"/>
       <w:r>
         <w:t>end_time</w:t>
       </w:r>
       <w:proofErr w:type="spellEnd"/>
       <w:r>
-        <w:t xml:space="preserve"> = None</w:t>
-      </w:r>
-      <w:r>
-        <w:t>):</w:t>
-      </w:r>
-      <w:bookmarkEnd w:id="111"/>
-    </w:p>
-    <w:p>
-      <w:r>
-        <w:t>Uses:</w:t>
-      </w:r>
-    </w:p>
-    <w:p>
-      <w:pPr>
-        <w:pStyle w:val="ListParagraph"/>
-        <w:numPr>
-          <w:ilvl w:val="0"/>
-          <w:numId w:val="18"/>
-        </w:numPr>
-      </w:pPr>
-      <w:proofErr w:type="spellStart"/>
-      <w:r>
-        <w:t>road_</w:t>
-      </w:r>
-      <w:proofErr w:type="gramStart"/>
-      <w:r>
-        <w:t>network.plan</w:t>
-      </w:r>
-      <w:proofErr w:type="gramEnd"/>
-      <w:r>
-        <w:t>_road_blockage</w:t>
-      </w:r>
-      <w:proofErr w:type="spellEnd"/>
-      <w:r>
-        <w:t>(</w:t>
-      </w:r>
-      <w:proofErr w:type="spellStart"/>
-      <w:r>
-        <w:t>road_id</w:t>
-      </w:r>
-      <w:proofErr w:type="spellEnd"/>
-      <w:r>
-        <w:t xml:space="preserve">, </w:t>
-      </w:r>
-      <w:proofErr w:type="spellStart"/>
-      <w:r>
-        <w:t>start_time</w:t>
-      </w:r>
-      <w:proofErr w:type="spellEnd"/>
-      <w:r>
-        <w:t xml:space="preserve">, </w:t>
-      </w:r>
-      <w:proofErr w:type="spellStart"/>
-      <w:r>
-        <w:t>end_time</w:t>
-      </w:r>
-      <w:proofErr w:type="spellEnd"/>
-      <w:r>
-        <w:t>)</w:t>
-      </w:r>
-    </w:p>
-    <w:p>
-      <w:r>
-        <w:t>Input:</w:t>
-      </w:r>
-    </w:p>
-    <w:p>
-      <w:pPr>
-        <w:pStyle w:val="ListParagraph"/>
-        <w:numPr>
-          <w:ilvl w:val="0"/>
-          <w:numId w:val="17"/>
-        </w:numPr>
-      </w:pPr>
-      <w:proofErr w:type="spellStart"/>
-      <w:r>
-        <w:t>road_id</w:t>
-      </w:r>
-      <w:proofErr w:type="spellEnd"/>
-      <w:r>
-        <w:t xml:space="preserve"> (int): The id of the road to be blocked.</w:t>
-      </w:r>
-    </w:p>
-    <w:p>
-      <w:pPr>
-        <w:pStyle w:val="ListParagraph"/>
-        <w:numPr>
-          <w:ilvl w:val="0"/>
-          <w:numId w:val="17"/>
-        </w:numPr>
-      </w:pPr>
-      <w:proofErr w:type="spellStart"/>
-      <w:r>
-        <w:t>start_time</w:t>
-      </w:r>
-      <w:proofErr w:type="spellEnd"/>
-      <w:r>
         <w:t xml:space="preserve"> (</w:t>
       </w:r>
       <w:proofErr w:type="spellStart"/>
-      <w:proofErr w:type="gramStart"/>
       <w:r>
         <w:t>datetime.datetime</w:t>
       </w:r>
       <w:proofErr w:type="spellEnd"/>
-      <w:proofErr w:type="gramEnd"/>
-      <w:r>
-        <w:t>): The datetime the road is blocked.</w:t>
-      </w:r>
-    </w:p>
-    <w:p>
-      <w:pPr>
-        <w:pStyle w:val="ListParagraph"/>
-        <w:numPr>
-          <w:ilvl w:val="0"/>
-          <w:numId w:val="17"/>
-        </w:numPr>
-      </w:pPr>
-      <w:proofErr w:type="spellStart"/>
-      <w:r>
-        <w:t>end_time</w:t>
-      </w:r>
-      <w:proofErr w:type="spellEnd"/>
-      <w:r>
-        <w:t xml:space="preserve"> (</w:t>
-      </w:r>
-      <w:proofErr w:type="spellStart"/>
-      <w:proofErr w:type="gramStart"/>
-      <w:r>
-        <w:t>datetime.datetime</w:t>
-      </w:r>
-      <w:proofErr w:type="spellEnd"/>
-      <w:proofErr w:type="gramEnd"/>
       <w:r>
         <w:t>): The datetime the road is unblocked.</w:t>
       </w:r>
@@ -24002,19 +23448,11 @@
       <w:proofErr w:type="spellStart"/>
       <w:r>
         <w:lastRenderedPageBreak/>
-        <w:t>write_simulation_</w:t>
-      </w:r>
-      <w:proofErr w:type="gramStart"/>
-      <w:r>
-        <w:t>results</w:t>
-      </w:r>
-      <w:proofErr w:type="spellEnd"/>
-      <w:r>
-        <w:t>(</w:t>
-      </w:r>
-      <w:proofErr w:type="gramEnd"/>
-      <w:r>
-        <w:t xml:space="preserve">self, </w:t>
+        <w:t>write_simulation_results</w:t>
+      </w:r>
+      <w:proofErr w:type="spellEnd"/>
+      <w:r>
+        <w:t xml:space="preserve">(self, </w:t>
       </w:r>
       <w:proofErr w:type="spellStart"/>
       <w:r>
@@ -24113,19 +23551,11 @@
       <w:bookmarkStart w:id="113" w:name="_Toc143274975"/>
       <w:proofErr w:type="spellStart"/>
       <w:r>
-        <w:t>get_simulation_</w:t>
-      </w:r>
-      <w:proofErr w:type="gramStart"/>
-      <w:r>
-        <w:t>routes</w:t>
-      </w:r>
-      <w:proofErr w:type="spellEnd"/>
-      <w:r>
-        <w:t>(</w:t>
-      </w:r>
-      <w:proofErr w:type="gramEnd"/>
-      <w:r>
-        <w:t xml:space="preserve">self, cars: list, </w:t>
+        <w:t>get_simulation_routes</w:t>
+      </w:r>
+      <w:proofErr w:type="spellEnd"/>
+      <w:r>
+        <w:t xml:space="preserve">(self, cars: list, </w:t>
       </w:r>
       <w:proofErr w:type="spellStart"/>
       <w:r>
@@ -24214,9 +23644,9 @@
           <w:bCs/>
           <w:sz w:val="24"/>
         </w:rPr>
-        <w:t>get_fixed_node_</w:t>
-      </w:r>
-      <w:proofErr w:type="gramStart"/>
+        <w:t>get_fixed_node_id</w:t>
+      </w:r>
+      <w:proofErr w:type="spellEnd"/>
       <w:r>
         <w:rPr>
           <w:rFonts w:eastAsiaTheme="majorEastAsia" w:cstheme="majorBidi"/>
@@ -24224,27 +23654,7 @@
           <w:bCs/>
           <w:sz w:val="24"/>
         </w:rPr>
-        <w:t>id</w:t>
-      </w:r>
-      <w:proofErr w:type="spellEnd"/>
-      <w:r>
-        <w:rPr>
-          <w:rFonts w:eastAsiaTheme="majorEastAsia" w:cstheme="majorBidi"/>
-          <w:b/>
-          <w:bCs/>
-          <w:sz w:val="24"/>
-        </w:rPr>
-        <w:t>(</w:t>
-      </w:r>
-      <w:proofErr w:type="gramEnd"/>
-      <w:r>
-        <w:rPr>
-          <w:rFonts w:eastAsiaTheme="majorEastAsia" w:cstheme="majorBidi"/>
-          <w:b/>
-          <w:bCs/>
-          <w:sz w:val="24"/>
-        </w:rPr>
-        <w:t xml:space="preserve">self, </w:t>
+        <w:t xml:space="preserve">(self, </w:t>
       </w:r>
       <w:proofErr w:type="spellStart"/>
       <w:r>
@@ -24363,14 +23773,9 @@
       <w:bookmarkStart w:id="114" w:name="_Toc143274976"/>
       <w:r>
         <w:lastRenderedPageBreak/>
-        <w:t xml:space="preserve">Package: </w:t>
-      </w:r>
-      <w:proofErr w:type="spellStart"/>
-      <w:r>
-        <w:t>Q_Learning_Classes</w:t>
+        <w:t>Package: Q_Learning_Classes</w:t>
       </w:r>
       <w:bookmarkEnd w:id="114"/>
-      <w:proofErr w:type="spellEnd"/>
     </w:p>
     <w:p>
       <w:pPr>
@@ -24404,15 +23809,7 @@
         <w:t xml:space="preserve"> an agent on the graph and will store important attributes for the q learning class</w:t>
       </w:r>
       <w:r>
-        <w:t xml:space="preserve">, as well as update functions </w:t>
-      </w:r>
-      <w:proofErr w:type="gramStart"/>
-      <w:r>
-        <w:t>in order to</w:t>
-      </w:r>
-      <w:proofErr w:type="gramEnd"/>
-      <w:r>
-        <w:t xml:space="preserve"> train the agent.</w:t>
+        <w:t>, as well as update functions in order to train the agent.</w:t>
       </w:r>
     </w:p>
     <w:p>
@@ -24681,13 +24078,8 @@
         </w:numPr>
       </w:pPr>
       <w:proofErr w:type="spellStart"/>
-      <w:proofErr w:type="gramStart"/>
-      <w:r>
-        <w:t>self.path</w:t>
-      </w:r>
-      <w:proofErr w:type="gramEnd"/>
-      <w:r>
-        <w:t>_nodes</w:t>
+      <w:r>
+        <w:t>self.path_nodes</w:t>
       </w:r>
       <w:proofErr w:type="spellEnd"/>
       <w:r>
@@ -24749,13 +24141,8 @@
       </w:r>
       <w:proofErr w:type="spellEnd"/>
       <w:r>
-        <w:t>_</w:t>
-      </w:r>
-      <w:proofErr w:type="gramStart"/>
-      <w:r>
-        <w:t>_(</w:t>
-      </w:r>
-      <w:proofErr w:type="gramEnd"/>
+        <w:t>__(</w:t>
+      </w:r>
       <w:r>
         <w:t xml:space="preserve">self, </w:t>
       </w:r>
@@ -24947,19 +24334,11 @@
       <w:bookmarkStart w:id="118" w:name="_Toc143274980"/>
       <w:proofErr w:type="spellStart"/>
       <w:r>
-        <w:t>choose_</w:t>
-      </w:r>
-      <w:proofErr w:type="gramStart"/>
-      <w:r>
-        <w:t>action</w:t>
-      </w:r>
-      <w:proofErr w:type="spellEnd"/>
-      <w:r>
-        <w:t>(</w:t>
-      </w:r>
-      <w:proofErr w:type="gramEnd"/>
-      <w:r>
-        <w:t>self, epsilon)</w:t>
+        <w:t>choose_action</w:t>
+      </w:r>
+      <w:proofErr w:type="spellEnd"/>
+      <w:r>
+        <w:t>(self, epsilon)</w:t>
       </w:r>
       <w:bookmarkEnd w:id="118"/>
     </w:p>
@@ -25435,214 +24814,199 @@
       <w:bookmarkStart w:id="124" w:name="_Toc143274986"/>
       <w:proofErr w:type="spellStart"/>
       <w:r>
-        <w:t>Move_to_next_</w:t>
-      </w:r>
-      <w:proofErr w:type="gramStart"/>
-      <w:r>
-        <w:t>road</w:t>
-      </w:r>
-      <w:proofErr w:type="spellEnd"/>
+        <w:t>Move_to_next_road</w:t>
+      </w:r>
+      <w:proofErr w:type="spellEnd"/>
+      <w:r>
+        <w:t>(self</w:t>
+      </w:r>
+      <w:r>
+        <w:t xml:space="preserve">, </w:t>
+      </w:r>
+      <w:proofErr w:type="spellStart"/>
+      <w:r>
+        <w:t>max_steps_per_episode</w:t>
+      </w:r>
+      <w:proofErr w:type="spellEnd"/>
+      <w:r>
+        <w:t>)</w:t>
+      </w:r>
+      <w:bookmarkEnd w:id="124"/>
+    </w:p>
+    <w:p>
+      <w:r>
+        <w:t>Input:</w:t>
+      </w:r>
+    </w:p>
+    <w:p>
+      <w:pPr>
+        <w:pStyle w:val="ListParagraph"/>
+        <w:numPr>
+          <w:ilvl w:val="0"/>
+          <w:numId w:val="27"/>
+        </w:numPr>
+      </w:pPr>
+      <w:proofErr w:type="spellStart"/>
+      <w:r>
+        <w:t>max_steps_per_episode</w:t>
+      </w:r>
+      <w:proofErr w:type="spellEnd"/>
+      <w:r>
+        <w:t xml:space="preserve"> (int): The maximum number of steps per episode.</w:t>
+      </w:r>
+    </w:p>
+    <w:p>
+      <w:r>
+        <w:t xml:space="preserve">Functionality: </w:t>
+      </w:r>
+    </w:p>
+    <w:p>
+      <w:pPr>
+        <w:pStyle w:val="ListParagraph"/>
+        <w:numPr>
+          <w:ilvl w:val="0"/>
+          <w:numId w:val="27"/>
+        </w:numPr>
+      </w:pPr>
+      <w:r>
+        <w:t xml:space="preserve">Move the agent to the next road. </w:t>
+      </w:r>
+    </w:p>
+    <w:p>
+      <w:r>
+        <w:t xml:space="preserve">Output: </w:t>
+      </w:r>
+    </w:p>
+    <w:p>
+      <w:pPr>
+        <w:pStyle w:val="ListParagraph"/>
+        <w:numPr>
+          <w:ilvl w:val="0"/>
+          <w:numId w:val="27"/>
+        </w:numPr>
+      </w:pPr>
+      <w:r>
+        <w:t>None</w:t>
+      </w:r>
+    </w:p>
+    <w:p>
+      <w:pPr>
+        <w:pStyle w:val="Heading3"/>
+      </w:pPr>
+      <w:bookmarkStart w:id="125" w:name="_Toc143274987"/>
+      <w:r>
+        <w:t>step</w:t>
+      </w:r>
+      <w:r>
+        <w:t>(self</w:t>
+      </w:r>
+      <w:r>
+        <w:t>, epsilon</w:t>
+      </w:r>
+      <w:r>
+        <w:t>)</w:t>
+      </w:r>
+      <w:bookmarkEnd w:id="125"/>
+    </w:p>
+    <w:p>
+      <w:r>
+        <w:t>Input:</w:t>
+      </w:r>
+    </w:p>
+    <w:p>
+      <w:pPr>
+        <w:pStyle w:val="ListParagraph"/>
+        <w:numPr>
+          <w:ilvl w:val="0"/>
+          <w:numId w:val="27"/>
+        </w:numPr>
+      </w:pPr>
+      <w:r>
+        <w:t>epsilon (float): The epsilon value.</w:t>
+      </w:r>
+    </w:p>
+    <w:p>
+      <w:r>
+        <w:t xml:space="preserve">Functionality: </w:t>
+      </w:r>
+    </w:p>
+    <w:p>
+      <w:pPr>
+        <w:pStyle w:val="ListParagraph"/>
+        <w:numPr>
+          <w:ilvl w:val="0"/>
+          <w:numId w:val="27"/>
+        </w:numPr>
+      </w:pPr>
+      <w:r>
+        <w:t>Perform one step in the simulation.</w:t>
+      </w:r>
+    </w:p>
+    <w:p>
+      <w:pPr>
+        <w:pStyle w:val="ListParagraph"/>
+        <w:numPr>
+          <w:ilvl w:val="0"/>
+          <w:numId w:val="27"/>
+        </w:numPr>
+      </w:pPr>
+      <w:r>
+        <w:t xml:space="preserve">Uses the epsilon-greedy policy to choose an action, and then updates the state, action, </w:t>
+      </w:r>
+      <w:proofErr w:type="spellStart"/>
+      <w:r>
+        <w:t>next_state</w:t>
+      </w:r>
+      <w:proofErr w:type="spellEnd"/>
+      <w:r>
+        <w:t>.</w:t>
+      </w:r>
+    </w:p>
+    <w:p>
+      <w:pPr>
+        <w:pStyle w:val="ListParagraph"/>
+        <w:numPr>
+          <w:ilvl w:val="0"/>
+          <w:numId w:val="27"/>
+        </w:numPr>
+      </w:pPr>
+      <w:r>
+        <w:t>Adds the time to the simulation time.</w:t>
+      </w:r>
+    </w:p>
+    <w:p>
+      <w:pPr>
+        <w:pStyle w:val="ListParagraph"/>
+        <w:numPr>
+          <w:ilvl w:val="0"/>
+          <w:numId w:val="27"/>
+        </w:numPr>
+      </w:pPr>
+      <w:r>
+        <w:t>Updates the path with the next road.</w:t>
+      </w:r>
+    </w:p>
+    <w:p>
+      <w:r>
+        <w:t xml:space="preserve">Output: </w:t>
+      </w:r>
+    </w:p>
+    <w:p>
+      <w:pPr>
+        <w:pStyle w:val="ListParagraph"/>
+        <w:numPr>
+          <w:ilvl w:val="0"/>
+          <w:numId w:val="27"/>
+        </w:numPr>
+      </w:pPr>
       <w:r>
         <w:t>(</w:t>
       </w:r>
-      <w:proofErr w:type="gramEnd"/>
-      <w:r>
-        <w:t>self</w:t>
-      </w:r>
-      <w:r>
-        <w:t xml:space="preserve">, </w:t>
-      </w:r>
-      <w:proofErr w:type="spellStart"/>
-      <w:r>
-        <w:t>max_steps_per_episode</w:t>
-      </w:r>
-      <w:proofErr w:type="spellEnd"/>
-      <w:r>
-        <w:t>)</w:t>
-      </w:r>
-      <w:bookmarkEnd w:id="124"/>
-    </w:p>
-    <w:p>
-      <w:r>
-        <w:t>Input:</w:t>
-      </w:r>
-    </w:p>
-    <w:p>
-      <w:pPr>
-        <w:pStyle w:val="ListParagraph"/>
-        <w:numPr>
-          <w:ilvl w:val="0"/>
-          <w:numId w:val="27"/>
-        </w:numPr>
-      </w:pPr>
-      <w:proofErr w:type="spellStart"/>
-      <w:r>
-        <w:t>max_steps_per_episode</w:t>
-      </w:r>
-      <w:proofErr w:type="spellEnd"/>
-      <w:r>
-        <w:t xml:space="preserve"> (int): The maximum number of steps per episode.</w:t>
-      </w:r>
-    </w:p>
-    <w:p>
-      <w:r>
-        <w:t xml:space="preserve">Functionality: </w:t>
-      </w:r>
-    </w:p>
-    <w:p>
-      <w:pPr>
-        <w:pStyle w:val="ListParagraph"/>
-        <w:numPr>
-          <w:ilvl w:val="0"/>
-          <w:numId w:val="27"/>
-        </w:numPr>
-      </w:pPr>
-      <w:r>
-        <w:t xml:space="preserve">Move the agent to the next road. </w:t>
-      </w:r>
-    </w:p>
-    <w:p>
-      <w:r>
-        <w:t xml:space="preserve">Output: </w:t>
-      </w:r>
-    </w:p>
-    <w:p>
-      <w:pPr>
-        <w:pStyle w:val="ListParagraph"/>
-        <w:numPr>
-          <w:ilvl w:val="0"/>
-          <w:numId w:val="27"/>
-        </w:numPr>
-      </w:pPr>
-      <w:r>
-        <w:t>None</w:t>
-      </w:r>
-    </w:p>
-    <w:p>
-      <w:pPr>
-        <w:pStyle w:val="Heading3"/>
-      </w:pPr>
-      <w:bookmarkStart w:id="125" w:name="_Toc143274987"/>
-      <w:proofErr w:type="gramStart"/>
-      <w:r>
-        <w:t>step</w:t>
-      </w:r>
-      <w:r>
-        <w:t>(</w:t>
-      </w:r>
-      <w:proofErr w:type="gramEnd"/>
-      <w:r>
-        <w:t>self</w:t>
-      </w:r>
-      <w:r>
-        <w:t>, epsilon</w:t>
-      </w:r>
-      <w:r>
-        <w:t>)</w:t>
-      </w:r>
-      <w:bookmarkEnd w:id="125"/>
-    </w:p>
-    <w:p>
-      <w:r>
-        <w:t>Input:</w:t>
-      </w:r>
-    </w:p>
-    <w:p>
-      <w:pPr>
-        <w:pStyle w:val="ListParagraph"/>
-        <w:numPr>
-          <w:ilvl w:val="0"/>
-          <w:numId w:val="27"/>
-        </w:numPr>
-      </w:pPr>
-      <w:r>
-        <w:t>epsilon (float): The epsilon value.</w:t>
-      </w:r>
-    </w:p>
-    <w:p>
-      <w:r>
-        <w:t xml:space="preserve">Functionality: </w:t>
-      </w:r>
-    </w:p>
-    <w:p>
-      <w:pPr>
-        <w:pStyle w:val="ListParagraph"/>
-        <w:numPr>
-          <w:ilvl w:val="0"/>
-          <w:numId w:val="27"/>
-        </w:numPr>
-      </w:pPr>
-      <w:r>
-        <w:t>Perform one step in the simulation.</w:t>
-      </w:r>
-    </w:p>
-    <w:p>
-      <w:pPr>
-        <w:pStyle w:val="ListParagraph"/>
-        <w:numPr>
-          <w:ilvl w:val="0"/>
-          <w:numId w:val="27"/>
-        </w:numPr>
-      </w:pPr>
-      <w:r>
-        <w:t xml:space="preserve">Uses the epsilon-greedy policy to choose an action, and then updates the state, action, </w:t>
-      </w:r>
-      <w:proofErr w:type="spellStart"/>
-      <w:r>
-        <w:t>next_state</w:t>
-      </w:r>
-      <w:proofErr w:type="spellEnd"/>
-      <w:r>
-        <w:t>.</w:t>
-      </w:r>
-    </w:p>
-    <w:p>
-      <w:pPr>
-        <w:pStyle w:val="ListParagraph"/>
-        <w:numPr>
-          <w:ilvl w:val="0"/>
-          <w:numId w:val="27"/>
-        </w:numPr>
-      </w:pPr>
-      <w:r>
-        <w:t>Adds the time to the simulation time.</w:t>
-      </w:r>
-    </w:p>
-    <w:p>
-      <w:pPr>
-        <w:pStyle w:val="ListParagraph"/>
-        <w:numPr>
-          <w:ilvl w:val="0"/>
-          <w:numId w:val="27"/>
-        </w:numPr>
-      </w:pPr>
-      <w:r>
-        <w:t>Updates the path with the next road.</w:t>
-      </w:r>
-    </w:p>
-    <w:p>
-      <w:r>
-        <w:t xml:space="preserve">Output: </w:t>
-      </w:r>
-    </w:p>
-    <w:p>
-      <w:pPr>
-        <w:pStyle w:val="ListParagraph"/>
-        <w:numPr>
-          <w:ilvl w:val="0"/>
-          <w:numId w:val="27"/>
-        </w:numPr>
-      </w:pPr>
-      <w:r>
-        <w:t>(</w:t>
-      </w:r>
-      <w:proofErr w:type="spellStart"/>
-      <w:proofErr w:type="gramStart"/>
+      <w:proofErr w:type="spellStart"/>
       <w:r>
         <w:t>int,Road</w:t>
       </w:r>
       <w:proofErr w:type="spellEnd"/>
-      <w:proofErr w:type="gramEnd"/>
       <w:r>
         <w:t>, int): The chosen action, the next road, the next state.</w:t>
       </w:r>
@@ -25660,28 +25024,14 @@
         <w:rPr>
           <w:highlight w:val="yellow"/>
         </w:rPr>
-        <w:t>calculate_reward_</w:t>
-      </w:r>
-      <w:proofErr w:type="gramStart"/>
+        <w:t>calculate_reward_basic</w:t>
+      </w:r>
+      <w:proofErr w:type="spellEnd"/>
       <w:r>
         <w:rPr>
           <w:highlight w:val="yellow"/>
         </w:rPr>
-        <w:t>basic</w:t>
-      </w:r>
-      <w:proofErr w:type="spellEnd"/>
-      <w:r>
-        <w:rPr>
-          <w:highlight w:val="yellow"/>
-        </w:rPr>
-        <w:t>(</w:t>
-      </w:r>
-      <w:proofErr w:type="gramEnd"/>
-      <w:r>
-        <w:rPr>
-          <w:highlight w:val="yellow"/>
-        </w:rPr>
-        <w:t>self</w:t>
+        <w:t>(self</w:t>
       </w:r>
       <w:bookmarkStart w:id="127" w:name="_Hlk143095809"/>
       <w:r>
@@ -25777,21 +25127,7 @@
         <w:rPr>
           <w:highlight w:val="yellow"/>
         </w:rPr>
-        <w:t xml:space="preserve">Calculates the basic reward for a given action, considering </w:t>
-      </w:r>
-      <w:proofErr w:type="gramStart"/>
-      <w:r>
-        <w:rPr>
-          <w:highlight w:val="yellow"/>
-        </w:rPr>
-        <w:t>blockages</w:t>
-      </w:r>
-      <w:proofErr w:type="gramEnd"/>
-      <w:r>
-        <w:rPr>
-          <w:highlight w:val="yellow"/>
-        </w:rPr>
-        <w:t xml:space="preserve"> and reaching the destination.</w:t>
+        <w:t>Calculates the basic reward for a given action, considering blockages and reaching the destination.</w:t>
       </w:r>
     </w:p>
     <w:p>
@@ -25845,19 +25181,11 @@
       <w:bookmarkStart w:id="128" w:name="_Toc143274989"/>
       <w:proofErr w:type="spellStart"/>
       <w:r>
-        <w:t>calculate_</w:t>
-      </w:r>
-      <w:proofErr w:type="gramStart"/>
-      <w:r>
-        <w:t>reward</w:t>
-      </w:r>
-      <w:proofErr w:type="spellEnd"/>
-      <w:r>
-        <w:t>(</w:t>
-      </w:r>
-      <w:proofErr w:type="gramEnd"/>
-      <w:r>
-        <w:t>self</w:t>
+        <w:t>calculate_reward</w:t>
+      </w:r>
+      <w:proofErr w:type="spellEnd"/>
+      <w:r>
+        <w:t>(self</w:t>
       </w:r>
       <w:r>
         <w:t xml:space="preserve">, </w:t>
@@ -25940,13 +25268,8 @@
         </w:numPr>
       </w:pPr>
       <w:r>
-        <w:t xml:space="preserve">-1000 if the agent got </w:t>
-      </w:r>
-      <w:proofErr w:type="gramStart"/>
-      <w:r>
-        <w:t>blocked</w:t>
-      </w:r>
-      <w:proofErr w:type="gramEnd"/>
+        <w:t>-1000 if the agent got blocked</w:t>
+      </w:r>
     </w:p>
     <w:p>
       <w:pPr>
@@ -26252,15 +25575,7 @@
       </w:r>
       <w:proofErr w:type="spellEnd"/>
       <w:r>
-        <w:t>_</w:t>
-      </w:r>
-      <w:proofErr w:type="gramStart"/>
-      <w:r>
-        <w:t>_(</w:t>
-      </w:r>
-      <w:proofErr w:type="gramEnd"/>
-      <w:r>
-        <w:t xml:space="preserve">self, </w:t>
+        <w:t xml:space="preserve">__(self, </w:t>
       </w:r>
       <w:proofErr w:type="spellStart"/>
       <w:r>
@@ -26416,19 +25731,11 @@
       <w:proofErr w:type="spellStart"/>
       <w:r>
         <w:lastRenderedPageBreak/>
-        <w:t>save_q_</w:t>
-      </w:r>
-      <w:proofErr w:type="gramStart"/>
-      <w:r>
-        <w:t>table</w:t>
-      </w:r>
-      <w:proofErr w:type="spellEnd"/>
-      <w:r>
-        <w:t>(</w:t>
-      </w:r>
-      <w:proofErr w:type="gramEnd"/>
-      <w:r>
-        <w:t xml:space="preserve">self, </w:t>
+        <w:t>save_q_table</w:t>
+      </w:r>
+      <w:proofErr w:type="spellEnd"/>
+      <w:r>
+        <w:t xml:space="preserve">(self, </w:t>
       </w:r>
       <w:r>
         <w:t xml:space="preserve">agent </w:t>
@@ -26761,15 +26068,7 @@
       </w:r>
       <w:proofErr w:type="spellEnd"/>
       <w:r>
-        <w:t xml:space="preserve"> </w:t>
-      </w:r>
-      <w:proofErr w:type="gramStart"/>
-      <w:r>
-        <w:t>is</w:t>
-      </w:r>
-      <w:proofErr w:type="gramEnd"/>
-      <w:r>
-        <w:t xml:space="preserve"> True.</w:t>
+        <w:t xml:space="preserve"> is True.</w:t>
       </w:r>
     </w:p>
     <w:p>
@@ -27062,13 +26361,8 @@
       </w:r>
       <w:proofErr w:type="spellEnd"/>
       <w:r>
-        <w:t>_</w:t>
-      </w:r>
-      <w:proofErr w:type="gramStart"/>
-      <w:r>
-        <w:t>_(</w:t>
-      </w:r>
-      <w:proofErr w:type="gramEnd"/>
+        <w:t>__(</w:t>
+      </w:r>
       <w:r>
         <w:t xml:space="preserve">self, </w:t>
       </w:r>
@@ -27166,29 +26460,163 @@
       <w:bookmarkStart w:id="137" w:name="_Toc143274998"/>
       <w:proofErr w:type="spellStart"/>
       <w:r>
-        <w:t>plotting_custom_</w:t>
-      </w:r>
-      <w:proofErr w:type="gramStart"/>
-      <w:r>
-        <w:t>route</w:t>
-      </w:r>
-      <w:proofErr w:type="spellEnd"/>
+        <w:t>plotting_custom_route</w:t>
+      </w:r>
+      <w:proofErr w:type="spellEnd"/>
+      <w:r>
+        <w:t xml:space="preserve">(self, SM, </w:t>
+      </w:r>
+      <w:proofErr w:type="spellStart"/>
+      <w:r>
+        <w:t>custom_routes</w:t>
+      </w:r>
+      <w:proofErr w:type="spellEnd"/>
+      <w:r>
+        <w:t>: list, cars: list)</w:t>
+      </w:r>
+      <w:bookmarkEnd w:id="137"/>
+    </w:p>
+    <w:p>
+      <w:r>
+        <w:t>Input:</w:t>
+      </w:r>
+    </w:p>
+    <w:p>
+      <w:pPr>
+        <w:pStyle w:val="ListParagraph"/>
+        <w:numPr>
+          <w:ilvl w:val="0"/>
+          <w:numId w:val="28"/>
+        </w:numPr>
+      </w:pPr>
+      <w:r>
+        <w:t xml:space="preserve">SM </w:t>
+      </w:r>
       <w:r>
         <w:t>(</w:t>
       </w:r>
-      <w:proofErr w:type="gramEnd"/>
-      <w:r>
-        <w:t xml:space="preserve">self, SM, </w:t>
-      </w:r>
-      <w:proofErr w:type="spellStart"/>
-      <w:r>
-        <w:t>custom_routes</w:t>
-      </w:r>
-      <w:proofErr w:type="spellEnd"/>
-      <w:r>
-        <w:t>: list, cars: list)</w:t>
-      </w:r>
-      <w:bookmarkEnd w:id="137"/>
+      <w:proofErr w:type="spellStart"/>
+      <w:r>
+        <w:t>simulation_manager</w:t>
+      </w:r>
+      <w:proofErr w:type="spellEnd"/>
+      <w:r>
+        <w:t>): The simulation that we want to animate.</w:t>
+      </w:r>
+    </w:p>
+    <w:p>
+      <w:pPr>
+        <w:pStyle w:val="ListParagraph"/>
+        <w:numPr>
+          <w:ilvl w:val="0"/>
+          <w:numId w:val="28"/>
+        </w:numPr>
+      </w:pPr>
+      <w:proofErr w:type="spellStart"/>
+      <w:r>
+        <w:t>Custom_routes</w:t>
+      </w:r>
+      <w:proofErr w:type="spellEnd"/>
+      <w:r>
+        <w:t xml:space="preserve"> (list): the routes of the cars.</w:t>
+      </w:r>
+    </w:p>
+    <w:p>
+      <w:pPr>
+        <w:pStyle w:val="ListParagraph"/>
+        <w:numPr>
+          <w:ilvl w:val="0"/>
+          <w:numId w:val="28"/>
+        </w:numPr>
+      </w:pPr>
+      <w:r>
+        <w:t>Cars (list): all the cars that were in the simulation.</w:t>
+      </w:r>
+    </w:p>
+    <w:p>
+      <w:r>
+        <w:t xml:space="preserve">Functionality: </w:t>
+      </w:r>
+    </w:p>
+    <w:p>
+      <w:pPr>
+        <w:pStyle w:val="ListParagraph"/>
+        <w:numPr>
+          <w:ilvl w:val="0"/>
+          <w:numId w:val="30"/>
+        </w:numPr>
+      </w:pPr>
+      <w:r>
+        <w:t>Initializing the initial edges colors, node colors, sources, destinations and the cars for the animation.</w:t>
+      </w:r>
+    </w:p>
+    <w:p>
+      <w:pPr>
+        <w:pStyle w:val="ListParagraph"/>
+        <w:numPr>
+          <w:ilvl w:val="0"/>
+          <w:numId w:val="30"/>
+        </w:numPr>
+      </w:pPr>
+      <w:r>
+        <w:t xml:space="preserve">Calls </w:t>
+      </w:r>
+      <w:proofErr w:type="spellStart"/>
+      <w:r>
+        <w:t>self.animate_route</w:t>
+      </w:r>
+      <w:proofErr w:type="spellEnd"/>
+      <w:r>
+        <w:t xml:space="preserve"> which will activate the animation.</w:t>
+      </w:r>
+    </w:p>
+    <w:p>
+      <w:r>
+        <w:t xml:space="preserve">Output: </w:t>
+      </w:r>
+    </w:p>
+    <w:p>
+      <w:pPr>
+        <w:pStyle w:val="ListParagraph"/>
+        <w:numPr>
+          <w:ilvl w:val="0"/>
+          <w:numId w:val="29"/>
+        </w:numPr>
+      </w:pPr>
+      <w:r>
+        <w:t>None</w:t>
+      </w:r>
+    </w:p>
+    <w:p>
+      <w:pPr>
+        <w:pStyle w:val="Heading3"/>
+      </w:pPr>
+      <w:bookmarkStart w:id="138" w:name="_Toc143274999"/>
+      <w:proofErr w:type="spellStart"/>
+      <w:r>
+        <w:t>animate_route</w:t>
+      </w:r>
+      <w:proofErr w:type="spellEnd"/>
+      <w:r>
+        <w:t xml:space="preserve"> (self, SM, ax, fig, </w:t>
+      </w:r>
+      <w:proofErr w:type="spellStart"/>
+      <w:r>
+        <w:t>scatter_list</w:t>
+      </w:r>
+      <w:proofErr w:type="spellEnd"/>
+      <w:r>
+        <w:t xml:space="preserve">, </w:t>
+      </w:r>
+      <w:proofErr w:type="spellStart"/>
+      <w:r>
+        <w:t>chosen_cars_ids</w:t>
+      </w:r>
+      <w:proofErr w:type="spellEnd"/>
+      <w:r>
+        <w:t>)</w:t>
+      </w:r>
+      <w:bookmarkEnd w:id="138"/>
     </w:p>
     <w:p>
       <w:r>
@@ -27226,13 +26654,33 @@
           <w:numId w:val="28"/>
         </w:numPr>
       </w:pPr>
-      <w:proofErr w:type="spellStart"/>
-      <w:r>
-        <w:t>Custom_routes</w:t>
-      </w:r>
-      <w:proofErr w:type="spellEnd"/>
-      <w:r>
-        <w:t xml:space="preserve"> (list): the routes of the cars.</w:t>
+      <w:r>
+        <w:t>Ax (</w:t>
+      </w:r>
+      <w:r>
+        <w:t>matplotlib.axes._</w:t>
+      </w:r>
+      <w:proofErr w:type="spellStart"/>
+      <w:r>
+        <w:t>axes.AxesSubplot</w:t>
+      </w:r>
+      <w:proofErr w:type="spellEnd"/>
+      <w:r>
+        <w:t xml:space="preserve">): </w:t>
+      </w:r>
+      <w:r>
+        <w:t xml:space="preserve">Matplotlib </w:t>
+      </w:r>
+      <w:proofErr w:type="spellStart"/>
+      <w:r>
+        <w:t>AxesSubplot</w:t>
+      </w:r>
+      <w:proofErr w:type="spellEnd"/>
+      <w:r>
+        <w:t xml:space="preserve"> object for the animation.</w:t>
+      </w:r>
+      <w:r>
+        <w:t xml:space="preserve"> </w:t>
       </w:r>
     </w:p>
     <w:p>
@@ -27244,196 +26692,11 @@
         </w:numPr>
       </w:pPr>
       <w:r>
-        <w:t>Cars (list): all the cars that were in the simulation.</w:t>
-      </w:r>
-    </w:p>
-    <w:p>
-      <w:r>
-        <w:t xml:space="preserve">Functionality: </w:t>
-      </w:r>
-    </w:p>
-    <w:p>
-      <w:pPr>
-        <w:pStyle w:val="ListParagraph"/>
-        <w:numPr>
-          <w:ilvl w:val="0"/>
-          <w:numId w:val="30"/>
-        </w:numPr>
-      </w:pPr>
-      <w:r>
-        <w:t xml:space="preserve">Initializing the initial edges colors, node colors, sources, </w:t>
-      </w:r>
-      <w:proofErr w:type="gramStart"/>
-      <w:r>
-        <w:t>destinations</w:t>
-      </w:r>
-      <w:proofErr w:type="gramEnd"/>
-      <w:r>
-        <w:t xml:space="preserve"> and the cars for the animation.</w:t>
-      </w:r>
-    </w:p>
-    <w:p>
-      <w:pPr>
-        <w:pStyle w:val="ListParagraph"/>
-        <w:numPr>
-          <w:ilvl w:val="0"/>
-          <w:numId w:val="30"/>
-        </w:numPr>
-      </w:pPr>
-      <w:r>
-        <w:t xml:space="preserve">Calls </w:t>
-      </w:r>
-      <w:proofErr w:type="spellStart"/>
-      <w:proofErr w:type="gramStart"/>
-      <w:r>
-        <w:t>self.animate</w:t>
-      </w:r>
-      <w:proofErr w:type="gramEnd"/>
-      <w:r>
-        <w:t>_route</w:t>
-      </w:r>
-      <w:proofErr w:type="spellEnd"/>
-      <w:r>
-        <w:t xml:space="preserve"> which will activate the animation.</w:t>
-      </w:r>
-    </w:p>
-    <w:p>
-      <w:r>
-        <w:t xml:space="preserve">Output: </w:t>
-      </w:r>
-    </w:p>
-    <w:p>
-      <w:pPr>
-        <w:pStyle w:val="ListParagraph"/>
-        <w:numPr>
-          <w:ilvl w:val="0"/>
-          <w:numId w:val="29"/>
-        </w:numPr>
-      </w:pPr>
-      <w:r>
-        <w:t>None</w:t>
-      </w:r>
-    </w:p>
-    <w:p>
-      <w:pPr>
-        <w:pStyle w:val="Heading3"/>
-      </w:pPr>
-      <w:bookmarkStart w:id="138" w:name="_Toc143274999"/>
-      <w:proofErr w:type="spellStart"/>
-      <w:r>
-        <w:t>animate_route</w:t>
-      </w:r>
-      <w:proofErr w:type="spellEnd"/>
-      <w:r>
-        <w:t xml:space="preserve"> (self, SM, ax, fig, </w:t>
-      </w:r>
-      <w:proofErr w:type="spellStart"/>
-      <w:r>
-        <w:t>scatter_list</w:t>
-      </w:r>
-      <w:proofErr w:type="spellEnd"/>
-      <w:r>
-        <w:t xml:space="preserve">, </w:t>
-      </w:r>
-      <w:proofErr w:type="spellStart"/>
-      <w:r>
-        <w:t>chosen_cars_ids</w:t>
-      </w:r>
-      <w:proofErr w:type="spellEnd"/>
-      <w:r>
-        <w:t>)</w:t>
-      </w:r>
-      <w:bookmarkEnd w:id="138"/>
-    </w:p>
-    <w:p>
-      <w:r>
-        <w:t>Input:</w:t>
-      </w:r>
-    </w:p>
-    <w:p>
-      <w:pPr>
-        <w:pStyle w:val="ListParagraph"/>
-        <w:numPr>
-          <w:ilvl w:val="0"/>
-          <w:numId w:val="28"/>
-        </w:numPr>
-      </w:pPr>
-      <w:r>
-        <w:t xml:space="preserve">SM </w:t>
-      </w:r>
-      <w:r>
-        <w:t>(</w:t>
-      </w:r>
-      <w:proofErr w:type="spellStart"/>
-      <w:r>
-        <w:t>simulation_manager</w:t>
-      </w:r>
-      <w:proofErr w:type="spellEnd"/>
-      <w:r>
-        <w:t>): The simulation that we want to animate.</w:t>
-      </w:r>
-    </w:p>
-    <w:p>
-      <w:pPr>
-        <w:pStyle w:val="ListParagraph"/>
-        <w:numPr>
-          <w:ilvl w:val="0"/>
-          <w:numId w:val="28"/>
-        </w:numPr>
-      </w:pPr>
-      <w:r>
-        <w:t>Ax (</w:t>
-      </w:r>
-      <w:proofErr w:type="gramStart"/>
-      <w:r>
-        <w:t>matplotlib.axes</w:t>
-      </w:r>
-      <w:proofErr w:type="gramEnd"/>
-      <w:r>
-        <w:t>._</w:t>
-      </w:r>
-      <w:proofErr w:type="spellStart"/>
-      <w:r>
-        <w:t>axes.AxesSubplot</w:t>
-      </w:r>
-      <w:proofErr w:type="spellEnd"/>
-      <w:r>
-        <w:t xml:space="preserve">): </w:t>
-      </w:r>
-      <w:r>
-        <w:t xml:space="preserve">Matplotlib </w:t>
-      </w:r>
-      <w:proofErr w:type="spellStart"/>
-      <w:r>
-        <w:t>AxesSubplot</w:t>
-      </w:r>
-      <w:proofErr w:type="spellEnd"/>
-      <w:r>
-        <w:t xml:space="preserve"> object for the animation.</w:t>
-      </w:r>
-      <w:r>
-        <w:t xml:space="preserve"> </w:t>
-      </w:r>
-    </w:p>
-    <w:p>
-      <w:pPr>
-        <w:pStyle w:val="ListParagraph"/>
-        <w:numPr>
-          <w:ilvl w:val="0"/>
-          <w:numId w:val="28"/>
-        </w:numPr>
-      </w:pPr>
-      <w:r>
         <w:t>Fig (</w:t>
       </w:r>
       <w:proofErr w:type="spellStart"/>
-      <w:proofErr w:type="gramStart"/>
-      <w:r>
-        <w:t>matplotlib.figure</w:t>
-      </w:r>
-      <w:proofErr w:type="gramEnd"/>
-      <w:r>
-        <w:t>.Figure</w:t>
+      <w:r>
+        <w:t>matplotlib.figure.Figure</w:t>
       </w:r>
       <w:proofErr w:type="spellEnd"/>
       <w:r>
@@ -27587,15 +26850,7 @@
     </w:p>
     <w:p>
       <w:r>
-        <w:t xml:space="preserve">This package contains a few classes, and every class is responsible for different </w:t>
-      </w:r>
-      <w:proofErr w:type="gramStart"/>
-      <w:r>
-        <w:t>type</w:t>
-      </w:r>
-      <w:proofErr w:type="gramEnd"/>
-      <w:r>
-        <w:t xml:space="preserve"> of general functions that were used in the project.</w:t>
+        <w:t>This package contains a few classes, and every class is responsible for different type of general functions that were used in the project.</w:t>
       </w:r>
       <w:r>
         <w:t xml:space="preserve"> These functions are general so they can be used in every other class without problem.</w:t>
@@ -27691,15 +26946,7 @@
         </w:numPr>
       </w:pPr>
       <w:r>
-        <w:t xml:space="preserve">If doesn’t exist, load the graph from OSM, </w:t>
-      </w:r>
-      <w:proofErr w:type="gramStart"/>
-      <w:r>
-        <w:t>adds</w:t>
-      </w:r>
-      <w:proofErr w:type="gramEnd"/>
-      <w:r>
-        <w:t xml:space="preserve"> relevant data and saves the graph.</w:t>
+        <w:t>If doesn’t exist, load the graph from OSM, adds relevant data and saves the graph.</w:t>
       </w:r>
       <w:r>
         <w:t xml:space="preserve"> </w:t>
@@ -27730,12 +26977,10 @@
         <w:t>(</w:t>
       </w:r>
       <w:proofErr w:type="spellStart"/>
-      <w:proofErr w:type="gramStart"/>
       <w:r>
         <w:t>nx.MultiDiGraph</w:t>
       </w:r>
       <w:proofErr w:type="spellEnd"/>
-      <w:proofErr w:type="gramEnd"/>
       <w:r>
         <w:t>, str): the new graph and the path to where the graph is saved.</w:t>
       </w:r>
@@ -27747,19 +26992,11 @@
       <w:bookmarkStart w:id="142" w:name="_Toc143275003"/>
       <w:proofErr w:type="spellStart"/>
       <w:r>
-        <w:t>get_q_tables_</w:t>
-      </w:r>
-      <w:proofErr w:type="gramStart"/>
-      <w:r>
-        <w:t>directory</w:t>
-      </w:r>
-      <w:proofErr w:type="spellEnd"/>
-      <w:r>
-        <w:t>(</w:t>
-      </w:r>
-      <w:proofErr w:type="gramEnd"/>
-      <w:r>
-        <w:t>)</w:t>
+        <w:t>get_q_tables_directory</w:t>
+      </w:r>
+      <w:proofErr w:type="spellEnd"/>
+      <w:r>
+        <w:t>()</w:t>
       </w:r>
       <w:bookmarkEnd w:id="142"/>
     </w:p>
@@ -27777,13 +27014,8 @@
         </w:numPr>
       </w:pPr>
       <w:r>
-        <w:t xml:space="preserve">get the directory of the q </w:t>
-      </w:r>
-      <w:proofErr w:type="gramStart"/>
-      <w:r>
-        <w:t>tables</w:t>
-      </w:r>
-      <w:proofErr w:type="gramEnd"/>
+        <w:t>get the directory of the q tables</w:t>
+      </w:r>
     </w:p>
     <w:p>
       <w:r>
@@ -27847,7 +27079,6 @@
         <w:t>Graph (</w:t>
       </w:r>
       <w:proofErr w:type="spellStart"/>
-      <w:proofErr w:type="gramStart"/>
       <w:r>
         <w:t>nx.</w:t>
       </w:r>
@@ -27855,7 +27086,6 @@
         <w:t>MultiDiGraph</w:t>
       </w:r>
       <w:proofErr w:type="spellEnd"/>
-      <w:proofErr w:type="gramEnd"/>
       <w:r>
         <w:t>): the graph</w:t>
       </w:r>
@@ -27906,15 +27136,7 @@
         </w:numPr>
       </w:pPr>
       <w:r>
-        <w:t xml:space="preserve">If doesn’t exist, generate one and </w:t>
-      </w:r>
-      <w:proofErr w:type="gramStart"/>
-      <w:r>
-        <w:t>saves</w:t>
-      </w:r>
-      <w:proofErr w:type="gramEnd"/>
-      <w:r>
-        <w:t xml:space="preserve"> it.</w:t>
+        <w:t>If doesn’t exist, generate one and saves it.</w:t>
       </w:r>
     </w:p>
     <w:p>
@@ -27930,13 +27152,8 @@
           <w:numId w:val="14"/>
         </w:numPr>
       </w:pPr>
-      <w:proofErr w:type="gramStart"/>
-      <w:r>
-        <w:t>( str</w:t>
-      </w:r>
-      <w:proofErr w:type="gramEnd"/>
-      <w:r>
-        <w:t>): the path to where the speed file is saved.</w:t>
+      <w:r>
+        <w:t>( str): the path to where the speed file is saved.</w:t>
       </w:r>
     </w:p>
     <w:p>
@@ -27983,7 +27200,6 @@
         <w:t xml:space="preserve"> (</w:t>
       </w:r>
       <w:proofErr w:type="spellStart"/>
-      <w:proofErr w:type="gramStart"/>
       <w:r>
         <w:t>datetime.t</w:t>
       </w:r>
@@ -27991,7 +27207,6 @@
         <w:t>imedelta</w:t>
       </w:r>
       <w:proofErr w:type="spellEnd"/>
-      <w:proofErr w:type="gramEnd"/>
       <w:r>
         <w:t>)</w:t>
       </w:r>
@@ -28029,14 +27244,12 @@
           <w:numId w:val="14"/>
         </w:numPr>
       </w:pPr>
-      <w:proofErr w:type="gramStart"/>
       <w:r>
         <w:t xml:space="preserve">( </w:t>
       </w:r>
       <w:r>
         <w:t>int</w:t>
       </w:r>
-      <w:proofErr w:type="gramEnd"/>
       <w:r>
         <w:t xml:space="preserve">): the </w:t>
       </w:r>
@@ -28218,15 +27431,7 @@
         </w:numPr>
       </w:pPr>
       <w:r>
-        <w:t>(</w:t>
-      </w:r>
-      <w:proofErr w:type="gramStart"/>
-      <w:r>
-        <w:t>int</w:t>
-      </w:r>
-      <w:proofErr w:type="gramEnd"/>
-      <w:r>
-        <w:t xml:space="preserve">, int): </w:t>
+        <w:t xml:space="preserve">(int, int): </w:t>
       </w:r>
       <w:proofErr w:type="spellStart"/>
       <w:r>
@@ -28252,19 +27457,11 @@
       <w:bookmarkStart w:id="147" w:name="_Toc143275008"/>
       <w:proofErr w:type="spellStart"/>
       <w:r>
-        <w:t>get_key_from_</w:t>
-      </w:r>
-      <w:proofErr w:type="gramStart"/>
-      <w:r>
-        <w:t>value</w:t>
-      </w:r>
-      <w:proofErr w:type="spellEnd"/>
-      <w:r>
-        <w:t>(</w:t>
-      </w:r>
-      <w:proofErr w:type="gramEnd"/>
-      <w:r>
-        <w:t>dictionary, value):</w:t>
+        <w:t>get_key_from_value</w:t>
+      </w:r>
+      <w:proofErr w:type="spellEnd"/>
+      <w:r>
+        <w:t>(dictionary, value):</w:t>
       </w:r>
       <w:bookmarkEnd w:id="147"/>
     </w:p>
@@ -28351,15 +27548,7 @@
     </w:p>
     <w:p>
       <w:r>
-        <w:t xml:space="preserve">We define a few dictionaries </w:t>
-      </w:r>
-      <w:proofErr w:type="gramStart"/>
-      <w:r>
-        <w:t>in order to</w:t>
-      </w:r>
-      <w:proofErr w:type="gramEnd"/>
-      <w:r>
-        <w:t xml:space="preserve"> generate speeds for roads in the graph:</w:t>
+        <w:t>We define a few dictionaries in order to generate speeds for roads in the graph:</w:t>
       </w:r>
     </w:p>
     <w:p>
@@ -28390,15 +27579,7 @@
       </w:r>
       <w:proofErr w:type="spellEnd"/>
       <w:r>
-        <w:t xml:space="preserve">   defines the standard deviation of the speed for every road type under no traffic, low traffic, medium </w:t>
-      </w:r>
-      <w:proofErr w:type="gramStart"/>
-      <w:r>
-        <w:t>traffic</w:t>
-      </w:r>
-      <w:proofErr w:type="gramEnd"/>
-      <w:r>
-        <w:t xml:space="preserve"> and high traffic.</w:t>
+        <w:t xml:space="preserve">   defines the standard deviation of the speed for every road type under no traffic, low traffic, medium traffic and high traffic.</w:t>
       </w:r>
     </w:p>
     <w:p>
@@ -28580,28 +27761,15 @@
         </w:numPr>
       </w:pPr>
       <w:r>
-        <w:t xml:space="preserve">Day (int): representation of the day of the week in digits </w:t>
-      </w:r>
-      <w:proofErr w:type="gramStart"/>
-      <w:r>
-        <w:t xml:space="preserve">( </w:t>
+        <w:t xml:space="preserve">Day (int): representation of the day of the week in digits ( </w:t>
       </w:r>
       <w:proofErr w:type="spellStart"/>
       <w:r>
         <w:t>monday</w:t>
       </w:r>
       <w:proofErr w:type="spellEnd"/>
-      <w:proofErr w:type="gramEnd"/>
-      <w:r>
-        <w:t xml:space="preserve"> = 0, .. </w:t>
-      </w:r>
-      <w:proofErr w:type="gramStart"/>
-      <w:r>
-        <w:t>, Sunday</w:t>
-      </w:r>
-      <w:proofErr w:type="gramEnd"/>
-      <w:r>
-        <w:t xml:space="preserve"> = 7).</w:t>
+      <w:r>
+        <w:t xml:space="preserve"> = 0, .. , Sunday = 7).</w:t>
       </w:r>
     </w:p>
     <w:p>
@@ -28805,19 +27973,11 @@
       <w:bookmarkStart w:id="152" w:name="_Toc143275013"/>
       <w:proofErr w:type="spellStart"/>
       <w:r>
-        <w:t>color_edges_by_</w:t>
-      </w:r>
-      <w:proofErr w:type="gramStart"/>
-      <w:r>
-        <w:t>speed</w:t>
-      </w:r>
-      <w:proofErr w:type="spellEnd"/>
-      <w:r>
-        <w:t>(</w:t>
-      </w:r>
-      <w:proofErr w:type="gramEnd"/>
-      <w:r>
-        <w:t xml:space="preserve">SM, </w:t>
+        <w:t>color_edges_by_speed</w:t>
+      </w:r>
+      <w:proofErr w:type="spellEnd"/>
+      <w:r>
+        <w:t xml:space="preserve">(SM, </w:t>
       </w:r>
       <w:proofErr w:type="spellStart"/>
       <w:r>
@@ -28920,15 +28080,7 @@
       </w:r>
       <w:proofErr w:type="spellEnd"/>
       <w:r>
-        <w:t xml:space="preserve"> that </w:t>
-      </w:r>
-      <w:proofErr w:type="gramStart"/>
-      <w:r>
-        <w:t>have</w:t>
-      </w:r>
-      <w:proofErr w:type="gramEnd"/>
-      <w:r>
-        <w:t xml:space="preserve"> all the blocked roads in the simulation in this format: </w:t>
+        <w:t xml:space="preserve"> that have all the blocked roads in the simulation in this format: </w:t>
       </w:r>
       <w:r>
         <w:t>{</w:t>
@@ -29239,19 +28391,11 @@
       <w:bookmarkStart w:id="156" w:name="_Toc143275017"/>
       <w:proofErr w:type="spellStart"/>
       <w:r>
-        <w:t>print_simulation_</w:t>
-      </w:r>
-      <w:proofErr w:type="gramStart"/>
-      <w:r>
-        <w:t>results</w:t>
-      </w:r>
-      <w:proofErr w:type="spellEnd"/>
-      <w:r>
-        <w:t>(</w:t>
-      </w:r>
-      <w:proofErr w:type="gramEnd"/>
-      <w:r>
-        <w:t>SM)</w:t>
+        <w:t>print_simulation_results</w:t>
+      </w:r>
+      <w:proofErr w:type="spellEnd"/>
+      <w:r>
+        <w:t>(SM)</w:t>
       </w:r>
       <w:bookmarkEnd w:id="156"/>
     </w:p>
@@ -29617,13 +28761,8 @@
         <w:t xml:space="preserve"> driven</w:t>
       </w:r>
       <w:r>
-        <w:t xml:space="preserve"> of the cars in the </w:t>
-      </w:r>
-      <w:proofErr w:type="gramStart"/>
-      <w:r>
-        <w:t>simulation</w:t>
-      </w:r>
-      <w:proofErr w:type="gramEnd"/>
+        <w:t xml:space="preserve"> of the cars in the simulation</w:t>
+      </w:r>
     </w:p>
     <w:p>
       <w:pPr>
@@ -29632,18 +28771,13 @@
       <w:bookmarkStart w:id="160" w:name="_Toc143275021"/>
       <w:proofErr w:type="spellStart"/>
       <w:r>
-        <w:t>car_times_bar_chart_Q_</w:t>
-      </w:r>
-      <w:proofErr w:type="gramStart"/>
-      <w:r>
-        <w:t>agent</w:t>
+        <w:t>car_times_bar_chart_Q_agent</w:t>
       </w:r>
       <w:proofErr w:type="spellEnd"/>
       <w:r>
         <w:t>(</w:t>
       </w:r>
       <w:proofErr w:type="spellStart"/>
-      <w:proofErr w:type="gramEnd"/>
       <w:r>
         <w:t>src</w:t>
       </w:r>
@@ -29812,13 +28946,8 @@
       <w:r>
         <w:t xml:space="preserve"> (</w:t>
       </w:r>
-      <w:proofErr w:type="gramStart"/>
-      <w:r>
-        <w:t>matplotlib.axes</w:t>
-      </w:r>
-      <w:proofErr w:type="gramEnd"/>
-      <w:r>
-        <w:t>._</w:t>
+      <w:r>
+        <w:t>matplotlib.axes._</w:t>
       </w:r>
       <w:proofErr w:type="spellStart"/>
       <w:r>
@@ -29884,18 +29013,13 @@
       <w:bookmarkStart w:id="161" w:name="_Toc143275022"/>
       <w:proofErr w:type="spellStart"/>
       <w:r>
-        <w:t>plot_</w:t>
-      </w:r>
-      <w:proofErr w:type="gramStart"/>
-      <w:r>
-        <w:t>rewards</w:t>
+        <w:t>plot_rewards</w:t>
       </w:r>
       <w:proofErr w:type="spellEnd"/>
       <w:r>
         <w:t>(</w:t>
       </w:r>
       <w:proofErr w:type="spellStart"/>
-      <w:proofErr w:type="gramEnd"/>
       <w:r>
         <w:t>src</w:t>
       </w:r>
@@ -30024,13 +29148,8 @@
       <w:r>
         <w:t xml:space="preserve"> (</w:t>
       </w:r>
-      <w:proofErr w:type="gramStart"/>
-      <w:r>
-        <w:t>matplotlib.axes</w:t>
-      </w:r>
-      <w:proofErr w:type="gramEnd"/>
-      <w:r>
-        <w:t>._</w:t>
+      <w:r>
+        <w:t>matplotlib.axes._</w:t>
       </w:r>
       <w:proofErr w:type="spellStart"/>
       <w:r>
@@ -30069,15 +29188,7 @@
         </w:numPr>
       </w:pPr>
       <w:r>
-        <w:t xml:space="preserve">Plots </w:t>
-      </w:r>
-      <w:proofErr w:type="gramStart"/>
-      <w:r>
-        <w:t>the mean</w:t>
-      </w:r>
-      <w:proofErr w:type="gramEnd"/>
-      <w:r>
-        <w:t xml:space="preserve"> rewards over training episodes for the Q-learning agent.</w:t>
+        <w:t>Plots the mean rewards over training episodes for the Q-learning agent.</w:t>
       </w:r>
     </w:p>
     <w:p>
@@ -30104,18 +29215,13 @@
       <w:bookmarkStart w:id="162" w:name="_Toc143275023"/>
       <w:proofErr w:type="spellStart"/>
       <w:r>
-        <w:t>plot_</w:t>
-      </w:r>
-      <w:proofErr w:type="gramStart"/>
-      <w:r>
-        <w:t>results</w:t>
+        <w:t>plot_results</w:t>
       </w:r>
       <w:proofErr w:type="spellEnd"/>
       <w:r>
         <w:t>(</w:t>
       </w:r>
       <w:proofErr w:type="spellStart"/>
-      <w:proofErr w:type="gramEnd"/>
       <w:r>
         <w:t>src</w:t>
       </w:r>
@@ -30354,15 +29460,7 @@
         </w:numPr>
       </w:pPr>
       <w:r>
-        <w:t xml:space="preserve">A Simulator Manager will be </w:t>
-      </w:r>
-      <w:proofErr w:type="gramStart"/>
-      <w:r>
-        <w:t>created</w:t>
-      </w:r>
-      <w:proofErr w:type="gramEnd"/>
-      <w:r>
-        <w:t xml:space="preserve"> and it will initialize Road Network and Car Manager objects.</w:t>
+        <w:t>A Simulator Manager will be created and it will initialize Road Network and Car Manager objects.</w:t>
       </w:r>
     </w:p>
     <w:p>
@@ -30391,15 +29489,7 @@
       </w:r>
       <w:proofErr w:type="spellEnd"/>
       <w:r>
-        <w:t xml:space="preserve"> will be </w:t>
-      </w:r>
-      <w:proofErr w:type="gramStart"/>
-      <w:r>
-        <w:t>called,</w:t>
-      </w:r>
-      <w:proofErr w:type="gramEnd"/>
-      <w:r>
-        <w:t xml:space="preserve"> the function gets the list of cars and will run a simulation using its road network and car manager.</w:t>
+        <w:t xml:space="preserve"> will be called, the function gets the list of cars and will run a simulation using its road network and car manager.</w:t>
       </w:r>
     </w:p>
     <w:p>
@@ -30426,13 +29516,8 @@
         <w:t>simulation_results</w:t>
       </w:r>
       <w:proofErr w:type="spellEnd"/>
-      <w:proofErr w:type="gramStart"/>
-      <w:r>
-        <w:t>_{</w:t>
-      </w:r>
-      <w:proofErr w:type="gramEnd"/>
-      <w:r>
-        <w:t>graph name}" where {</w:t>
+      <w:r>
+        <w:t>_{graph name}" where {</w:t>
       </w:r>
       <w:proofErr w:type="spellStart"/>
       <w:r>
@@ -30458,13 +29543,8 @@
         </w:numPr>
       </w:pPr>
       <w:r>
-        <w:t xml:space="preserve">The car's routes will be </w:t>
-      </w:r>
-      <w:proofErr w:type="gramStart"/>
-      <w:r>
-        <w:t>shown</w:t>
-      </w:r>
-      <w:proofErr w:type="gramEnd"/>
+        <w:t>The car's routes will be shown</w:t>
+      </w:r>
     </w:p>
     <w:p>
       <w:pPr>
@@ -30475,15 +29555,7 @@
         </w:numPr>
       </w:pPr>
       <w:r>
-        <w:t xml:space="preserve">The </w:t>
-      </w:r>
-      <w:proofErr w:type="gramStart"/>
-      <w:r>
-        <w:t>car's</w:t>
-      </w:r>
-      <w:proofErr w:type="gramEnd"/>
-      <w:r>
-        <w:t xml:space="preserve"> routes animation will play.</w:t>
+        <w:t>The car's routes animation will play.</w:t>
       </w:r>
     </w:p>
     <w:p>
@@ -30715,67 +29787,6 @@
       <w:r>
         <w:continuationSeparator/>
       </w:r>
-    </w:p>
-  </w:footnote>
-  <w:footnote w:id="1">
-    <w:p>
-      <w:pPr>
-        <w:pBdr>
-          <w:top w:val="nil"/>
-          <w:left w:val="nil"/>
-          <w:bottom w:val="nil"/>
-          <w:right w:val="nil"/>
-          <w:between w:val="nil"/>
-        </w:pBdr>
-        <w:spacing w:after="0" w:line="240" w:lineRule="auto"/>
-        <w:rPr>
-          <w:color w:val="000000"/>
-          <w:sz w:val="20"/>
-          <w:szCs w:val="20"/>
-        </w:rPr>
-      </w:pPr>
-      <w:r>
-        <w:rPr>
-          <w:vertAlign w:val="superscript"/>
-        </w:rPr>
-        <w:footnoteRef/>
-      </w:r>
-      <w:r>
-        <w:rPr>
-          <w:color w:val="000000"/>
-          <w:sz w:val="20"/>
-          <w:szCs w:val="20"/>
-        </w:rPr>
-        <w:t xml:space="preserve"> </w:t>
-      </w:r>
-      <w:hyperlink r:id="rId1">
-        <w:r>
-          <w:rPr>
-            <w:color w:val="0000FF"/>
-            <w:sz w:val="20"/>
-            <w:szCs w:val="20"/>
-            <w:u w:val="single"/>
-          </w:rPr>
-          <w:t>https://www.visual-paradigm.com/guide/uml-unified-modeling-language/what-is-uml/</w:t>
-        </w:r>
-      </w:hyperlink>
-    </w:p>
-    <w:p>
-      <w:pPr>
-        <w:pBdr>
-          <w:top w:val="nil"/>
-          <w:left w:val="nil"/>
-          <w:bottom w:val="nil"/>
-          <w:right w:val="nil"/>
-          <w:between w:val="nil"/>
-        </w:pBdr>
-        <w:spacing w:after="0" w:line="240" w:lineRule="auto"/>
-        <w:rPr>
-          <w:color w:val="000000"/>
-          <w:sz w:val="20"/>
-          <w:szCs w:val="20"/>
-        </w:rPr>
-      </w:pPr>
     </w:p>
   </w:footnote>
 </w:footnotes>
@@ -37285,13 +36296,13 @@
 </file>
 
 <file path=customXml/item2.xml><?xml version="1.0" encoding="utf-8"?>
-<b:Sources xmlns:b="http://schemas.openxmlformats.org/officeDocument/2006/bibliography" xmlns="http://schemas.openxmlformats.org/officeDocument/2006/bibliography" SelectedStyle="\APASixthEditionOfficeOnline.xsl" StyleName="APA" Version="6"/>
+<go:gDocsCustomXmlDataStorage xmlns:go="http://customooxmlschemas.google.com/" xmlns:r="http://schemas.openxmlformats.org/officeDocument/2006/relationships" uri="GoogleDocsCustomDataVersion2">
+  <go:docsCustomData xmlns:go="http://customooxmlschemas.google.com/" roundtripDataSignature="AMtx7mhG4YWCwWW+vW0d8LxySoaarSU7iA==">CgMxLjA4AHIhMVE2SkhrQjVGMkkxdnU2VEI4aHlZWTg2TV81Yi1BZlN1</go:docsCustomData>
+</go:gDocsCustomXmlDataStorage>
 </file>
 
 <file path=customXml/item3.xml><?xml version="1.0" encoding="utf-8"?>
-<go:gDocsCustomXmlDataStorage xmlns:go="http://customooxmlschemas.google.com/" xmlns:r="http://schemas.openxmlformats.org/officeDocument/2006/relationships" uri="GoogleDocsCustomDataVersion2">
-  <go:docsCustomData xmlns:go="http://customooxmlschemas.google.com/" roundtripDataSignature="AMtx7mhG4YWCwWW+vW0d8LxySoaarSU7iA==">CgMxLjA4AHIhMVE2SkhrQjVGMkkxdnU2VEI4aHlZWTg2TV81Yi1BZlN1</go:docsCustomData>
-</go:gDocsCustomXmlDataStorage>
+<b:Sources xmlns:b="http://schemas.openxmlformats.org/officeDocument/2006/bibliography" xmlns="http://schemas.openxmlformats.org/officeDocument/2006/bibliography" SelectedStyle="\APASixthEditionOfficeOnline.xsl" StyleName="APA" Version="6"/>
 </file>
 
 <file path=customXml/itemProps1.xml><?xml version="1.0" encoding="utf-8"?>
@@ -37303,18 +36314,18 @@
 </file>
 
 <file path=customXml/itemProps2.xml><?xml version="1.0" encoding="utf-8"?>
-<ds:datastoreItem xmlns:ds="http://schemas.openxmlformats.org/officeDocument/2006/customXml" ds:itemID="{81473A64-DC0C-4E0D-95A9-75E0F9026C14}">
-  <ds:schemaRefs>
-    <ds:schemaRef ds:uri="http://schemas.openxmlformats.org/officeDocument/2006/bibliography"/>
-  </ds:schemaRefs>
-</ds:datastoreItem>
-</file>
-
-<file path=customXml/itemProps3.xml><?xml version="1.0" encoding="utf-8"?>
 <ds:datastoreItem xmlns:ds="http://schemas.openxmlformats.org/officeDocument/2006/customXml" ds:itemID="{11111111-1234-1234-1234-123412341234}">
   <ds:schemaRefs>
     <ds:schemaRef ds:uri="http://customooxmlschemas.google.com/"/>
     <ds:schemaRef ds:uri="http://schemas.openxmlformats.org/officeDocument/2006/relationships"/>
   </ds:schemaRefs>
 </ds:datastoreItem>
+</file>
+
+<file path=customXml/itemProps3.xml><?xml version="1.0" encoding="utf-8"?>
+<ds:datastoreItem xmlns:ds="http://schemas.openxmlformats.org/officeDocument/2006/customXml" ds:itemID="{81473A64-DC0C-4E0D-95A9-75E0F9026C14}">
+  <ds:schemaRefs>
+    <ds:schemaRef ds:uri="http://schemas.openxmlformats.org/officeDocument/2006/bibliography"/>
+  </ds:schemaRefs>
+</ds:datastoreItem>
 </file>
</xml_diff>